<commit_message>
new Chinese vision of resume
</commit_message>
<xml_diff>
--- a/Resume/lishuzu_en.docx
+++ b/Resume/lishuzu_en.docx
@@ -469,6 +469,8 @@
           <w:szCs w:val="20"/>
         </w:rPr>
       </w:pPr>
+      <w:proofErr w:type="spellStart"/>
+      <w:proofErr w:type="gramStart"/>
       <w:r>
         <w:rPr>
           <w:sz w:val="20"/>
@@ -483,6 +485,7 @@
         </w:rPr>
         <w:t>i</w:t>
       </w:r>
+      <w:proofErr w:type="spellEnd"/>
       <w:r>
         <w:rPr>
           <w:sz w:val="20"/>
@@ -495,7 +498,15 @@
           <w:sz w:val="20"/>
           <w:szCs w:val="20"/>
         </w:rPr>
-        <w:t xml:space="preserve"> Technology </w:t>
+        <w:t xml:space="preserve"> Technology</w:t>
+      </w:r>
+      <w:proofErr w:type="gramEnd"/>
+      <w:r>
+        <w:rPr>
+          <w:sz w:val="20"/>
+          <w:szCs w:val="20"/>
+        </w:rPr>
+        <w:t xml:space="preserve"> </w:t>
       </w:r>
       <w:r>
         <w:rPr>
@@ -839,6 +850,7 @@
           <w:szCs w:val="20"/>
         </w:rPr>
       </w:pPr>
+      <w:proofErr w:type="spellStart"/>
       <w:r>
         <w:rPr>
           <w:rFonts w:hint="eastAsia"/>
@@ -847,6 +859,7 @@
         </w:rPr>
         <w:t>Kingsoft</w:t>
       </w:r>
+      <w:proofErr w:type="spellEnd"/>
       <w:r>
         <w:rPr>
           <w:sz w:val="20"/>
@@ -1037,6 +1050,7 @@
           <w:szCs w:val="20"/>
         </w:rPr>
       </w:pPr>
+      <w:proofErr w:type="spellStart"/>
       <w:r>
         <w:rPr>
           <w:sz w:val="20"/>
@@ -1044,6 +1058,7 @@
         </w:rPr>
         <w:t>Comsenz</w:t>
       </w:r>
+      <w:proofErr w:type="spellEnd"/>
       <w:r>
         <w:rPr>
           <w:sz w:val="20"/>
@@ -1296,8 +1311,18 @@
           <w:sz w:val="20"/>
           <w:szCs w:val="20"/>
         </w:rPr>
-        <w:t>: proficient in integrating computer technology within business processes providing leading edge solutions. Ability to simplify complex technology into usable instructions for non-technical users.</w:t>
-      </w:r>
+        <w:t xml:space="preserve">: proficient in integrating computer technology within business processes providing leading edge solutions. </w:t>
+      </w:r>
+      <w:proofErr w:type="gramStart"/>
+      <w:r>
+        <w:rPr>
+          <w:rFonts w:ascii="Arial" w:hAnsi="Arial" w:cs="Arial"/>
+          <w:sz w:val="20"/>
+          <w:szCs w:val="20"/>
+        </w:rPr>
+        <w:t>Ability to simplify complex technology into usable instructions for non-technical users.</w:t>
+      </w:r>
+      <w:proofErr w:type="gramEnd"/>
     </w:p>
     <w:p>
       <w:pPr>
@@ -1338,7 +1363,27 @@
           <w:sz w:val="20"/>
           <w:szCs w:val="20"/>
         </w:rPr>
-        <w:t>Chief technology manager for Xiaomi Tech:</w:t>
+        <w:t xml:space="preserve">Chief technology manager for </w:t>
+      </w:r>
+      <w:proofErr w:type="spellStart"/>
+      <w:r>
+        <w:rPr>
+          <w:b/>
+          <w:color w:val="660066"/>
+          <w:sz w:val="20"/>
+          <w:szCs w:val="20"/>
+        </w:rPr>
+        <w:t>Xiaomi</w:t>
+      </w:r>
+      <w:proofErr w:type="spellEnd"/>
+      <w:r>
+        <w:rPr>
+          <w:b/>
+          <w:color w:val="660066"/>
+          <w:sz w:val="20"/>
+          <w:szCs w:val="20"/>
+        </w:rPr>
+        <w:t xml:space="preserve"> Tech:</w:t>
       </w:r>
     </w:p>
     <w:p>
@@ -1422,6 +1467,7 @@
         </w:rPr>
         <w:t xml:space="preserve">, </w:t>
       </w:r>
+      <w:proofErr w:type="spellStart"/>
       <w:r>
         <w:rPr>
           <w:rFonts w:hint="eastAsia"/>
@@ -1438,7 +1484,17 @@
           <w:sz w:val="20"/>
           <w:szCs w:val="20"/>
         </w:rPr>
-        <w:t xml:space="preserve">ua, </w:t>
+        <w:t>ua</w:t>
+      </w:r>
+      <w:proofErr w:type="spellEnd"/>
+      <w:r>
+        <w:rPr>
+          <w:rFonts w:hint="eastAsia"/>
+          <w:b/>
+          <w:sz w:val="20"/>
+          <w:szCs w:val="20"/>
+        </w:rPr>
+        <w:t xml:space="preserve">, </w:t>
       </w:r>
       <w:r>
         <w:rPr>
@@ -1481,6 +1537,7 @@
         </w:rPr>
         <w:t xml:space="preserve"> </w:t>
       </w:r>
+      <w:proofErr w:type="gramStart"/>
       <w:r>
         <w:rPr>
           <w:b/>
@@ -1489,6 +1546,7 @@
         </w:rPr>
         <w:t>LINUX(</w:t>
       </w:r>
+      <w:proofErr w:type="gramEnd"/>
       <w:r>
         <w:rPr>
           <w:b/>
@@ -1531,14 +1589,34 @@
         </w:rPr>
         <w:t xml:space="preserve"> </w:t>
       </w:r>
-      <w:r>
-        <w:rPr>
-          <w:b/>
-          <w:sz w:val="20"/>
-          <w:szCs w:val="20"/>
-        </w:rPr>
-        <w:t>Yii, Discuz</w:t>
-      </w:r>
+      <w:proofErr w:type="spellStart"/>
+      <w:r>
+        <w:rPr>
+          <w:b/>
+          <w:sz w:val="20"/>
+          <w:szCs w:val="20"/>
+        </w:rPr>
+        <w:t>Yii</w:t>
+      </w:r>
+      <w:proofErr w:type="spellEnd"/>
+      <w:r>
+        <w:rPr>
+          <w:b/>
+          <w:sz w:val="20"/>
+          <w:szCs w:val="20"/>
+        </w:rPr>
+        <w:t xml:space="preserve">, </w:t>
+      </w:r>
+      <w:proofErr w:type="spellStart"/>
+      <w:r>
+        <w:rPr>
+          <w:b/>
+          <w:sz w:val="20"/>
+          <w:szCs w:val="20"/>
+        </w:rPr>
+        <w:t>Discuz</w:t>
+      </w:r>
+      <w:proofErr w:type="spellEnd"/>
       <w:r>
         <w:rPr>
           <w:b/>
@@ -1556,6 +1634,7 @@
         </w:rPr>
         <w:t xml:space="preserve"> </w:t>
       </w:r>
+      <w:proofErr w:type="spellStart"/>
       <w:r>
         <w:rPr>
           <w:b/>
@@ -1564,6 +1643,7 @@
         </w:rPr>
         <w:t>JQuery</w:t>
       </w:r>
+      <w:proofErr w:type="spellEnd"/>
       <w:r>
         <w:rPr>
           <w:rFonts w:hint="eastAsia"/>
@@ -1620,16 +1700,36 @@
           <w:sz w:val="20"/>
           <w:szCs w:val="20"/>
         </w:rPr>
-        <w:t>, MongoDB</w:t>
-      </w:r>
-      <w:r>
-        <w:rPr>
-          <w:b/>
-          <w:sz w:val="20"/>
-          <w:szCs w:val="20"/>
-        </w:rPr>
-        <w:t>, FileSystem</w:t>
-      </w:r>
+        <w:t xml:space="preserve">, </w:t>
+      </w:r>
+      <w:proofErr w:type="spellStart"/>
+      <w:r>
+        <w:rPr>
+          <w:b/>
+          <w:sz w:val="20"/>
+          <w:szCs w:val="20"/>
+        </w:rPr>
+        <w:t>MongoDB</w:t>
+      </w:r>
+      <w:proofErr w:type="spellEnd"/>
+      <w:r>
+        <w:rPr>
+          <w:b/>
+          <w:sz w:val="20"/>
+          <w:szCs w:val="20"/>
+        </w:rPr>
+        <w:t xml:space="preserve">, </w:t>
+      </w:r>
+      <w:proofErr w:type="spellStart"/>
+      <w:r>
+        <w:rPr>
+          <w:b/>
+          <w:sz w:val="20"/>
+          <w:szCs w:val="20"/>
+        </w:rPr>
+        <w:t>FileSystem</w:t>
+      </w:r>
+      <w:proofErr w:type="spellEnd"/>
     </w:p>
     <w:p>
       <w:pPr>
@@ -1669,23 +1769,16 @@
           <w:sz w:val="20"/>
           <w:szCs w:val="20"/>
         </w:rPr>
-        <w:t xml:space="preserve">, SVN </w:t>
-      </w:r>
-      <w:r>
-        <w:rPr>
-          <w:b/>
-          <w:sz w:val="20"/>
-          <w:szCs w:val="20"/>
-        </w:rPr>
-        <w:t>,Git</w:t>
-      </w:r>
-      <w:r>
-        <w:rPr>
-          <w:b/>
-          <w:sz w:val="20"/>
-          <w:szCs w:val="20"/>
-        </w:rPr>
-        <w:t>, Nginx</w:t>
+        <w:t xml:space="preserve">, </w:t>
+      </w:r>
+      <w:proofErr w:type="gramStart"/>
+      <w:r>
+        <w:rPr>
+          <w:b/>
+          <w:sz w:val="20"/>
+          <w:szCs w:val="20"/>
+        </w:rPr>
+        <w:t xml:space="preserve">SVN </w:t>
       </w:r>
       <w:r>
         <w:rPr>
@@ -1695,13 +1788,77 @@
         </w:rPr>
         <w:t>,</w:t>
       </w:r>
-      <w:r>
-        <w:rPr>
-          <w:b/>
-          <w:sz w:val="20"/>
-          <w:szCs w:val="20"/>
-        </w:rPr>
-        <w:t xml:space="preserve"> Redis, Mem</w:t>
+      <w:proofErr w:type="spellStart"/>
+      <w:r>
+        <w:rPr>
+          <w:b/>
+          <w:sz w:val="20"/>
+          <w:szCs w:val="20"/>
+        </w:rPr>
+        <w:t>Git</w:t>
+      </w:r>
+      <w:proofErr w:type="spellEnd"/>
+      <w:proofErr w:type="gramEnd"/>
+      <w:r>
+        <w:rPr>
+          <w:b/>
+          <w:sz w:val="20"/>
+          <w:szCs w:val="20"/>
+        </w:rPr>
+        <w:t xml:space="preserve">, </w:t>
+      </w:r>
+      <w:proofErr w:type="spellStart"/>
+      <w:r>
+        <w:rPr>
+          <w:b/>
+          <w:sz w:val="20"/>
+          <w:szCs w:val="20"/>
+        </w:rPr>
+        <w:t>Nginx</w:t>
+      </w:r>
+      <w:proofErr w:type="spellEnd"/>
+      <w:r>
+        <w:rPr>
+          <w:b/>
+          <w:sz w:val="20"/>
+          <w:szCs w:val="20"/>
+        </w:rPr>
+        <w:t>,</w:t>
+      </w:r>
+      <w:r>
+        <w:rPr>
+          <w:b/>
+          <w:sz w:val="20"/>
+          <w:szCs w:val="20"/>
+        </w:rPr>
+        <w:t xml:space="preserve"> </w:t>
+      </w:r>
+      <w:proofErr w:type="spellStart"/>
+      <w:r>
+        <w:rPr>
+          <w:b/>
+          <w:sz w:val="20"/>
+          <w:szCs w:val="20"/>
+        </w:rPr>
+        <w:t>Redis</w:t>
+      </w:r>
+      <w:proofErr w:type="spellEnd"/>
+      <w:r>
+        <w:rPr>
+          <w:b/>
+          <w:sz w:val="20"/>
+          <w:szCs w:val="20"/>
+        </w:rPr>
+        <w:t xml:space="preserve">, </w:t>
+      </w:r>
+      <w:proofErr w:type="spellStart"/>
+      <w:r>
+        <w:rPr>
+          <w:b/>
+          <w:sz w:val="20"/>
+          <w:szCs w:val="20"/>
+        </w:rPr>
+        <w:t>Mem</w:t>
       </w:r>
       <w:r>
         <w:rPr>
@@ -1719,6 +1876,7 @@
         </w:rPr>
         <w:t>,JsonP</w:t>
       </w:r>
+      <w:proofErr w:type="spellEnd"/>
     </w:p>
     <w:p>
       <w:pPr>
@@ -1744,6 +1902,7 @@
         </w:rPr>
         <w:t xml:space="preserve"> </w:t>
       </w:r>
+      <w:proofErr w:type="spellStart"/>
       <w:r>
         <w:rPr>
           <w:b/>
@@ -1752,6 +1911,7 @@
         </w:rPr>
         <w:t>NetBeans</w:t>
       </w:r>
+      <w:proofErr w:type="spellEnd"/>
       <w:r>
         <w:rPr>
           <w:b/>
@@ -1851,14 +2011,30 @@
           <w:sz w:val="20"/>
           <w:szCs w:val="20"/>
         </w:rPr>
-        <w:t xml:space="preserve"> system </w:t>
-      </w:r>
-      <w:r>
-        <w:rPr>
-          <w:sz w:val="20"/>
-          <w:szCs w:val="20"/>
-        </w:rPr>
-        <w:t xml:space="preserve"> which is a </w:t>
+        <w:t xml:space="preserve"> </w:t>
+      </w:r>
+      <w:proofErr w:type="gramStart"/>
+      <w:r>
+        <w:rPr>
+          <w:sz w:val="20"/>
+          <w:szCs w:val="20"/>
+        </w:rPr>
+        <w:t xml:space="preserve">system </w:t>
+      </w:r>
+      <w:r>
+        <w:rPr>
+          <w:sz w:val="20"/>
+          <w:szCs w:val="20"/>
+        </w:rPr>
+        <w:t xml:space="preserve"> which</w:t>
+      </w:r>
+      <w:proofErr w:type="gramEnd"/>
+      <w:r>
+        <w:rPr>
+          <w:sz w:val="20"/>
+          <w:szCs w:val="20"/>
+        </w:rPr>
+        <w:t xml:space="preserve"> is a </w:t>
       </w:r>
       <w:r>
         <w:rPr>
@@ -1873,7 +2049,25 @@
           <w:sz w:val="20"/>
           <w:szCs w:val="20"/>
         </w:rPr>
-        <w:t>get Mi-fan</w:t>
+        <w:t xml:space="preserve">get </w:t>
+      </w:r>
+      <w:proofErr w:type="spellStart"/>
+      <w:r>
+        <w:rPr>
+          <w:rFonts w:hint="eastAsia"/>
+          <w:sz w:val="20"/>
+          <w:szCs w:val="20"/>
+        </w:rPr>
+        <w:t>Mi</w:t>
+      </w:r>
+      <w:proofErr w:type="spellEnd"/>
+      <w:r>
+        <w:rPr>
+          <w:rFonts w:hint="eastAsia"/>
+          <w:sz w:val="20"/>
+          <w:szCs w:val="20"/>
+        </w:rPr>
+        <w:t>-fan</w:t>
       </w:r>
       <w:r>
         <w:rPr>
@@ -1920,10 +2114,83 @@
       </w:r>
       <w:r>
         <w:rPr>
-          <w:sz w:val="20"/>
-          <w:szCs w:val="20"/>
-        </w:rPr>
-        <w:t>I lead a team of six people.</w:t>
+          <w:rFonts w:hint="eastAsia"/>
+          <w:sz w:val="20"/>
+          <w:szCs w:val="20"/>
+        </w:rPr>
+        <w:t xml:space="preserve">I </w:t>
+      </w:r>
+      <w:r>
+        <w:rPr>
+          <w:rFonts w:hint="eastAsia"/>
+          <w:sz w:val="20"/>
+          <w:szCs w:val="20"/>
+        </w:rPr>
+        <w:t>was</w:t>
+      </w:r>
+      <w:bookmarkStart w:id="0" w:name="_GoBack"/>
+      <w:bookmarkEnd w:id="0"/>
+      <w:r>
+        <w:rPr>
+          <w:rFonts w:hint="eastAsia"/>
+          <w:sz w:val="20"/>
+          <w:szCs w:val="20"/>
+        </w:rPr>
+        <w:t xml:space="preserve"> a member of youth entrepreneurial team. </w:t>
+      </w:r>
+      <w:r>
+        <w:rPr>
+          <w:sz w:val="20"/>
+          <w:szCs w:val="20"/>
+        </w:rPr>
+        <w:t>I</w:t>
+      </w:r>
+      <w:r>
+        <w:rPr>
+          <w:rFonts w:hint="eastAsia"/>
+          <w:sz w:val="20"/>
+          <w:szCs w:val="20"/>
+        </w:rPr>
+        <w:t xml:space="preserve"> </w:t>
+      </w:r>
+      <w:r>
+        <w:rPr>
+          <w:sz w:val="20"/>
+          <w:szCs w:val="20"/>
+        </w:rPr>
+        <w:t>organized</w:t>
+      </w:r>
+      <w:r>
+        <w:rPr>
+          <w:rFonts w:hint="eastAsia"/>
+          <w:sz w:val="20"/>
+          <w:szCs w:val="20"/>
+        </w:rPr>
+        <w:t xml:space="preserve"> </w:t>
+      </w:r>
+      <w:proofErr w:type="gramStart"/>
+      <w:r>
+        <w:rPr>
+          <w:rFonts w:hint="eastAsia"/>
+          <w:sz w:val="20"/>
+          <w:szCs w:val="20"/>
+        </w:rPr>
+        <w:t xml:space="preserve">and </w:t>
+      </w:r>
+      <w:r>
+        <w:rPr>
+          <w:sz w:val="20"/>
+          <w:szCs w:val="20"/>
+        </w:rPr>
+        <w:t xml:space="preserve"> lead</w:t>
+      </w:r>
+      <w:proofErr w:type="gramEnd"/>
+      <w:r>
+        <w:rPr>
+          <w:sz w:val="20"/>
+          <w:szCs w:val="20"/>
+        </w:rPr>
+        <w:t xml:space="preserve"> a team of six people.</w:t>
       </w:r>
     </w:p>
     <w:p>
@@ -2120,6 +2387,7 @@
           <w:szCs w:val="20"/>
         </w:rPr>
       </w:pPr>
+      <w:proofErr w:type="gramStart"/>
       <w:r>
         <w:rPr>
           <w:rFonts w:hint="eastAsia"/>
@@ -2134,7 +2402,26 @@
           <w:sz w:val="20"/>
           <w:szCs w:val="20"/>
         </w:rPr>
-        <w:t>(Nginx)</w:t>
+        <w:t>(</w:t>
+      </w:r>
+      <w:proofErr w:type="spellStart"/>
+      <w:proofErr w:type="gramEnd"/>
+      <w:r>
+        <w:rPr>
+          <w:rFonts w:hint="eastAsia"/>
+          <w:sz w:val="20"/>
+          <w:szCs w:val="20"/>
+        </w:rPr>
+        <w:t>Nginx</w:t>
+      </w:r>
+      <w:proofErr w:type="spellEnd"/>
+      <w:r>
+        <w:rPr>
+          <w:rFonts w:hint="eastAsia"/>
+          <w:sz w:val="20"/>
+          <w:szCs w:val="20"/>
+        </w:rPr>
+        <w:t>)</w:t>
       </w:r>
       <w:r>
         <w:rPr>
@@ -2289,7 +2576,23 @@
           <w:sz w:val="20"/>
           <w:szCs w:val="20"/>
         </w:rPr>
-        <w:t>Perfect browser compatibility, no performance loss under Internet Explorer 6 or 7, FireFox, Safari, Chrome passed external quality gates for XHTML check.</w:t>
+        <w:t xml:space="preserve">Perfect browser compatibility, no performance loss under Internet Explorer 6 or 7, </w:t>
+      </w:r>
+      <w:proofErr w:type="spellStart"/>
+      <w:r>
+        <w:rPr>
+          <w:sz w:val="20"/>
+          <w:szCs w:val="20"/>
+        </w:rPr>
+        <w:t>FireFox</w:t>
+      </w:r>
+      <w:proofErr w:type="spellEnd"/>
+      <w:r>
+        <w:rPr>
+          <w:sz w:val="20"/>
+          <w:szCs w:val="20"/>
+        </w:rPr>
+        <w:t>, Safari, Chrome passed external quality gates for XHTML check.</w:t>
       </w:r>
     </w:p>
     <w:p>
@@ -2492,13 +2795,23 @@
           <w:szCs w:val="20"/>
         </w:rPr>
       </w:pPr>
-      <w:r>
-        <w:rPr>
-          <w:b/>
-          <w:sz w:val="20"/>
-          <w:szCs w:val="20"/>
-        </w:rPr>
-        <w:t>Xiaomi Forum</w:t>
+      <w:proofErr w:type="spellStart"/>
+      <w:r>
+        <w:rPr>
+          <w:b/>
+          <w:sz w:val="20"/>
+          <w:szCs w:val="20"/>
+        </w:rPr>
+        <w:t>Xiaomi</w:t>
+      </w:r>
+      <w:proofErr w:type="spellEnd"/>
+      <w:r>
+        <w:rPr>
+          <w:b/>
+          <w:sz w:val="20"/>
+          <w:szCs w:val="20"/>
+        </w:rPr>
+        <w:t xml:space="preserve"> Forum</w:t>
       </w:r>
       <w:r>
         <w:rPr>
@@ -2602,13 +2915,23 @@
           <w:szCs w:val="20"/>
         </w:rPr>
       </w:pPr>
-      <w:r>
-        <w:rPr>
-          <w:b/>
-          <w:sz w:val="20"/>
-          <w:szCs w:val="20"/>
-        </w:rPr>
-        <w:t xml:space="preserve">Xiaomi </w:t>
+      <w:proofErr w:type="spellStart"/>
+      <w:r>
+        <w:rPr>
+          <w:b/>
+          <w:sz w:val="20"/>
+          <w:szCs w:val="20"/>
+        </w:rPr>
+        <w:t>Xiaomi</w:t>
+      </w:r>
+      <w:proofErr w:type="spellEnd"/>
+      <w:r>
+        <w:rPr>
+          <w:b/>
+          <w:sz w:val="20"/>
+          <w:szCs w:val="20"/>
+        </w:rPr>
+        <w:t xml:space="preserve"> </w:t>
       </w:r>
       <w:r>
         <w:rPr>
@@ -2715,13 +3038,23 @@
           <w:szCs w:val="20"/>
         </w:rPr>
       </w:pPr>
-      <w:r>
-        <w:rPr>
-          <w:b/>
-          <w:sz w:val="20"/>
-          <w:szCs w:val="20"/>
-        </w:rPr>
-        <w:t>Mi Photography</w:t>
+      <w:proofErr w:type="spellStart"/>
+      <w:r>
+        <w:rPr>
+          <w:b/>
+          <w:sz w:val="20"/>
+          <w:szCs w:val="20"/>
+        </w:rPr>
+        <w:t>Mi</w:t>
+      </w:r>
+      <w:proofErr w:type="spellEnd"/>
+      <w:r>
+        <w:rPr>
+          <w:b/>
+          <w:sz w:val="20"/>
+          <w:szCs w:val="20"/>
+        </w:rPr>
+        <w:t xml:space="preserve"> Photography</w:t>
       </w:r>
       <w:r>
         <w:rPr>
@@ -2762,13 +3095,23 @@
           <w:szCs w:val="20"/>
         </w:rPr>
       </w:pPr>
-      <w:r>
-        <w:rPr>
-          <w:b/>
-          <w:sz w:val="20"/>
-          <w:szCs w:val="20"/>
-        </w:rPr>
-        <w:t>Moblile fans</w:t>
+      <w:proofErr w:type="spellStart"/>
+      <w:r>
+        <w:rPr>
+          <w:b/>
+          <w:sz w:val="20"/>
+          <w:szCs w:val="20"/>
+        </w:rPr>
+        <w:t>Moblile</w:t>
+      </w:r>
+      <w:proofErr w:type="spellEnd"/>
+      <w:r>
+        <w:rPr>
+          <w:b/>
+          <w:sz w:val="20"/>
+          <w:szCs w:val="20"/>
+        </w:rPr>
+        <w:t xml:space="preserve"> fans</w:t>
       </w:r>
       <w:r>
         <w:rPr>
@@ -2808,13 +3151,23 @@
           <w:szCs w:val="20"/>
         </w:rPr>
       </w:pPr>
-      <w:r>
-        <w:rPr>
-          <w:b/>
-          <w:sz w:val="20"/>
-          <w:szCs w:val="20"/>
-        </w:rPr>
-        <w:t>MiPop magazine</w:t>
+      <w:proofErr w:type="spellStart"/>
+      <w:r>
+        <w:rPr>
+          <w:b/>
+          <w:sz w:val="20"/>
+          <w:szCs w:val="20"/>
+        </w:rPr>
+        <w:t>MiPop</w:t>
+      </w:r>
+      <w:proofErr w:type="spellEnd"/>
+      <w:r>
+        <w:rPr>
+          <w:b/>
+          <w:sz w:val="20"/>
+          <w:szCs w:val="20"/>
+        </w:rPr>
+        <w:t xml:space="preserve"> magazine</w:t>
       </w:r>
       <w:r>
         <w:rPr>
@@ -3048,6 +3401,7 @@
         </w:rPr>
         <w:t xml:space="preserve"> </w:t>
       </w:r>
+      <w:proofErr w:type="spellStart"/>
       <w:r>
         <w:rPr>
           <w:b/>
@@ -3056,6 +3410,7 @@
         </w:rPr>
         <w:t>JQuery</w:t>
       </w:r>
+      <w:proofErr w:type="spellEnd"/>
       <w:r>
         <w:rPr>
           <w:rFonts w:hint="eastAsia"/>
@@ -3073,13 +3428,41 @@
         </w:rPr>
         <w:t>JUI</w:t>
       </w:r>
-      <w:r>
-        <w:rPr>
-          <w:b/>
-          <w:sz w:val="20"/>
-          <w:szCs w:val="20"/>
-        </w:rPr>
-        <w:t>,960 Grid css system</w:t>
+      <w:proofErr w:type="gramStart"/>
+      <w:r>
+        <w:rPr>
+          <w:b/>
+          <w:sz w:val="20"/>
+          <w:szCs w:val="20"/>
+        </w:rPr>
+        <w:t>,960</w:t>
+      </w:r>
+      <w:proofErr w:type="gramEnd"/>
+      <w:r>
+        <w:rPr>
+          <w:b/>
+          <w:sz w:val="20"/>
+          <w:szCs w:val="20"/>
+        </w:rPr>
+        <w:t xml:space="preserve"> Grid </w:t>
+      </w:r>
+      <w:proofErr w:type="spellStart"/>
+      <w:r>
+        <w:rPr>
+          <w:b/>
+          <w:sz w:val="20"/>
+          <w:szCs w:val="20"/>
+        </w:rPr>
+        <w:t>css</w:t>
+      </w:r>
+      <w:proofErr w:type="spellEnd"/>
+      <w:r>
+        <w:rPr>
+          <w:b/>
+          <w:sz w:val="20"/>
+          <w:szCs w:val="20"/>
+        </w:rPr>
+        <w:t xml:space="preserve"> system</w:t>
       </w:r>
     </w:p>
     <w:p>
@@ -3145,8 +3528,54 @@
           <w:sz w:val="20"/>
           <w:szCs w:val="20"/>
         </w:rPr>
-        <w:t>MVC, AJAX, SVN  , Nginx, Memcache</w:t>
-      </w:r>
+        <w:t xml:space="preserve">MVC, AJAX, </w:t>
+      </w:r>
+      <w:proofErr w:type="gramStart"/>
+      <w:r>
+        <w:rPr>
+          <w:b/>
+          <w:sz w:val="20"/>
+          <w:szCs w:val="20"/>
+        </w:rPr>
+        <w:t>SVN  ,</w:t>
+      </w:r>
+      <w:proofErr w:type="gramEnd"/>
+      <w:r>
+        <w:rPr>
+          <w:b/>
+          <w:sz w:val="20"/>
+          <w:szCs w:val="20"/>
+        </w:rPr>
+        <w:t xml:space="preserve"> </w:t>
+      </w:r>
+      <w:proofErr w:type="spellStart"/>
+      <w:r>
+        <w:rPr>
+          <w:b/>
+          <w:sz w:val="20"/>
+          <w:szCs w:val="20"/>
+        </w:rPr>
+        <w:t>Nginx</w:t>
+      </w:r>
+      <w:proofErr w:type="spellEnd"/>
+      <w:r>
+        <w:rPr>
+          <w:b/>
+          <w:sz w:val="20"/>
+          <w:szCs w:val="20"/>
+        </w:rPr>
+        <w:t xml:space="preserve">, </w:t>
+      </w:r>
+      <w:proofErr w:type="spellStart"/>
+      <w:r>
+        <w:rPr>
+          <w:b/>
+          <w:sz w:val="20"/>
+          <w:szCs w:val="20"/>
+        </w:rPr>
+        <w:t>Memcache</w:t>
+      </w:r>
+      <w:proofErr w:type="spellEnd"/>
     </w:p>
     <w:p>
       <w:pPr>
@@ -3177,8 +3606,18 @@
           <w:sz w:val="20"/>
           <w:szCs w:val="20"/>
         </w:rPr>
-        <w:t>Vim, Textmate</w:t>
-      </w:r>
+        <w:t xml:space="preserve">Vim, </w:t>
+      </w:r>
+      <w:proofErr w:type="spellStart"/>
+      <w:r>
+        <w:rPr>
+          <w:b/>
+          <w:sz w:val="20"/>
+          <w:szCs w:val="20"/>
+        </w:rPr>
+        <w:t>Textmate</w:t>
+      </w:r>
+      <w:proofErr w:type="spellEnd"/>
     </w:p>
     <w:p>
       <w:pPr>
@@ -3244,13 +3683,23 @@
           <w:szCs w:val="20"/>
         </w:rPr>
       </w:pPr>
-      <w:r>
-        <w:rPr>
-          <w:b/>
-          <w:sz w:val="20"/>
-          <w:szCs w:val="20"/>
-        </w:rPr>
-        <w:t xml:space="preserve">PHP(5yrs) </w:t>
+      <w:proofErr w:type="gramStart"/>
+      <w:r>
+        <w:rPr>
+          <w:b/>
+          <w:sz w:val="20"/>
+          <w:szCs w:val="20"/>
+        </w:rPr>
+        <w:t>PHP(</w:t>
+      </w:r>
+      <w:proofErr w:type="gramEnd"/>
+      <w:r>
+        <w:rPr>
+          <w:b/>
+          <w:sz w:val="20"/>
+          <w:szCs w:val="20"/>
+        </w:rPr>
+        <w:t xml:space="preserve">5yrs) </w:t>
       </w:r>
     </w:p>
     <w:p>
@@ -3272,7 +3721,43 @@
           <w:sz w:val="20"/>
           <w:szCs w:val="20"/>
         </w:rPr>
-        <w:t xml:space="preserve">JavaScript ( 5 yrs ) </w:t>
+        <w:t xml:space="preserve">JavaScript </w:t>
+      </w:r>
+      <w:proofErr w:type="gramStart"/>
+      <w:r>
+        <w:rPr>
+          <w:b/>
+          <w:sz w:val="20"/>
+          <w:szCs w:val="20"/>
+        </w:rPr>
+        <w:t>( 5</w:t>
+      </w:r>
+      <w:proofErr w:type="gramEnd"/>
+      <w:r>
+        <w:rPr>
+          <w:b/>
+          <w:sz w:val="20"/>
+          <w:szCs w:val="20"/>
+        </w:rPr>
+        <w:t xml:space="preserve"> </w:t>
+      </w:r>
+      <w:proofErr w:type="spellStart"/>
+      <w:r>
+        <w:rPr>
+          <w:b/>
+          <w:sz w:val="20"/>
+          <w:szCs w:val="20"/>
+        </w:rPr>
+        <w:t>yrs</w:t>
+      </w:r>
+      <w:proofErr w:type="spellEnd"/>
+      <w:r>
+        <w:rPr>
+          <w:b/>
+          <w:sz w:val="20"/>
+          <w:szCs w:val="20"/>
+        </w:rPr>
+        <w:t xml:space="preserve"> ) </w:t>
       </w:r>
     </w:p>
     <w:p>
@@ -3288,21 +3773,59 @@
           <w:szCs w:val="20"/>
         </w:rPr>
       </w:pPr>
-      <w:r>
-        <w:rPr>
-          <w:b/>
-          <w:sz w:val="20"/>
-          <w:szCs w:val="20"/>
-        </w:rPr>
-        <w:t>AJAX(jQuery) ( 5</w:t>
-      </w:r>
-      <w:r>
-        <w:rPr>
-          <w:b/>
-          <w:sz w:val="20"/>
-          <w:szCs w:val="20"/>
-        </w:rPr>
-        <w:t xml:space="preserve"> yrs ) </w:t>
+      <w:proofErr w:type="gramStart"/>
+      <w:r>
+        <w:rPr>
+          <w:b/>
+          <w:sz w:val="20"/>
+          <w:szCs w:val="20"/>
+        </w:rPr>
+        <w:t>AJAX(</w:t>
+      </w:r>
+      <w:proofErr w:type="spellStart"/>
+      <w:proofErr w:type="gramEnd"/>
+      <w:r>
+        <w:rPr>
+          <w:b/>
+          <w:sz w:val="20"/>
+          <w:szCs w:val="20"/>
+        </w:rPr>
+        <w:t>jQuery</w:t>
+      </w:r>
+      <w:proofErr w:type="spellEnd"/>
+      <w:r>
+        <w:rPr>
+          <w:b/>
+          <w:sz w:val="20"/>
+          <w:szCs w:val="20"/>
+        </w:rPr>
+        <w:t>) ( 5</w:t>
+      </w:r>
+      <w:r>
+        <w:rPr>
+          <w:b/>
+          <w:sz w:val="20"/>
+          <w:szCs w:val="20"/>
+        </w:rPr>
+        <w:t xml:space="preserve"> </w:t>
+      </w:r>
+      <w:proofErr w:type="spellStart"/>
+      <w:r>
+        <w:rPr>
+          <w:b/>
+          <w:sz w:val="20"/>
+          <w:szCs w:val="20"/>
+        </w:rPr>
+        <w:t>yrs</w:t>
+      </w:r>
+      <w:proofErr w:type="spellEnd"/>
+      <w:r>
+        <w:rPr>
+          <w:b/>
+          <w:sz w:val="20"/>
+          <w:szCs w:val="20"/>
+        </w:rPr>
+        <w:t xml:space="preserve"> ) </w:t>
       </w:r>
     </w:p>
     <w:p>
@@ -3324,7 +3847,43 @@
           <w:sz w:val="20"/>
           <w:szCs w:val="20"/>
         </w:rPr>
-        <w:t xml:space="preserve">SQL ( 5 yrs ) </w:t>
+        <w:t xml:space="preserve">SQL </w:t>
+      </w:r>
+      <w:proofErr w:type="gramStart"/>
+      <w:r>
+        <w:rPr>
+          <w:b/>
+          <w:sz w:val="20"/>
+          <w:szCs w:val="20"/>
+        </w:rPr>
+        <w:t>( 5</w:t>
+      </w:r>
+      <w:proofErr w:type="gramEnd"/>
+      <w:r>
+        <w:rPr>
+          <w:b/>
+          <w:sz w:val="20"/>
+          <w:szCs w:val="20"/>
+        </w:rPr>
+        <w:t xml:space="preserve"> </w:t>
+      </w:r>
+      <w:proofErr w:type="spellStart"/>
+      <w:r>
+        <w:rPr>
+          <w:b/>
+          <w:sz w:val="20"/>
+          <w:szCs w:val="20"/>
+        </w:rPr>
+        <w:t>yrs</w:t>
+      </w:r>
+      <w:proofErr w:type="spellEnd"/>
+      <w:r>
+        <w:rPr>
+          <w:b/>
+          <w:sz w:val="20"/>
+          <w:szCs w:val="20"/>
+        </w:rPr>
+        <w:t xml:space="preserve"> ) </w:t>
       </w:r>
     </w:p>
     <w:p>
@@ -3346,7 +3905,25 @@
           <w:sz w:val="20"/>
           <w:szCs w:val="20"/>
         </w:rPr>
-        <w:t>HTML/XHTML(5</w:t>
+        <w:t>HTML/</w:t>
+      </w:r>
+      <w:proofErr w:type="gramStart"/>
+      <w:r>
+        <w:rPr>
+          <w:b/>
+          <w:sz w:val="20"/>
+          <w:szCs w:val="20"/>
+        </w:rPr>
+        <w:t>XHTML(</w:t>
+      </w:r>
+      <w:proofErr w:type="gramEnd"/>
+      <w:r>
+        <w:rPr>
+          <w:b/>
+          <w:sz w:val="20"/>
+          <w:szCs w:val="20"/>
+        </w:rPr>
+        <w:t>5</w:t>
       </w:r>
       <w:r>
         <w:rPr>
@@ -3370,13 +3947,23 @@
           <w:szCs w:val="20"/>
         </w:rPr>
       </w:pPr>
-      <w:r>
-        <w:rPr>
-          <w:b/>
-          <w:sz w:val="20"/>
-          <w:szCs w:val="20"/>
-        </w:rPr>
-        <w:t>CSS(5</w:t>
+      <w:proofErr w:type="gramStart"/>
+      <w:r>
+        <w:rPr>
+          <w:b/>
+          <w:sz w:val="20"/>
+          <w:szCs w:val="20"/>
+        </w:rPr>
+        <w:t>CSS(</w:t>
+      </w:r>
+      <w:proofErr w:type="gramEnd"/>
+      <w:r>
+        <w:rPr>
+          <w:b/>
+          <w:sz w:val="20"/>
+          <w:szCs w:val="20"/>
+        </w:rPr>
+        <w:t>5</w:t>
       </w:r>
       <w:r>
         <w:rPr>
@@ -3406,7 +3993,43 @@
           <w:sz w:val="20"/>
           <w:szCs w:val="20"/>
         </w:rPr>
-        <w:t xml:space="preserve">Python ( 1 yr ) </w:t>
+        <w:t xml:space="preserve">Python </w:t>
+      </w:r>
+      <w:proofErr w:type="gramStart"/>
+      <w:r>
+        <w:rPr>
+          <w:b/>
+          <w:sz w:val="20"/>
+          <w:szCs w:val="20"/>
+        </w:rPr>
+        <w:t>( 1</w:t>
+      </w:r>
+      <w:proofErr w:type="gramEnd"/>
+      <w:r>
+        <w:rPr>
+          <w:b/>
+          <w:sz w:val="20"/>
+          <w:szCs w:val="20"/>
+        </w:rPr>
+        <w:t xml:space="preserve"> </w:t>
+      </w:r>
+      <w:proofErr w:type="spellStart"/>
+      <w:r>
+        <w:rPr>
+          <w:b/>
+          <w:sz w:val="20"/>
+          <w:szCs w:val="20"/>
+        </w:rPr>
+        <w:t>yr</w:t>
+      </w:r>
+      <w:proofErr w:type="spellEnd"/>
+      <w:r>
+        <w:rPr>
+          <w:b/>
+          <w:sz w:val="20"/>
+          <w:szCs w:val="20"/>
+        </w:rPr>
+        <w:t xml:space="preserve"> ) </w:t>
       </w:r>
     </w:p>
     <w:p>
@@ -3426,13 +4049,23 @@
           <w:szCs w:val="20"/>
         </w:rPr>
       </w:pPr>
-      <w:r>
-        <w:rPr>
-          <w:b/>
-          <w:sz w:val="20"/>
-          <w:szCs w:val="20"/>
-        </w:rPr>
-        <w:t>Perl(1yr)  +      <w:proofErr w:type="gramStart"/>
+      <w:r>
+        <w:rPr>
+          <w:b/>
+          <w:sz w:val="20"/>
+          <w:szCs w:val="20"/>
+        </w:rPr>
+        <w:t>Perl(</w:t>
+      </w:r>
+      <w:proofErr w:type="gramEnd"/>
+      <w:r>
+        <w:rPr>
+          <w:b/>
+          <w:sz w:val="20"/>
+          <w:szCs w:val="20"/>
+        </w:rPr>
+        <w:t>1yr)   </w:t>
       </w:r>
     </w:p>
@@ -3455,8 +4088,36 @@
           <w:sz w:val="20"/>
           <w:szCs w:val="20"/>
         </w:rPr>
-        <w:t>Object-C ( 1 yr</w:t>
-      </w:r>
+        <w:t xml:space="preserve">Object-C </w:t>
+      </w:r>
+      <w:proofErr w:type="gramStart"/>
+      <w:r>
+        <w:rPr>
+          <w:b/>
+          <w:sz w:val="20"/>
+          <w:szCs w:val="20"/>
+        </w:rPr>
+        <w:t>( 1</w:t>
+      </w:r>
+      <w:proofErr w:type="gramEnd"/>
+      <w:r>
+        <w:rPr>
+          <w:b/>
+          <w:sz w:val="20"/>
+          <w:szCs w:val="20"/>
+        </w:rPr>
+        <w:t xml:space="preserve"> </w:t>
+      </w:r>
+      <w:proofErr w:type="spellStart"/>
+      <w:r>
+        <w:rPr>
+          <w:b/>
+          <w:sz w:val="20"/>
+          <w:szCs w:val="20"/>
+        </w:rPr>
+        <w:t>yr</w:t>
+      </w:r>
+      <w:proofErr w:type="spellEnd"/>
       <w:r>
         <w:rPr>
           <w:b/>
@@ -3598,13 +4259,39 @@
         </w:rPr>
         <w:t>(</w:t>
       </w:r>
-      <w:r>
-        <w:rPr>
-          <w:sz w:val="20"/>
-          <w:szCs w:val="20"/>
-        </w:rPr>
-        <w:t xml:space="preserve">Yii, CI, ThinkPHP, DISCUZ, PHPCMS, </w:t>
-      </w:r>
+      <w:proofErr w:type="spellStart"/>
+      <w:r>
+        <w:rPr>
+          <w:sz w:val="20"/>
+          <w:szCs w:val="20"/>
+        </w:rPr>
+        <w:t>Yii</w:t>
+      </w:r>
+      <w:proofErr w:type="spellEnd"/>
+      <w:r>
+        <w:rPr>
+          <w:sz w:val="20"/>
+          <w:szCs w:val="20"/>
+        </w:rPr>
+        <w:t xml:space="preserve">, CI, </w:t>
+      </w:r>
+      <w:proofErr w:type="spellStart"/>
+      <w:r>
+        <w:rPr>
+          <w:sz w:val="20"/>
+          <w:szCs w:val="20"/>
+        </w:rPr>
+        <w:t>ThinkPHP</w:t>
+      </w:r>
+      <w:proofErr w:type="spellEnd"/>
+      <w:r>
+        <w:rPr>
+          <w:sz w:val="20"/>
+          <w:szCs w:val="20"/>
+        </w:rPr>
+        <w:t xml:space="preserve">, DISCUZ, PHPCMS, </w:t>
+      </w:r>
+      <w:proofErr w:type="spellStart"/>
       <w:r>
         <w:rPr>
           <w:sz w:val="20"/>
@@ -3612,6 +4299,7 @@
         </w:rPr>
         <w:t>CakePHP</w:t>
       </w:r>
+      <w:proofErr w:type="spellEnd"/>
       <w:r>
         <w:rPr>
           <w:sz w:val="20"/>
@@ -3657,8 +4345,19 @@
           <w:sz w:val="20"/>
           <w:szCs w:val="20"/>
         </w:rPr>
-        <w:t>(jQuery</w:t>
-      </w:r>
+        <w:t>(</w:t>
+      </w:r>
+      <w:proofErr w:type="spellStart"/>
+      <w:proofErr w:type="gramStart"/>
+      <w:r>
+        <w:rPr>
+          <w:sz w:val="20"/>
+          <w:szCs w:val="20"/>
+        </w:rPr>
+        <w:t>jQuery</w:t>
+      </w:r>
+      <w:proofErr w:type="spellEnd"/>
+      <w:proofErr w:type="gramEnd"/>
       <w:r>
         <w:rPr>
           <w:sz w:val="20"/>
@@ -3750,12 +4449,21 @@
         </w:rPr>
         <w:t xml:space="preserve"> </w:t>
       </w:r>
-      <w:r>
-        <w:rPr>
-          <w:sz w:val="20"/>
-          <w:szCs w:val="20"/>
-        </w:rPr>
-        <w:t>jQuery)  +      <w:proofErr w:type="spellStart"/>
+      <w:r>
+        <w:rPr>
+          <w:sz w:val="20"/>
+          <w:szCs w:val="20"/>
+        </w:rPr>
+        <w:t>jQuery</w:t>
+      </w:r>
+      <w:proofErr w:type="spellEnd"/>
+      <w:r>
+        <w:rPr>
+          <w:sz w:val="20"/>
+          <w:szCs w:val="20"/>
+        </w:rPr>
+        <w:t>)   </w:t>
       </w:r>
     </w:p>
@@ -3798,12 +4506,37 @@
         </w:rPr>
         <w:t>(</w:t>
       </w:r>
-      <w:r>
-        <w:rPr>
-          <w:sz w:val="20"/>
-          <w:szCs w:val="20"/>
-        </w:rPr>
-        <w:t xml:space="preserve">NetBeans, ZEND Studio, Textmate, Sublime, Vim </w:t>
+      <w:proofErr w:type="spellStart"/>
+      <w:r>
+        <w:rPr>
+          <w:sz w:val="20"/>
+          <w:szCs w:val="20"/>
+        </w:rPr>
+        <w:t>NetBeans</w:t>
+      </w:r>
+      <w:proofErr w:type="spellEnd"/>
+      <w:r>
+        <w:rPr>
+          <w:sz w:val="20"/>
+          <w:szCs w:val="20"/>
+        </w:rPr>
+        <w:t xml:space="preserve">, ZEND Studio, </w:t>
+      </w:r>
+      <w:proofErr w:type="spellStart"/>
+      <w:r>
+        <w:rPr>
+          <w:sz w:val="20"/>
+          <w:szCs w:val="20"/>
+        </w:rPr>
+        <w:t>Textmate</w:t>
+      </w:r>
+      <w:proofErr w:type="spellEnd"/>
+      <w:r>
+        <w:rPr>
+          <w:sz w:val="20"/>
+          <w:szCs w:val="20"/>
+        </w:rPr>
+        <w:t xml:space="preserve">, Sublime, Vim </w:t>
       </w:r>
       <w:r>
         <w:rPr>
@@ -3864,10 +4597,61 @@
           <w:sz w:val="20"/>
           <w:szCs w:val="20"/>
         </w:rPr>
-        <w:t>Swing</w:t>
-      </w:r>
-      <w:r>
-        <w:rPr>
+        <w:t xml:space="preserve">OOD, UML </w:t>
+      </w:r>
+    </w:p>
+    <w:p>
+      <w:pPr>
+        <w:rPr>
+          <w:sz w:val="20"/>
+          <w:szCs w:val="20"/>
+        </w:rPr>
+      </w:pPr>
+      <w:r>
+        <w:rPr>
+          <w:sz w:val="20"/>
+          <w:szCs w:val="20"/>
+        </w:rPr>
+        <w:t>Multi-threading.</w:t>
+      </w:r>
+    </w:p>
+    <w:p>
+      <w:pPr>
+        <w:rPr>
+          <w:sz w:val="20"/>
+          <w:szCs w:val="20"/>
+        </w:rPr>
+      </w:pPr>
+    </w:p>
+    <w:p>
+      <w:pPr>
+        <w:rPr>
+          <w:b/>
+          <w:sz w:val="20"/>
+          <w:szCs w:val="20"/>
+        </w:rPr>
+      </w:pPr>
+      <w:r>
+        <w:rPr>
+          <w:b/>
+          <w:sz w:val="20"/>
+          <w:szCs w:val="20"/>
+        </w:rPr>
+        <w:t xml:space="preserve">MySQL, </w:t>
+      </w:r>
+      <w:proofErr w:type="spellStart"/>
+      <w:r>
+        <w:rPr>
+          <w:b/>
+          <w:sz w:val="20"/>
+          <w:szCs w:val="20"/>
+        </w:rPr>
+        <w:t>MongoDB</w:t>
+      </w:r>
+      <w:proofErr w:type="spellEnd"/>
+      <w:r>
+        <w:rPr>
+          <w:b/>
           <w:sz w:val="20"/>
           <w:szCs w:val="20"/>
         </w:rPr>
@@ -3875,67 +4659,13 @@
       </w:r>
       <w:r>
         <w:rPr>
-          <w:sz w:val="20"/>
-          <w:szCs w:val="20"/>
-        </w:rPr>
-        <w:t xml:space="preserve"> OOD, UML </w:t>
-      </w:r>
-    </w:p>
-    <w:p>
-      <w:pPr>
-        <w:rPr>
-          <w:sz w:val="20"/>
-          <w:szCs w:val="20"/>
-        </w:rPr>
-      </w:pPr>
-      <w:r>
-        <w:rPr>
-          <w:sz w:val="20"/>
-          <w:szCs w:val="20"/>
-        </w:rPr>
-        <w:t>Multi-threading.</w:t>
-      </w:r>
-    </w:p>
-    <w:p>
-      <w:pPr>
-        <w:rPr>
-          <w:sz w:val="20"/>
-          <w:szCs w:val="20"/>
-        </w:rPr>
-      </w:pPr>
-    </w:p>
-    <w:p>
-      <w:pPr>
-        <w:rPr>
-          <w:b/>
-          <w:sz w:val="20"/>
-          <w:szCs w:val="20"/>
-        </w:rPr>
-      </w:pPr>
-      <w:r>
-        <w:rPr>
-          <w:b/>
-          <w:sz w:val="20"/>
-          <w:szCs w:val="20"/>
-        </w:rPr>
-        <w:t>MySQL, MongoDB</w:t>
-      </w:r>
-      <w:r>
-        <w:rPr>
-          <w:b/>
-          <w:sz w:val="20"/>
-          <w:szCs w:val="20"/>
-        </w:rPr>
-        <w:t>,</w:t>
-      </w:r>
-      <w:r>
-        <w:rPr>
           <w:b/>
           <w:sz w:val="20"/>
           <w:szCs w:val="20"/>
         </w:rPr>
         <w:t xml:space="preserve"> </w:t>
       </w:r>
+      <w:proofErr w:type="spellStart"/>
       <w:r>
         <w:rPr>
           <w:b/>
@@ -3944,6 +4674,7 @@
         </w:rPr>
         <w:t>Hbase</w:t>
       </w:r>
+      <w:proofErr w:type="spellEnd"/>
     </w:p>
     <w:p>
       <w:pPr>
@@ -4270,7 +5001,25 @@
           <w:sz w:val="20"/>
           <w:szCs w:val="20"/>
         </w:rPr>
-        <w:t>Excellent Employee of Kingsoft Company 2009</w:t>
+        <w:t xml:space="preserve">Excellent Employee of </w:t>
+      </w:r>
+      <w:proofErr w:type="spellStart"/>
+      <w:r>
+        <w:rPr>
+          <w:b/>
+          <w:sz w:val="20"/>
+          <w:szCs w:val="20"/>
+        </w:rPr>
+        <w:t>Kingsoft</w:t>
+      </w:r>
+      <w:proofErr w:type="spellEnd"/>
+      <w:r>
+        <w:rPr>
+          <w:b/>
+          <w:sz w:val="20"/>
+          <w:szCs w:val="20"/>
+        </w:rPr>
+        <w:t xml:space="preserve"> Company 2009</w:t>
       </w:r>
     </w:p>
     <w:p>
@@ -4371,21 +5120,119 @@
           <w:sz w:val="20"/>
           <w:szCs w:val="20"/>
         </w:rPr>
-        <w:t xml:space="preserve"> which could login with Facebook, Twitter, Sina W</w:t>
-      </w:r>
-      <w:r>
-        <w:rPr>
-          <w:sz w:val="20"/>
-          <w:szCs w:val="20"/>
-        </w:rPr>
-        <w:t>eibo, Tencent  Weibo, Douban ID,</w:t>
-      </w:r>
-      <w:r>
-        <w:rPr>
-          <w:sz w:val="20"/>
-          <w:szCs w:val="20"/>
-        </w:rPr>
-        <w:t>etc.</w:t>
+        <w:t xml:space="preserve"> which could login with Facebook, Twitter, </w:t>
+      </w:r>
+      <w:proofErr w:type="spellStart"/>
+      <w:r>
+        <w:rPr>
+          <w:sz w:val="20"/>
+          <w:szCs w:val="20"/>
+        </w:rPr>
+        <w:t>Sina</w:t>
+      </w:r>
+      <w:proofErr w:type="spellEnd"/>
+      <w:r>
+        <w:rPr>
+          <w:sz w:val="20"/>
+          <w:szCs w:val="20"/>
+        </w:rPr>
+        <w:t xml:space="preserve"> </w:t>
+      </w:r>
+      <w:proofErr w:type="spellStart"/>
+      <w:r>
+        <w:rPr>
+          <w:sz w:val="20"/>
+          <w:szCs w:val="20"/>
+        </w:rPr>
+        <w:t>W</w:t>
+      </w:r>
+      <w:r>
+        <w:rPr>
+          <w:sz w:val="20"/>
+          <w:szCs w:val="20"/>
+        </w:rPr>
+        <w:t>eibo</w:t>
+      </w:r>
+      <w:proofErr w:type="spellEnd"/>
+      <w:r>
+        <w:rPr>
+          <w:sz w:val="20"/>
+          <w:szCs w:val="20"/>
+        </w:rPr>
+        <w:t xml:space="preserve">, </w:t>
+      </w:r>
+      <w:proofErr w:type="spellStart"/>
+      <w:proofErr w:type="gramStart"/>
+      <w:r>
+        <w:rPr>
+          <w:sz w:val="20"/>
+          <w:szCs w:val="20"/>
+        </w:rPr>
+        <w:t>Tencent</w:t>
+      </w:r>
+      <w:proofErr w:type="spellEnd"/>
+      <w:r>
+        <w:rPr>
+          <w:sz w:val="20"/>
+          <w:szCs w:val="20"/>
+        </w:rPr>
+        <w:t xml:space="preserve">  </w:t>
+      </w:r>
+      <w:proofErr w:type="spellStart"/>
+      <w:r>
+        <w:rPr>
+          <w:sz w:val="20"/>
+          <w:szCs w:val="20"/>
+        </w:rPr>
+        <w:t>Weibo</w:t>
+      </w:r>
+      <w:proofErr w:type="spellEnd"/>
+      <w:proofErr w:type="gramEnd"/>
+      <w:r>
+        <w:rPr>
+          <w:sz w:val="20"/>
+          <w:szCs w:val="20"/>
+        </w:rPr>
+        <w:t xml:space="preserve">, </w:t>
+      </w:r>
+      <w:proofErr w:type="spellStart"/>
+      <w:r>
+        <w:rPr>
+          <w:sz w:val="20"/>
+          <w:szCs w:val="20"/>
+        </w:rPr>
+        <w:t>Douban</w:t>
+      </w:r>
+      <w:proofErr w:type="spellEnd"/>
+      <w:r>
+        <w:rPr>
+          <w:sz w:val="20"/>
+          <w:szCs w:val="20"/>
+        </w:rPr>
+        <w:t xml:space="preserve"> </w:t>
+      </w:r>
+      <w:proofErr w:type="spellStart"/>
+      <w:r>
+        <w:rPr>
+          <w:sz w:val="20"/>
+          <w:szCs w:val="20"/>
+        </w:rPr>
+        <w:t>ID,</w:t>
+      </w:r>
+      <w:r>
+        <w:rPr>
+          <w:sz w:val="20"/>
+          <w:szCs w:val="20"/>
+        </w:rPr>
+        <w:t>etc</w:t>
+      </w:r>
+      <w:proofErr w:type="spellEnd"/>
+      <w:r>
+        <w:rPr>
+          <w:sz w:val="20"/>
+          <w:szCs w:val="20"/>
+        </w:rPr>
+        <w:t>.</w:t>
       </w:r>
     </w:p>
     <w:p>
@@ -4429,8 +5276,18 @@
           <w:sz w:val="20"/>
           <w:szCs w:val="20"/>
         </w:rPr>
-        <w:t xml:space="preserve"> from Sanda</w:t>
-      </w:r>
+        <w:t xml:space="preserve"> from </w:t>
+      </w:r>
+      <w:proofErr w:type="spellStart"/>
+      <w:r>
+        <w:rPr>
+          <w:rFonts w:hint="eastAsia"/>
+          <w:sz w:val="20"/>
+          <w:szCs w:val="20"/>
+        </w:rPr>
+        <w:t>Sanda</w:t>
+      </w:r>
+      <w:proofErr w:type="spellEnd"/>
       <w:r>
         <w:rPr>
           <w:rFonts w:hint="eastAsia"/>
@@ -4490,14 +5347,56 @@
           <w:sz w:val="20"/>
           <w:szCs w:val="20"/>
         </w:rPr>
-        <w:t xml:space="preserve"> Work</w:t>
-      </w:r>
-      <w:r>
-        <w:rPr>
-          <w:sz w:val="20"/>
-          <w:szCs w:val="20"/>
-        </w:rPr>
-        <w:t>(Kaifu li’s corporation)</w:t>
+        <w:t xml:space="preserve"> </w:t>
+      </w:r>
+      <w:proofErr w:type="gramStart"/>
+      <w:r>
+        <w:rPr>
+          <w:rFonts w:hint="eastAsia"/>
+          <w:sz w:val="20"/>
+          <w:szCs w:val="20"/>
+        </w:rPr>
+        <w:t>Work</w:t>
+      </w:r>
+      <w:r>
+        <w:rPr>
+          <w:sz w:val="20"/>
+          <w:szCs w:val="20"/>
+        </w:rPr>
+        <w:t>(</w:t>
+      </w:r>
+      <w:proofErr w:type="spellStart"/>
+      <w:proofErr w:type="gramEnd"/>
+      <w:r>
+        <w:rPr>
+          <w:sz w:val="20"/>
+          <w:szCs w:val="20"/>
+        </w:rPr>
+        <w:t>Kaifu</w:t>
+      </w:r>
+      <w:proofErr w:type="spellEnd"/>
+      <w:r>
+        <w:rPr>
+          <w:sz w:val="20"/>
+          <w:szCs w:val="20"/>
+        </w:rPr>
+        <w:t xml:space="preserve"> </w:t>
+      </w:r>
+      <w:proofErr w:type="spellStart"/>
+      <w:r>
+        <w:rPr>
+          <w:sz w:val="20"/>
+          <w:szCs w:val="20"/>
+        </w:rPr>
+        <w:t>li’s</w:t>
+      </w:r>
+      <w:proofErr w:type="spellEnd"/>
+      <w:r>
+        <w:rPr>
+          <w:sz w:val="20"/>
+          <w:szCs w:val="20"/>
+        </w:rPr>
+        <w:t xml:space="preserve"> corporation)</w:t>
       </w:r>
       <w:r>
         <w:rPr>
@@ -4512,7 +5411,16 @@
           <w:sz w:val="20"/>
           <w:szCs w:val="20"/>
         </w:rPr>
-        <w:t xml:space="preserve"> PHD from Korean</w:t>
+        <w:t xml:space="preserve"> PHD from </w:t>
+      </w:r>
+      <w:proofErr w:type="spellStart"/>
+      <w:r>
+        <w:rPr>
+          <w:rFonts w:hint="eastAsia"/>
+          <w:sz w:val="20"/>
+          <w:szCs w:val="20"/>
+        </w:rPr>
+        <w:t>Korean</w:t>
       </w:r>
       <w:r>
         <w:rPr>
@@ -4526,7 +5434,15 @@
           <w:sz w:val="20"/>
           <w:szCs w:val="20"/>
         </w:rPr>
-        <w:t>The Demo vision just spend a week</w:t>
+        <w:t>The</w:t>
+      </w:r>
+      <w:proofErr w:type="spellEnd"/>
+      <w:r>
+        <w:rPr>
+          <w:sz w:val="20"/>
+          <w:szCs w:val="20"/>
+        </w:rPr>
+        <w:t xml:space="preserve"> Demo vision just spend a week</w:t>
       </w:r>
       <w:r>
         <w:rPr>
@@ -4671,7 +5587,23 @@
           <w:sz w:val="20"/>
           <w:szCs w:val="20"/>
         </w:rPr>
-        <w:t>Perfect browser compatibility, no performance loss under Internet Explorer 6 or 7, FireFox, Safari, Chrome passed external quality gates for XHTML check.</w:t>
+        <w:t xml:space="preserve">Perfect browser compatibility, no performance loss under Internet Explorer 6 or 7, </w:t>
+      </w:r>
+      <w:proofErr w:type="spellStart"/>
+      <w:r>
+        <w:rPr>
+          <w:sz w:val="20"/>
+          <w:szCs w:val="20"/>
+        </w:rPr>
+        <w:t>FireFox</w:t>
+      </w:r>
+      <w:proofErr w:type="spellEnd"/>
+      <w:r>
+        <w:rPr>
+          <w:sz w:val="20"/>
+          <w:szCs w:val="20"/>
+        </w:rPr>
+        <w:t>, Safari, Chrome passed external quality gates for XHTML check.</w:t>
       </w:r>
     </w:p>
     <w:p>
@@ -4686,12 +5618,21 @@
           <w:szCs w:val="20"/>
         </w:rPr>
       </w:pPr>
-      <w:r>
-        <w:rPr>
-          <w:sz w:val="20"/>
-          <w:szCs w:val="20"/>
-        </w:rPr>
-        <w:t xml:space="preserve">CSS style sheets, absolute &amp; relative positioning, margin and padding, interaction JavaScript to create effects, strict naming conventions. </w:t>
+      <w:proofErr w:type="gramStart"/>
+      <w:r>
+        <w:rPr>
+          <w:sz w:val="20"/>
+          <w:szCs w:val="20"/>
+        </w:rPr>
+        <w:t>CSS style sheets, absolute &amp; relative positioning, margin and padding, interaction JavaScript to create effects, strict naming conventions.</w:t>
+      </w:r>
+      <w:proofErr w:type="gramEnd"/>
+      <w:r>
+        <w:rPr>
+          <w:sz w:val="20"/>
+          <w:szCs w:val="20"/>
+        </w:rPr>
+        <w:t xml:space="preserve"> </w:t>
       </w:r>
     </w:p>
     <w:p>
@@ -4772,6 +5713,7 @@
           <w:szCs w:val="20"/>
         </w:rPr>
       </w:pPr>
+      <w:proofErr w:type="spellStart"/>
       <w:r>
         <w:rPr>
           <w:b/>
@@ -4780,6 +5722,7 @@
         </w:rPr>
         <w:t>Tdaye</w:t>
       </w:r>
+      <w:proofErr w:type="spellEnd"/>
       <w:r>
         <w:rPr>
           <w:sz w:val="20"/>
@@ -4889,8 +5832,9 @@
           <w:sz w:val="20"/>
           <w:szCs w:val="20"/>
         </w:rPr>
-        <w:t xml:space="preserve"> for Kingsoft Software</w:t>
-      </w:r>
+        <w:t xml:space="preserve"> for </w:t>
+      </w:r>
+      <w:proofErr w:type="spellStart"/>
       <w:r>
         <w:rPr>
           <w:rFonts w:hint="eastAsia"/>
@@ -4899,6 +5843,27 @@
           <w:sz w:val="20"/>
           <w:szCs w:val="20"/>
         </w:rPr>
+        <w:t>Kingsoft</w:t>
+      </w:r>
+      <w:proofErr w:type="spellEnd"/>
+      <w:r>
+        <w:rPr>
+          <w:rFonts w:hint="eastAsia"/>
+          <w:b/>
+          <w:color w:val="660066"/>
+          <w:sz w:val="20"/>
+          <w:szCs w:val="20"/>
+        </w:rPr>
+        <w:t xml:space="preserve"> Software</w:t>
+      </w:r>
+      <w:r>
+        <w:rPr>
+          <w:rFonts w:hint="eastAsia"/>
+          <w:b/>
+          <w:color w:val="660066"/>
+          <w:sz w:val="20"/>
+          <w:szCs w:val="20"/>
+        </w:rPr>
         <w:t>:</w:t>
       </w:r>
     </w:p>
@@ -4956,15 +5921,35 @@
           <w:sz w:val="20"/>
           <w:szCs w:val="20"/>
         </w:rPr>
-        <w:t>HTML, JSON, CSS, JavaScript</w:t>
-      </w:r>
-      <w:r>
-        <w:rPr>
-          <w:b/>
-          <w:sz w:val="20"/>
-          <w:szCs w:val="20"/>
-        </w:rPr>
-        <w:t>,soap, p3p</w:t>
+        <w:t xml:space="preserve">HTML, JSON, CSS, </w:t>
+      </w:r>
+      <w:proofErr w:type="spellStart"/>
+      <w:r>
+        <w:rPr>
+          <w:b/>
+          <w:sz w:val="20"/>
+          <w:szCs w:val="20"/>
+        </w:rPr>
+        <w:t>JavaScript</w:t>
+      </w:r>
+      <w:proofErr w:type="gramStart"/>
+      <w:r>
+        <w:rPr>
+          <w:b/>
+          <w:sz w:val="20"/>
+          <w:szCs w:val="20"/>
+        </w:rPr>
+        <w:t>,soap</w:t>
+      </w:r>
+      <w:proofErr w:type="spellEnd"/>
+      <w:proofErr w:type="gramEnd"/>
+      <w:r>
+        <w:rPr>
+          <w:b/>
+          <w:sz w:val="20"/>
+          <w:szCs w:val="20"/>
+        </w:rPr>
+        <w:t>, p3p</w:t>
       </w:r>
     </w:p>
     <w:p>
@@ -4991,6 +5976,7 @@
         </w:rPr>
         <w:t xml:space="preserve"> </w:t>
       </w:r>
+      <w:proofErr w:type="gramStart"/>
       <w:r>
         <w:rPr>
           <w:b/>
@@ -4999,6 +5985,7 @@
         </w:rPr>
         <w:t>LINUX(</w:t>
       </w:r>
+      <w:proofErr w:type="gramEnd"/>
       <w:r>
         <w:rPr>
           <w:b/>
@@ -5040,13 +6027,23 @@
         </w:rPr>
         <w:t xml:space="preserve"> </w:t>
       </w:r>
-      <w:r>
-        <w:rPr>
-          <w:b/>
-          <w:sz w:val="20"/>
-          <w:szCs w:val="20"/>
-        </w:rPr>
-        <w:t>Discuz,</w:t>
+      <w:proofErr w:type="spellStart"/>
+      <w:r>
+        <w:rPr>
+          <w:b/>
+          <w:sz w:val="20"/>
+          <w:szCs w:val="20"/>
+        </w:rPr>
+        <w:t>Discuz</w:t>
+      </w:r>
+      <w:proofErr w:type="spellEnd"/>
+      <w:r>
+        <w:rPr>
+          <w:b/>
+          <w:sz w:val="20"/>
+          <w:szCs w:val="20"/>
+        </w:rPr>
+        <w:t>,</w:t>
       </w:r>
       <w:r>
         <w:rPr>
@@ -5057,6 +6054,7 @@
         </w:rPr>
         <w:t xml:space="preserve"> </w:t>
       </w:r>
+      <w:proofErr w:type="spellStart"/>
       <w:r>
         <w:rPr>
           <w:b/>
@@ -5065,6 +6063,7 @@
         </w:rPr>
         <w:t>JQuery</w:t>
       </w:r>
+      <w:proofErr w:type="spellEnd"/>
       <w:r>
         <w:rPr>
           <w:rFonts w:hint="eastAsia"/>
@@ -5106,6 +6105,7 @@
         </w:rPr>
         <w:t xml:space="preserve">MySQL, </w:t>
       </w:r>
+      <w:proofErr w:type="spellStart"/>
       <w:r>
         <w:rPr>
           <w:b/>
@@ -5114,6 +6114,7 @@
         </w:rPr>
         <w:t>Hadoop</w:t>
       </w:r>
+      <w:proofErr w:type="spellEnd"/>
     </w:p>
     <w:p>
       <w:pPr>
@@ -5144,7 +6145,16 @@
           <w:sz w:val="20"/>
           <w:szCs w:val="20"/>
         </w:rPr>
-        <w:t xml:space="preserve">MVC, AJAX, SVN </w:t>
+        <w:t xml:space="preserve">MVC, AJAX, </w:t>
+      </w:r>
+      <w:proofErr w:type="gramStart"/>
+      <w:r>
+        <w:rPr>
+          <w:b/>
+          <w:sz w:val="20"/>
+          <w:szCs w:val="20"/>
+        </w:rPr>
+        <w:t xml:space="preserve">SVN </w:t>
       </w:r>
       <w:r>
         <w:rPr>
@@ -5160,8 +6170,45 @@
           <w:sz w:val="20"/>
           <w:szCs w:val="20"/>
         </w:rPr>
-        <w:t>, Nginx, Memcache</w:t>
-      </w:r>
+        <w:t>,</w:t>
+      </w:r>
+      <w:proofErr w:type="gramEnd"/>
+      <w:r>
+        <w:rPr>
+          <w:b/>
+          <w:sz w:val="20"/>
+          <w:szCs w:val="20"/>
+        </w:rPr>
+        <w:t xml:space="preserve"> </w:t>
+      </w:r>
+      <w:proofErr w:type="spellStart"/>
+      <w:r>
+        <w:rPr>
+          <w:b/>
+          <w:sz w:val="20"/>
+          <w:szCs w:val="20"/>
+        </w:rPr>
+        <w:t>Nginx</w:t>
+      </w:r>
+      <w:proofErr w:type="spellEnd"/>
+      <w:r>
+        <w:rPr>
+          <w:b/>
+          <w:sz w:val="20"/>
+          <w:szCs w:val="20"/>
+        </w:rPr>
+        <w:t xml:space="preserve">, </w:t>
+      </w:r>
+      <w:proofErr w:type="spellStart"/>
+      <w:r>
+        <w:rPr>
+          <w:b/>
+          <w:sz w:val="20"/>
+          <w:szCs w:val="20"/>
+        </w:rPr>
+        <w:t>Memcache</w:t>
+      </w:r>
+      <w:proofErr w:type="spellEnd"/>
     </w:p>
     <w:p>
       <w:pPr>
@@ -5185,9 +6232,28 @@
           <w:sz w:val="20"/>
           <w:szCs w:val="20"/>
         </w:rPr>
-        <w:t xml:space="preserve">ZEND Studio, Ultraedit +        <w:t xml:space="preserve">ZEND Studio, </w:t>
+      </w:r>
+      <w:proofErr w:type="spellStart"/>
+      <w:r>
+        <w:rPr>
+          <w:b/>
+          <w:sz w:val="20"/>
+          <w:szCs w:val="20"/>
+        </w:rPr>
+        <w:t>Ultraedit</w:t>
+      </w:r>
+      <w:proofErr w:type="spellEnd"/>
+      <w:r>
+        <w:rPr>
+          <w:b/>
+          <w:sz w:val="20"/>
+          <w:szCs w:val="20"/>
+        </w:rPr>
+        <w:t xml:space="preserve">  , </w:t>
       </w:r>
+      <w:proofErr w:type="gramStart"/>
       <w:r>
         <w:rPr>
           <w:b/>
@@ -5196,6 +6262,7 @@
         </w:rPr>
         <w:t>Vim</w:t>
       </w:r>
+      <w:proofErr w:type="gramEnd"/>
     </w:p>
     <w:p>
       <w:pPr>
@@ -5272,30 +6339,71 @@
           <w:sz w:val="20"/>
           <w:szCs w:val="20"/>
         </w:rPr>
-        <w:t>of Kingsoft anti virus products</w:t>
-      </w:r>
-    </w:p>
-    <w:p>
-      <w:pPr>
-        <w:rPr>
-          <w:sz w:val="20"/>
-          <w:szCs w:val="20"/>
-        </w:rPr>
-      </w:pPr>
-      <w:r>
-        <w:rPr>
-          <w:sz w:val="20"/>
-          <w:szCs w:val="20"/>
-        </w:rPr>
-        <w:t>Project manager of retail system and corporative projects(</w:t>
-      </w:r>
-      <w:r>
-        <w:rPr>
-          <w:b/>
-          <w:sz w:val="20"/>
-          <w:szCs w:val="20"/>
-        </w:rPr>
-        <w:t>A team of five people</w:t>
+        <w:t xml:space="preserve">of </w:t>
+      </w:r>
+      <w:proofErr w:type="spellStart"/>
+      <w:r>
+        <w:rPr>
+          <w:sz w:val="20"/>
+          <w:szCs w:val="20"/>
+        </w:rPr>
+        <w:t>Kingsoft</w:t>
+      </w:r>
+      <w:proofErr w:type="spellEnd"/>
+      <w:r>
+        <w:rPr>
+          <w:sz w:val="20"/>
+          <w:szCs w:val="20"/>
+        </w:rPr>
+        <w:t xml:space="preserve"> anti virus products</w:t>
+      </w:r>
+    </w:p>
+    <w:p>
+      <w:pPr>
+        <w:rPr>
+          <w:sz w:val="20"/>
+          <w:szCs w:val="20"/>
+        </w:rPr>
+      </w:pPr>
+      <w:r>
+        <w:rPr>
+          <w:sz w:val="20"/>
+          <w:szCs w:val="20"/>
+        </w:rPr>
+        <w:t xml:space="preserve">Project manager of retail system and corporative </w:t>
+      </w:r>
+      <w:proofErr w:type="gramStart"/>
+      <w:r>
+        <w:rPr>
+          <w:sz w:val="20"/>
+          <w:szCs w:val="20"/>
+        </w:rPr>
+        <w:t>projects(</w:t>
+      </w:r>
+      <w:proofErr w:type="gramEnd"/>
+      <w:r>
+        <w:rPr>
+          <w:b/>
+          <w:sz w:val="20"/>
+          <w:szCs w:val="20"/>
+        </w:rPr>
+        <w:t xml:space="preserve">A team of </w:t>
+      </w:r>
+      <w:r>
+        <w:rPr>
+          <w:b/>
+          <w:sz w:val="20"/>
+          <w:szCs w:val="20"/>
+        </w:rPr>
+        <w:t>seven</w:t>
+      </w:r>
+      <w:r>
+        <w:rPr>
+          <w:b/>
+          <w:sz w:val="20"/>
+          <w:szCs w:val="20"/>
+        </w:rPr>
+        <w:t xml:space="preserve"> people</w:t>
       </w:r>
       <w:r>
         <w:rPr>
@@ -5366,7 +6474,25 @@
           <w:sz w:val="20"/>
           <w:szCs w:val="20"/>
         </w:rPr>
-        <w:t xml:space="preserve">enerate own framework which named </w:t>
+        <w:t xml:space="preserve">enerate own </w:t>
+      </w:r>
+      <w:proofErr w:type="gramStart"/>
+      <w:r>
+        <w:rPr>
+          <w:rFonts w:hint="eastAsia"/>
+          <w:sz w:val="20"/>
+          <w:szCs w:val="20"/>
+        </w:rPr>
+        <w:t>framework which</w:t>
+      </w:r>
+      <w:proofErr w:type="gramEnd"/>
+      <w:r>
+        <w:rPr>
+          <w:rFonts w:hint="eastAsia"/>
+          <w:sz w:val="20"/>
+          <w:szCs w:val="20"/>
+        </w:rPr>
+        <w:t xml:space="preserve"> named </w:t>
       </w:r>
       <w:r>
         <w:rPr>
@@ -5434,7 +6560,23 @@
           <w:sz w:val="20"/>
           <w:szCs w:val="20"/>
         </w:rPr>
-        <w:t>Business Tier, parsing web services and Servlet container into Spring with SOAP, XML-RPC.</w:t>
+        <w:t xml:space="preserve">Business Tier, parsing web services and Servlet container into </w:t>
+      </w:r>
+      <w:proofErr w:type="gramStart"/>
+      <w:r>
+        <w:rPr>
+          <w:sz w:val="20"/>
+          <w:szCs w:val="20"/>
+        </w:rPr>
+        <w:t>Spring</w:t>
+      </w:r>
+      <w:proofErr w:type="gramEnd"/>
+      <w:r>
+        <w:rPr>
+          <w:sz w:val="20"/>
+          <w:szCs w:val="20"/>
+        </w:rPr>
+        <w:t xml:space="preserve"> with SOAP, XML-RPC.</w:t>
       </w:r>
     </w:p>
     <w:p>
@@ -5462,7 +6604,23 @@
           <w:sz w:val="20"/>
           <w:szCs w:val="20"/>
         </w:rPr>
-        <w:t>ng. customizing look and feels.</w:t>
+        <w:t xml:space="preserve">ng. </w:t>
+      </w:r>
+      <w:proofErr w:type="gramStart"/>
+      <w:r>
+        <w:rPr>
+          <w:sz w:val="20"/>
+          <w:szCs w:val="20"/>
+        </w:rPr>
+        <w:t>customizing</w:t>
+      </w:r>
+      <w:proofErr w:type="gramEnd"/>
+      <w:r>
+        <w:rPr>
+          <w:sz w:val="20"/>
+          <w:szCs w:val="20"/>
+        </w:rPr>
+        <w:t xml:space="preserve"> look and feels.</w:t>
       </w:r>
     </w:p>
     <w:p>
@@ -5482,7 +6640,23 @@
           <w:sz w:val="20"/>
           <w:szCs w:val="20"/>
         </w:rPr>
-        <w:t>Co-operation with work-flow team members to build up venue support solutions.</w:t>
+        <w:t xml:space="preserve">Co-operation with </w:t>
+      </w:r>
+      <w:proofErr w:type="gramStart"/>
+      <w:r>
+        <w:rPr>
+          <w:sz w:val="20"/>
+          <w:szCs w:val="20"/>
+        </w:rPr>
+        <w:t>work-flow</w:t>
+      </w:r>
+      <w:proofErr w:type="gramEnd"/>
+      <w:r>
+        <w:rPr>
+          <w:sz w:val="20"/>
+          <w:szCs w:val="20"/>
+        </w:rPr>
+        <w:t xml:space="preserve"> team members to build up venue support solutions.</w:t>
       </w:r>
     </w:p>
     <w:p>
@@ -5518,7 +6692,25 @@
           <w:sz w:val="20"/>
           <w:szCs w:val="20"/>
         </w:rPr>
-        <w:t>chronize Kingsoft computer emergency service members information with forum members</w:t>
+        <w:t xml:space="preserve">chronize </w:t>
+      </w:r>
+      <w:proofErr w:type="spellStart"/>
+      <w:r>
+        <w:rPr>
+          <w:rFonts w:hint="eastAsia"/>
+          <w:sz w:val="20"/>
+          <w:szCs w:val="20"/>
+        </w:rPr>
+        <w:t>Kingsoft</w:t>
+      </w:r>
+      <w:proofErr w:type="spellEnd"/>
+      <w:r>
+        <w:rPr>
+          <w:rFonts w:hint="eastAsia"/>
+          <w:sz w:val="20"/>
+          <w:szCs w:val="20"/>
+        </w:rPr>
+        <w:t xml:space="preserve"> computer emergency service members information with forum members</w:t>
       </w:r>
       <w:r>
         <w:rPr>
@@ -5624,14 +6816,25 @@
           <w:szCs w:val="20"/>
         </w:rPr>
       </w:pPr>
-      <w:r>
-        <w:rPr>
-          <w:rFonts w:hint="eastAsia"/>
-          <w:b/>
-          <w:sz w:val="20"/>
-          <w:szCs w:val="20"/>
-        </w:rPr>
-        <w:t>Iduba forum</w:t>
+      <w:proofErr w:type="spellStart"/>
+      <w:r>
+        <w:rPr>
+          <w:rFonts w:hint="eastAsia"/>
+          <w:b/>
+          <w:sz w:val="20"/>
+          <w:szCs w:val="20"/>
+        </w:rPr>
+        <w:t>Iduba</w:t>
+      </w:r>
+      <w:proofErr w:type="spellEnd"/>
+      <w:r>
+        <w:rPr>
+          <w:rFonts w:hint="eastAsia"/>
+          <w:b/>
+          <w:sz w:val="20"/>
+          <w:szCs w:val="20"/>
+        </w:rPr>
+        <w:t xml:space="preserve"> forum</w:t>
       </w:r>
       <w:r>
         <w:rPr>
@@ -5688,15 +6891,29 @@
         </w:rPr>
         <w:t>：</w:t>
       </w:r>
-      <w:hyperlink r:id="rId19" w:history="1">
-        <w:r>
-          <w:rPr>
-            <w:sz w:val="20"/>
-            <w:szCs w:val="20"/>
-          </w:rPr>
-          <w:t>http://panda.hd.duba.net/pandacard/</w:t>
-        </w:r>
-      </w:hyperlink>
+      <w:r>
+        <w:fldChar w:fldCharType="begin"/>
+      </w:r>
+      <w:r>
+        <w:instrText xml:space="preserve"> HYPERLINK "http://panda.hd.duba.net/pandacard/" </w:instrText>
+      </w:r>
+      <w:r>
+        <w:fldChar w:fldCharType="separate"/>
+      </w:r>
+      <w:r>
+        <w:rPr>
+          <w:sz w:val="20"/>
+          <w:szCs w:val="20"/>
+        </w:rPr>
+        <w:t>http://panda.hd.duba.net/pandacard/</w:t>
+      </w:r>
+      <w:r>
+        <w:rPr>
+          <w:sz w:val="20"/>
+          <w:szCs w:val="20"/>
+        </w:rPr>
+        <w:fldChar w:fldCharType="end"/>
+      </w:r>
     </w:p>
     <w:p>
       <w:pPr>
@@ -5727,15 +6944,29 @@
         </w:rPr>
         <w:t>：</w:t>
       </w:r>
-      <w:hyperlink r:id="rId20" w:history="1">
-        <w:r>
-          <w:rPr>
-            <w:sz w:val="20"/>
-            <w:szCs w:val="20"/>
-          </w:rPr>
-          <w:t>http://pay.kingsoft.com/love_sell512/</w:t>
-        </w:r>
-      </w:hyperlink>
+      <w:r>
+        <w:fldChar w:fldCharType="begin"/>
+      </w:r>
+      <w:r>
+        <w:instrText xml:space="preserve"> HYPERLINK "http://pay.kingsoft.com/love_sell512/" </w:instrText>
+      </w:r>
+      <w:r>
+        <w:fldChar w:fldCharType="separate"/>
+      </w:r>
+      <w:r>
+        <w:rPr>
+          <w:sz w:val="20"/>
+          <w:szCs w:val="20"/>
+        </w:rPr>
+        <w:t>http://pay.kingsoft.com/love_sell512/</w:t>
+      </w:r>
+      <w:r>
+        <w:rPr>
+          <w:sz w:val="20"/>
+          <w:szCs w:val="20"/>
+        </w:rPr>
+        <w:fldChar w:fldCharType="end"/>
+      </w:r>
     </w:p>
     <w:p>
       <w:pPr>
@@ -5749,13 +6980,32 @@
           <w:szCs w:val="20"/>
         </w:rPr>
       </w:pPr>
-      <w:r>
-        <w:rPr>
-          <w:b/>
-          <w:sz w:val="20"/>
-          <w:szCs w:val="20"/>
-        </w:rPr>
-        <w:t>Duba card system</w:t>
+      <w:proofErr w:type="spellStart"/>
+      <w:r>
+        <w:rPr>
+          <w:b/>
+          <w:sz w:val="20"/>
+          <w:szCs w:val="20"/>
+        </w:rPr>
+        <w:t>Duba</w:t>
+      </w:r>
+      <w:proofErr w:type="spellEnd"/>
+      <w:r>
+        <w:rPr>
+          <w:b/>
+          <w:sz w:val="20"/>
+          <w:szCs w:val="20"/>
+        </w:rPr>
+        <w:t xml:space="preserve"> card </w:t>
+      </w:r>
+      <w:proofErr w:type="gramStart"/>
+      <w:r>
+        <w:rPr>
+          <w:b/>
+          <w:sz w:val="20"/>
+          <w:szCs w:val="20"/>
+        </w:rPr>
+        <w:t>system</w:t>
       </w:r>
       <w:r>
         <w:rPr>
@@ -5766,6 +7016,7 @@
         </w:rPr>
         <w:t>(</w:t>
       </w:r>
+      <w:proofErr w:type="gramEnd"/>
       <w:r>
         <w:rPr>
           <w:b/>
@@ -5792,7 +7043,7 @@
         </w:rPr>
         <w:t>:</w:t>
       </w:r>
-      <w:hyperlink r:id="rId21" w:history="1">
+      <w:hyperlink r:id="rId19" w:history="1">
         <w:r>
           <w:rPr>
             <w:sz w:val="20"/>
@@ -6396,7 +7647,25 @@
           <w:sz w:val="20"/>
           <w:szCs w:val="20"/>
         </w:rPr>
-        <w:t>Charging system of Kingsoft products</w:t>
+        <w:t xml:space="preserve">Charging system of </w:t>
+      </w:r>
+      <w:proofErr w:type="spellStart"/>
+      <w:r>
+        <w:rPr>
+          <w:b/>
+          <w:sz w:val="20"/>
+          <w:szCs w:val="20"/>
+        </w:rPr>
+        <w:t>Kingsoft</w:t>
+      </w:r>
+      <w:proofErr w:type="spellEnd"/>
+      <w:r>
+        <w:rPr>
+          <w:b/>
+          <w:sz w:val="20"/>
+          <w:szCs w:val="20"/>
+        </w:rPr>
+        <w:t xml:space="preserve"> products</w:t>
       </w:r>
       <w:r>
         <w:rPr>
@@ -6406,15 +7675,29 @@
         </w:rPr>
         <w:t>：</w:t>
       </w:r>
-      <w:hyperlink r:id="rId22" w:history="1">
-        <w:r>
-          <w:rPr>
-            <w:sz w:val="20"/>
-            <w:szCs w:val="20"/>
-          </w:rPr>
-          <w:t>http://pay.kingsoft.com/</w:t>
-        </w:r>
-      </w:hyperlink>
+      <w:r>
+        <w:fldChar w:fldCharType="begin"/>
+      </w:r>
+      <w:r>
+        <w:instrText xml:space="preserve"> HYPERLINK "http://pay.kingsoft.com/" </w:instrText>
+      </w:r>
+      <w:r>
+        <w:fldChar w:fldCharType="separate"/>
+      </w:r>
+      <w:r>
+        <w:rPr>
+          <w:sz w:val="20"/>
+          <w:szCs w:val="20"/>
+        </w:rPr>
+        <w:t>http://pay.kingsoft.com/</w:t>
+      </w:r>
+      <w:r>
+        <w:rPr>
+          <w:sz w:val="20"/>
+          <w:szCs w:val="20"/>
+        </w:rPr>
+        <w:fldChar w:fldCharType="end"/>
+      </w:r>
     </w:p>
     <w:p>
       <w:pPr>
@@ -6452,7 +7735,27 @@
           <w:sz w:val="20"/>
           <w:szCs w:val="20"/>
         </w:rPr>
-        <w:t xml:space="preserve"> system of Kingsoft products (</w:t>
+        <w:t xml:space="preserve"> system of </w:t>
+      </w:r>
+      <w:proofErr w:type="spellStart"/>
+      <w:r>
+        <w:rPr>
+          <w:rFonts w:hint="eastAsia"/>
+          <w:b/>
+          <w:sz w:val="20"/>
+          <w:szCs w:val="20"/>
+        </w:rPr>
+        <w:t>Kingsoft</w:t>
+      </w:r>
+      <w:proofErr w:type="spellEnd"/>
+      <w:r>
+        <w:rPr>
+          <w:rFonts w:hint="eastAsia"/>
+          <w:b/>
+          <w:sz w:val="20"/>
+          <w:szCs w:val="20"/>
+        </w:rPr>
+        <w:t xml:space="preserve"> products (</w:t>
       </w:r>
       <w:r>
         <w:rPr>
@@ -6488,7 +7791,7 @@
         </w:rPr>
         <w:t xml:space="preserve"> </w:t>
       </w:r>
-      <w:hyperlink r:id="rId23" w:history="1">
+      <w:hyperlink r:id="rId20" w:history="1">
         <w:r>
           <w:rPr>
             <w:sz w:val="20"/>
@@ -6541,31 +7844,59 @@
           <w:szCs w:val="20"/>
         </w:rPr>
       </w:pPr>
-      <w:r>
-        <w:rPr>
-          <w:rFonts w:hint="eastAsia"/>
-          <w:b/>
-          <w:sz w:val="20"/>
-          <w:szCs w:val="20"/>
-        </w:rPr>
-        <w:t xml:space="preserve">Kingsoft </w:t>
-      </w:r>
-      <w:r>
-        <w:rPr>
-          <w:b/>
-          <w:sz w:val="20"/>
-          <w:szCs w:val="20"/>
-        </w:rPr>
-        <w:t>retail system</w:t>
-      </w:r>
-      <w:r>
-        <w:rPr>
-          <w:sz w:val="20"/>
-          <w:szCs w:val="20"/>
-        </w:rPr>
-        <w:t xml:space="preserve"> : </w:t>
-      </w:r>
-      <w:hyperlink r:id="rId24" w:history="1">
+      <w:proofErr w:type="spellStart"/>
+      <w:r>
+        <w:rPr>
+          <w:rFonts w:hint="eastAsia"/>
+          <w:b/>
+          <w:sz w:val="20"/>
+          <w:szCs w:val="20"/>
+        </w:rPr>
+        <w:t>Kingsoft</w:t>
+      </w:r>
+      <w:proofErr w:type="spellEnd"/>
+      <w:r>
+        <w:rPr>
+          <w:rFonts w:hint="eastAsia"/>
+          <w:b/>
+          <w:sz w:val="20"/>
+          <w:szCs w:val="20"/>
+        </w:rPr>
+        <w:t xml:space="preserve"> </w:t>
+      </w:r>
+      <w:r>
+        <w:rPr>
+          <w:b/>
+          <w:sz w:val="20"/>
+          <w:szCs w:val="20"/>
+        </w:rPr>
+        <w:t xml:space="preserve">retail </w:t>
+      </w:r>
+      <w:proofErr w:type="gramStart"/>
+      <w:r>
+        <w:rPr>
+          <w:b/>
+          <w:sz w:val="20"/>
+          <w:szCs w:val="20"/>
+        </w:rPr>
+        <w:t>system</w:t>
+      </w:r>
+      <w:r>
+        <w:rPr>
+          <w:sz w:val="20"/>
+          <w:szCs w:val="20"/>
+        </w:rPr>
+        <w:t xml:space="preserve"> :</w:t>
+      </w:r>
+      <w:proofErr w:type="gramEnd"/>
+      <w:r>
+        <w:rPr>
+          <w:sz w:val="20"/>
+          <w:szCs w:val="20"/>
+        </w:rPr>
+        <w:t xml:space="preserve"> </w:t>
+      </w:r>
+      <w:hyperlink r:id="rId21" w:history="1">
         <w:r>
           <w:rPr>
             <w:sz w:val="20"/>
@@ -6594,8 +7925,30 @@
           <w:sz w:val="20"/>
           <w:szCs w:val="20"/>
         </w:rPr>
-        <w:t>VIP membership of Kingsoft(</w:t>
-      </w:r>
+        <w:t xml:space="preserve">VIP membership of </w:t>
+      </w:r>
+      <w:proofErr w:type="spellStart"/>
+      <w:proofErr w:type="gramStart"/>
+      <w:r>
+        <w:rPr>
+          <w:rFonts w:hint="eastAsia"/>
+          <w:b/>
+          <w:sz w:val="20"/>
+          <w:szCs w:val="20"/>
+        </w:rPr>
+        <w:t>Kingsoft</w:t>
+      </w:r>
+      <w:proofErr w:type="spellEnd"/>
+      <w:r>
+        <w:rPr>
+          <w:rFonts w:hint="eastAsia"/>
+          <w:b/>
+          <w:sz w:val="20"/>
+          <w:szCs w:val="20"/>
+        </w:rPr>
+        <w:t>(</w:t>
+      </w:r>
+      <w:proofErr w:type="gramEnd"/>
       <w:r>
         <w:rPr>
           <w:b/>
@@ -6621,7 +7974,7 @@
         </w:rPr>
         <w:t xml:space="preserve">: </w:t>
       </w:r>
-      <w:hyperlink r:id="rId25" w:history="1">
+      <w:hyperlink r:id="rId22" w:history="1">
         <w:r>
           <w:rPr>
             <w:sz w:val="20"/>
@@ -6659,7 +8012,27 @@
           <w:sz w:val="20"/>
           <w:szCs w:val="20"/>
         </w:rPr>
-        <w:t xml:space="preserve"> system backend of charging system of Kingsoft products</w:t>
+        <w:t xml:space="preserve"> system backend of charging system of </w:t>
+      </w:r>
+      <w:proofErr w:type="spellStart"/>
+      <w:r>
+        <w:rPr>
+          <w:rFonts w:hint="eastAsia"/>
+          <w:b/>
+          <w:sz w:val="20"/>
+          <w:szCs w:val="20"/>
+        </w:rPr>
+        <w:t>Kingsoft</w:t>
+      </w:r>
+      <w:proofErr w:type="spellEnd"/>
+      <w:r>
+        <w:rPr>
+          <w:rFonts w:hint="eastAsia"/>
+          <w:b/>
+          <w:sz w:val="20"/>
+          <w:szCs w:val="20"/>
+        </w:rPr>
+        <w:t xml:space="preserve"> products</w:t>
       </w:r>
     </w:p>
     <w:p>
@@ -6704,7 +8077,29 @@
           <w:sz w:val="20"/>
           <w:szCs w:val="20"/>
         </w:rPr>
-        <w:t xml:space="preserve"> for Comsenz Inc.:</w:t>
+        <w:t xml:space="preserve"> for </w:t>
+      </w:r>
+      <w:proofErr w:type="spellStart"/>
+      <w:r>
+        <w:rPr>
+          <w:rFonts w:hint="eastAsia"/>
+          <w:b/>
+          <w:color w:val="660066"/>
+          <w:sz w:val="20"/>
+          <w:szCs w:val="20"/>
+        </w:rPr>
+        <w:t>Comsenz</w:t>
+      </w:r>
+      <w:proofErr w:type="spellEnd"/>
+      <w:r>
+        <w:rPr>
+          <w:rFonts w:hint="eastAsia"/>
+          <w:b/>
+          <w:color w:val="660066"/>
+          <w:sz w:val="20"/>
+          <w:szCs w:val="20"/>
+        </w:rPr>
+        <w:t xml:space="preserve"> Inc.:</w:t>
       </w:r>
     </w:p>
     <w:p>
@@ -6770,7 +8165,25 @@
           <w:sz w:val="20"/>
           <w:szCs w:val="20"/>
         </w:rPr>
-        <w:t xml:space="preserve">, wap, </w:t>
+        <w:t xml:space="preserve">, </w:t>
+      </w:r>
+      <w:proofErr w:type="spellStart"/>
+      <w:r>
+        <w:rPr>
+          <w:b/>
+          <w:sz w:val="20"/>
+          <w:szCs w:val="20"/>
+        </w:rPr>
+        <w:t>wap</w:t>
+      </w:r>
+      <w:proofErr w:type="spellEnd"/>
+      <w:r>
+        <w:rPr>
+          <w:b/>
+          <w:sz w:val="20"/>
+          <w:szCs w:val="20"/>
+        </w:rPr>
+        <w:t xml:space="preserve">, </w:t>
       </w:r>
       <w:r>
         <w:rPr>
@@ -6819,7 +8232,35 @@
           <w:sz w:val="20"/>
           <w:szCs w:val="20"/>
         </w:rPr>
-        <w:t>/linux(Fedora)</w:t>
+        <w:t>/</w:t>
+      </w:r>
+      <w:proofErr w:type="spellStart"/>
+      <w:proofErr w:type="gramStart"/>
+      <w:r>
+        <w:rPr>
+          <w:b/>
+          <w:sz w:val="20"/>
+          <w:szCs w:val="20"/>
+        </w:rPr>
+        <w:t>linux</w:t>
+      </w:r>
+      <w:proofErr w:type="spellEnd"/>
+      <w:r>
+        <w:rPr>
+          <w:b/>
+          <w:sz w:val="20"/>
+          <w:szCs w:val="20"/>
+        </w:rPr>
+        <w:t>(</w:t>
+      </w:r>
+      <w:proofErr w:type="gramEnd"/>
+      <w:r>
+        <w:rPr>
+          <w:b/>
+          <w:sz w:val="20"/>
+          <w:szCs w:val="20"/>
+        </w:rPr>
+        <w:t>Fedora)</w:t>
       </w:r>
     </w:p>
     <w:p>
@@ -6846,13 +8287,23 @@
         </w:rPr>
         <w:t xml:space="preserve"> </w:t>
       </w:r>
-      <w:r>
-        <w:rPr>
-          <w:b/>
-          <w:sz w:val="20"/>
-          <w:szCs w:val="20"/>
-        </w:rPr>
-        <w:t>Discuz,</w:t>
+      <w:proofErr w:type="spellStart"/>
+      <w:r>
+        <w:rPr>
+          <w:b/>
+          <w:sz w:val="20"/>
+          <w:szCs w:val="20"/>
+        </w:rPr>
+        <w:t>Discuz</w:t>
+      </w:r>
+      <w:proofErr w:type="spellEnd"/>
+      <w:r>
+        <w:rPr>
+          <w:b/>
+          <w:sz w:val="20"/>
+          <w:szCs w:val="20"/>
+        </w:rPr>
+        <w:t>,</w:t>
       </w:r>
       <w:r>
         <w:rPr>
@@ -6863,14 +8314,43 @@
         </w:rPr>
         <w:t xml:space="preserve"> </w:t>
       </w:r>
-      <w:r>
-        <w:rPr>
-          <w:b/>
-          <w:sz w:val="20"/>
-          <w:szCs w:val="20"/>
-        </w:rPr>
-        <w:t xml:space="preserve">Supersite , Uchome, </w:t>
-      </w:r>
+      <w:proofErr w:type="gramStart"/>
+      <w:r>
+        <w:rPr>
+          <w:b/>
+          <w:sz w:val="20"/>
+          <w:szCs w:val="20"/>
+        </w:rPr>
+        <w:t>Supersite ,</w:t>
+      </w:r>
+      <w:proofErr w:type="gramEnd"/>
+      <w:r>
+        <w:rPr>
+          <w:b/>
+          <w:sz w:val="20"/>
+          <w:szCs w:val="20"/>
+        </w:rPr>
+        <w:t xml:space="preserve"> </w:t>
+      </w:r>
+      <w:proofErr w:type="spellStart"/>
+      <w:r>
+        <w:rPr>
+          <w:b/>
+          <w:sz w:val="20"/>
+          <w:szCs w:val="20"/>
+        </w:rPr>
+        <w:t>Uchome</w:t>
+      </w:r>
+      <w:proofErr w:type="spellEnd"/>
+      <w:r>
+        <w:rPr>
+          <w:b/>
+          <w:sz w:val="20"/>
+          <w:szCs w:val="20"/>
+        </w:rPr>
+        <w:t xml:space="preserve">, </w:t>
+      </w:r>
+      <w:proofErr w:type="spellStart"/>
       <w:r>
         <w:rPr>
           <w:b/>
@@ -6885,7 +8365,16 @@
           <w:sz w:val="20"/>
           <w:szCs w:val="20"/>
         </w:rPr>
-        <w:t>,Open Flash C</w:t>
+        <w:t>,Open</w:t>
+      </w:r>
+      <w:proofErr w:type="spellEnd"/>
+      <w:r>
+        <w:rPr>
+          <w:b/>
+          <w:sz w:val="20"/>
+          <w:szCs w:val="20"/>
+        </w:rPr>
+        <w:t xml:space="preserve"> Flash C</w:t>
       </w:r>
       <w:r>
         <w:rPr>
@@ -6958,7 +8447,16 @@
           <w:sz w:val="20"/>
           <w:szCs w:val="20"/>
         </w:rPr>
-        <w:t xml:space="preserve">MVC, AJAX, SVN </w:t>
+        <w:t xml:space="preserve">MVC, AJAX, </w:t>
+      </w:r>
+      <w:proofErr w:type="gramStart"/>
+      <w:r>
+        <w:rPr>
+          <w:b/>
+          <w:sz w:val="20"/>
+          <w:szCs w:val="20"/>
+        </w:rPr>
+        <w:t xml:space="preserve">SVN </w:t>
       </w:r>
       <w:r>
         <w:rPr>
@@ -6976,6 +8474,7 @@
         </w:rPr>
         <w:t>,</w:t>
       </w:r>
+      <w:proofErr w:type="gramEnd"/>
       <w:r>
         <w:rPr>
           <w:b/>
@@ -6992,6 +8491,24 @@
         </w:rPr>
         <w:t>pache</w:t>
       </w:r>
+      <w:r>
+        <w:rPr>
+          <w:b/>
+          <w:sz w:val="20"/>
+          <w:szCs w:val="20"/>
+        </w:rPr>
+        <w:t xml:space="preserve">, </w:t>
+      </w:r>
+      <w:proofErr w:type="spellStart"/>
+      <w:r>
+        <w:rPr>
+          <w:b/>
+          <w:sz w:val="20"/>
+          <w:szCs w:val="20"/>
+        </w:rPr>
+        <w:t>Nginx</w:t>
+      </w:r>
+      <w:proofErr w:type="spellEnd"/>
     </w:p>
     <w:p>
       <w:pPr>
@@ -7016,6 +8533,7 @@
         </w:rPr>
         <w:t xml:space="preserve"> </w:t>
       </w:r>
+      <w:proofErr w:type="spellStart"/>
       <w:r>
         <w:rPr>
           <w:b/>
@@ -7024,6 +8542,7 @@
         </w:rPr>
         <w:t>Editplus</w:t>
       </w:r>
+      <w:proofErr w:type="spellEnd"/>
     </w:p>
     <w:p>
       <w:pPr>
@@ -7056,37 +8575,87 @@
           <w:sz w:val="20"/>
           <w:szCs w:val="20"/>
         </w:rPr>
-        <w:t>Based on Discuz, Uchome Supersite follow customer</w:t>
-      </w:r>
-    </w:p>
-    <w:p>
-      <w:pPr>
-        <w:rPr>
-          <w:sz w:val="20"/>
-          <w:szCs w:val="20"/>
-        </w:rPr>
-      </w:pPr>
-      <w:r>
-        <w:rPr>
-          <w:sz w:val="20"/>
-          <w:szCs w:val="20"/>
-        </w:rPr>
-        <w:t xml:space="preserve">the development of cctv.com, </w:t>
-      </w:r>
-    </w:p>
-    <w:p>
-      <w:pPr>
-        <w:rPr>
-          <w:sz w:val="20"/>
-          <w:szCs w:val="20"/>
-        </w:rPr>
-      </w:pPr>
-      <w:r>
-        <w:rPr>
-          <w:sz w:val="20"/>
-          <w:szCs w:val="20"/>
-        </w:rPr>
-        <w:t xml:space="preserve">a member of CCTV </w:t>
+        <w:t xml:space="preserve">Based on </w:t>
+      </w:r>
+      <w:proofErr w:type="spellStart"/>
+      <w:r>
+        <w:rPr>
+          <w:sz w:val="20"/>
+          <w:szCs w:val="20"/>
+        </w:rPr>
+        <w:t>Discuz</w:t>
+      </w:r>
+      <w:proofErr w:type="spellEnd"/>
+      <w:r>
+        <w:rPr>
+          <w:sz w:val="20"/>
+          <w:szCs w:val="20"/>
+        </w:rPr>
+        <w:t xml:space="preserve">, </w:t>
+      </w:r>
+      <w:proofErr w:type="spellStart"/>
+      <w:r>
+        <w:rPr>
+          <w:sz w:val="20"/>
+          <w:szCs w:val="20"/>
+        </w:rPr>
+        <w:t>Uchome</w:t>
+      </w:r>
+      <w:proofErr w:type="spellEnd"/>
+      <w:r>
+        <w:rPr>
+          <w:sz w:val="20"/>
+          <w:szCs w:val="20"/>
+        </w:rPr>
+        <w:t xml:space="preserve"> Supersite follow customer</w:t>
+      </w:r>
+    </w:p>
+    <w:p>
+      <w:pPr>
+        <w:rPr>
+          <w:sz w:val="20"/>
+          <w:szCs w:val="20"/>
+        </w:rPr>
+      </w:pPr>
+      <w:proofErr w:type="gramStart"/>
+      <w:r>
+        <w:rPr>
+          <w:sz w:val="20"/>
+          <w:szCs w:val="20"/>
+        </w:rPr>
+        <w:t>the</w:t>
+      </w:r>
+      <w:proofErr w:type="gramEnd"/>
+      <w:r>
+        <w:rPr>
+          <w:sz w:val="20"/>
+          <w:szCs w:val="20"/>
+        </w:rPr>
+        <w:t xml:space="preserve"> development of cctv.com, </w:t>
+      </w:r>
+    </w:p>
+    <w:p>
+      <w:pPr>
+        <w:rPr>
+          <w:sz w:val="20"/>
+          <w:szCs w:val="20"/>
+        </w:rPr>
+      </w:pPr>
+      <w:proofErr w:type="gramStart"/>
+      <w:r>
+        <w:rPr>
+          <w:sz w:val="20"/>
+          <w:szCs w:val="20"/>
+        </w:rPr>
+        <w:t>a</w:t>
+      </w:r>
+      <w:proofErr w:type="gramEnd"/>
+      <w:r>
+        <w:rPr>
+          <w:sz w:val="20"/>
+          <w:szCs w:val="20"/>
+        </w:rPr>
+        <w:t xml:space="preserve"> member of CCTV </w:t>
       </w:r>
       <w:r>
         <w:rPr>
@@ -7104,12 +8673,37 @@
           <w:szCs w:val="20"/>
         </w:rPr>
       </w:pPr>
-      <w:r>
-        <w:rPr>
-          <w:sz w:val="20"/>
-          <w:szCs w:val="20"/>
-        </w:rPr>
-        <w:t>maintaining Fuxing forum</w:t>
+      <w:proofErr w:type="gramStart"/>
+      <w:r>
+        <w:rPr>
+          <w:sz w:val="20"/>
+          <w:szCs w:val="20"/>
+        </w:rPr>
+        <w:t>maintaining</w:t>
+      </w:r>
+      <w:proofErr w:type="gramEnd"/>
+      <w:r>
+        <w:rPr>
+          <w:sz w:val="20"/>
+          <w:szCs w:val="20"/>
+        </w:rPr>
+        <w:t xml:space="preserve"> </w:t>
+      </w:r>
+      <w:proofErr w:type="spellStart"/>
+      <w:r>
+        <w:rPr>
+          <w:sz w:val="20"/>
+          <w:szCs w:val="20"/>
+        </w:rPr>
+        <w:t>Fuxing</w:t>
+      </w:r>
+      <w:proofErr w:type="spellEnd"/>
+      <w:r>
+        <w:rPr>
+          <w:sz w:val="20"/>
+          <w:szCs w:val="20"/>
+        </w:rPr>
+        <w:t xml:space="preserve"> forum</w:t>
       </w:r>
       <w:r>
         <w:rPr>
@@ -7123,7 +8717,39 @@
           <w:sz w:val="20"/>
           <w:szCs w:val="20"/>
         </w:rPr>
-        <w:t>, Wap forum, tv community entertaining castle and the relating forums and blogs</w:t>
+        <w:t xml:space="preserve">, </w:t>
+      </w:r>
+      <w:proofErr w:type="spellStart"/>
+      <w:r>
+        <w:rPr>
+          <w:sz w:val="20"/>
+          <w:szCs w:val="20"/>
+        </w:rPr>
+        <w:t>Wap</w:t>
+      </w:r>
+      <w:proofErr w:type="spellEnd"/>
+      <w:r>
+        <w:rPr>
+          <w:sz w:val="20"/>
+          <w:szCs w:val="20"/>
+        </w:rPr>
+        <w:t xml:space="preserve"> forum, </w:t>
+      </w:r>
+      <w:proofErr w:type="spellStart"/>
+      <w:r>
+        <w:rPr>
+          <w:sz w:val="20"/>
+          <w:szCs w:val="20"/>
+        </w:rPr>
+        <w:t>tv</w:t>
+      </w:r>
+      <w:proofErr w:type="spellEnd"/>
+      <w:r>
+        <w:rPr>
+          <w:sz w:val="20"/>
+          <w:szCs w:val="20"/>
+        </w:rPr>
+        <w:t xml:space="preserve"> community entertaining castle and the relating forums and blogs</w:t>
       </w:r>
     </w:p>
     <w:p>
@@ -7209,12 +8835,21 @@
           <w:szCs w:val="20"/>
         </w:rPr>
       </w:pPr>
-      <w:r>
-        <w:rPr>
-          <w:sz w:val="20"/>
-          <w:szCs w:val="20"/>
-        </w:rPr>
-        <w:t>the development of commercial version of discuz6.1 and supersite</w:t>
+      <w:proofErr w:type="gramStart"/>
+      <w:r>
+        <w:rPr>
+          <w:sz w:val="20"/>
+          <w:szCs w:val="20"/>
+        </w:rPr>
+        <w:t>the</w:t>
+      </w:r>
+      <w:proofErr w:type="gramEnd"/>
+      <w:r>
+        <w:rPr>
+          <w:sz w:val="20"/>
+          <w:szCs w:val="20"/>
+        </w:rPr>
+        <w:t xml:space="preserve"> development of commercial version of discuz6.1 and supersite</w:t>
       </w:r>
     </w:p>
     <w:p>
@@ -7229,12 +8864,21 @@
           <w:szCs w:val="20"/>
         </w:rPr>
       </w:pPr>
-      <w:r>
-        <w:rPr>
-          <w:sz w:val="20"/>
-          <w:szCs w:val="20"/>
-        </w:rPr>
-        <w:t>the development of multiple functions and packaging into plug-ins</w:t>
+      <w:proofErr w:type="gramStart"/>
+      <w:r>
+        <w:rPr>
+          <w:sz w:val="20"/>
+          <w:szCs w:val="20"/>
+        </w:rPr>
+        <w:t>the</w:t>
+      </w:r>
+      <w:proofErr w:type="gramEnd"/>
+      <w:r>
+        <w:rPr>
+          <w:sz w:val="20"/>
+          <w:szCs w:val="20"/>
+        </w:rPr>
+        <w:t xml:space="preserve"> development of multiple functions and packaging into plug-ins</w:t>
       </w:r>
     </w:p>
     <w:p>
@@ -7254,9 +8898,18 @@
           <w:sz w:val="20"/>
           <w:szCs w:val="20"/>
         </w:rPr>
-        <w:t>Cross platform configuration and subversion repository operations. +        <w:t>Cross platform configuration and subversion repository operations</w:t>
+      </w:r>
+      <w:proofErr w:type="gramStart"/>
+      <w:r>
+        <w:rPr>
+          <w:sz w:val="20"/>
+          <w:szCs w:val="20"/>
+        </w:rPr>
+        <w:t>.  </w:t>
       </w:r>
+      <w:proofErr w:type="gramEnd"/>
     </w:p>
     <w:p>
       <w:pPr>
@@ -7296,7 +8949,48 @@
           <w:sz w:val="20"/>
           <w:szCs w:val="20"/>
         </w:rPr>
-        <w:t>XML, i18n localization using XML and Xliff, Xpath, generate site maps and api</w:t>
+        <w:t xml:space="preserve">XML, i18n localization using XML and </w:t>
+      </w:r>
+      <w:proofErr w:type="spellStart"/>
+      <w:r>
+        <w:rPr>
+          <w:sz w:val="20"/>
+          <w:szCs w:val="20"/>
+        </w:rPr>
+        <w:t>Xliff</w:t>
+      </w:r>
+      <w:proofErr w:type="spellEnd"/>
+      <w:r>
+        <w:rPr>
+          <w:sz w:val="20"/>
+          <w:szCs w:val="20"/>
+        </w:rPr>
+        <w:t xml:space="preserve">, </w:t>
+      </w:r>
+      <w:proofErr w:type="spellStart"/>
+      <w:r>
+        <w:rPr>
+          <w:sz w:val="20"/>
+          <w:szCs w:val="20"/>
+        </w:rPr>
+        <w:t>Xpath</w:t>
+      </w:r>
+      <w:proofErr w:type="spellEnd"/>
+      <w:r>
+        <w:rPr>
+          <w:sz w:val="20"/>
+          <w:szCs w:val="20"/>
+        </w:rPr>
+        <w:t xml:space="preserve">, generate site maps and </w:t>
+      </w:r>
+      <w:proofErr w:type="spellStart"/>
+      <w:proofErr w:type="gramStart"/>
+      <w:r>
+        <w:rPr>
+          <w:sz w:val="20"/>
+          <w:szCs w:val="20"/>
+        </w:rPr>
+        <w:t>api</w:t>
       </w:r>
       <w:r>
         <w:rPr>
@@ -7305,6 +8999,8 @@
         </w:rPr>
         <w:t>s</w:t>
       </w:r>
+      <w:proofErr w:type="spellEnd"/>
+      <w:proofErr w:type="gramEnd"/>
       <w:r>
         <w:rPr>
           <w:sz w:val="20"/>
@@ -7393,31 +9089,65 @@
         </w:rPr>
         <w:t>：</w:t>
       </w:r>
-      <w:hyperlink r:id="rId26" w:history="1">
-        <w:r>
-          <w:rPr>
-            <w:sz w:val="20"/>
-            <w:szCs w:val="20"/>
-          </w:rPr>
-          <w:t>http://my.tv.cctv.com</w:t>
-        </w:r>
-      </w:hyperlink>
-    </w:p>
-    <w:p>
-      <w:pPr>
-        <w:rPr>
-          <w:sz w:val="20"/>
-          <w:szCs w:val="20"/>
-        </w:rPr>
-      </w:pPr>
-      <w:r>
-        <w:rPr>
-          <w:rFonts w:hint="eastAsia"/>
-          <w:b/>
-          <w:sz w:val="20"/>
-          <w:szCs w:val="20"/>
-        </w:rPr>
-        <w:t>CCTV wap forum</w:t>
+      <w:r>
+        <w:fldChar w:fldCharType="begin"/>
+      </w:r>
+      <w:r>
+        <w:instrText xml:space="preserve"> HYPERLINK "http://my.tv.cctv.com" </w:instrText>
+      </w:r>
+      <w:r>
+        <w:fldChar w:fldCharType="separate"/>
+      </w:r>
+      <w:r>
+        <w:rPr>
+          <w:sz w:val="20"/>
+          <w:szCs w:val="20"/>
+        </w:rPr>
+        <w:t>http://my.tv.cctv.com</w:t>
+      </w:r>
+      <w:r>
+        <w:rPr>
+          <w:sz w:val="20"/>
+          <w:szCs w:val="20"/>
+        </w:rPr>
+        <w:fldChar w:fldCharType="end"/>
+      </w:r>
+    </w:p>
+    <w:p>
+      <w:pPr>
+        <w:rPr>
+          <w:sz w:val="20"/>
+          <w:szCs w:val="20"/>
+        </w:rPr>
+      </w:pPr>
+      <w:r>
+        <w:rPr>
+          <w:rFonts w:hint="eastAsia"/>
+          <w:b/>
+          <w:sz w:val="20"/>
+          <w:szCs w:val="20"/>
+        </w:rPr>
+        <w:t xml:space="preserve">CCTV </w:t>
+      </w:r>
+      <w:proofErr w:type="spellStart"/>
+      <w:r>
+        <w:rPr>
+          <w:rFonts w:hint="eastAsia"/>
+          <w:b/>
+          <w:sz w:val="20"/>
+          <w:szCs w:val="20"/>
+        </w:rPr>
+        <w:t>wap</w:t>
+      </w:r>
+      <w:proofErr w:type="spellEnd"/>
+      <w:r>
+        <w:rPr>
+          <w:rFonts w:hint="eastAsia"/>
+          <w:b/>
+          <w:sz w:val="20"/>
+          <w:szCs w:val="20"/>
+        </w:rPr>
+        <w:t xml:space="preserve"> forum</w:t>
       </w:r>
       <w:r>
         <w:rPr>
@@ -7435,15 +9165,29 @@
         </w:rPr>
         <w:t>：</w:t>
       </w:r>
-      <w:hyperlink r:id="rId27" w:history="1">
-        <w:r>
-          <w:rPr>
-            <w:sz w:val="20"/>
-            <w:szCs w:val="20"/>
-          </w:rPr>
-          <w:t>http://fuxing.bbs.cctv.com</w:t>
-        </w:r>
-      </w:hyperlink>
+      <w:r>
+        <w:fldChar w:fldCharType="begin"/>
+      </w:r>
+      <w:r>
+        <w:instrText xml:space="preserve"> HYPERLINK "http://fuxing.bbs.cctv.com" </w:instrText>
+      </w:r>
+      <w:r>
+        <w:fldChar w:fldCharType="separate"/>
+      </w:r>
+      <w:r>
+        <w:rPr>
+          <w:sz w:val="20"/>
+          <w:szCs w:val="20"/>
+        </w:rPr>
+        <w:t>http://fuxing.bbs.cctv.com</w:t>
+      </w:r>
+      <w:r>
+        <w:rPr>
+          <w:sz w:val="20"/>
+          <w:szCs w:val="20"/>
+        </w:rPr>
+        <w:fldChar w:fldCharType="end"/>
+      </w:r>
       <w:r>
         <w:rPr>
           <w:rFonts w:hint="eastAsia"/>
@@ -7485,15 +9229,29 @@
         </w:rPr>
         <w:t>：</w:t>
       </w:r>
-      <w:hyperlink r:id="rId28" w:history="1">
-        <w:r>
-          <w:rPr>
-            <w:sz w:val="20"/>
-            <w:szCs w:val="20"/>
-          </w:rPr>
-          <w:t>http://blog.cctv.com/blog</w:t>
-        </w:r>
-      </w:hyperlink>
+      <w:r>
+        <w:fldChar w:fldCharType="begin"/>
+      </w:r>
+      <w:r>
+        <w:instrText xml:space="preserve"> HYPERLINK "http://blog.cctv.com/blog" </w:instrText>
+      </w:r>
+      <w:r>
+        <w:fldChar w:fldCharType="separate"/>
+      </w:r>
+      <w:r>
+        <w:rPr>
+          <w:sz w:val="20"/>
+          <w:szCs w:val="20"/>
+        </w:rPr>
+        <w:t>http://blog.cctv.com/blog</w:t>
+      </w:r>
+      <w:r>
+        <w:rPr>
+          <w:sz w:val="20"/>
+          <w:szCs w:val="20"/>
+        </w:rPr>
+        <w:fldChar w:fldCharType="end"/>
+      </w:r>
       <w:r>
         <w:rPr>
           <w:rFonts w:hint="eastAsia"/>
@@ -7510,17 +9268,26 @@
           <w:szCs w:val="20"/>
         </w:rPr>
       </w:pPr>
-      <w:r>
-        <w:rPr>
-          <w:rFonts w:hint="eastAsia"/>
-          <w:b/>
-          <w:sz w:val="20"/>
-          <w:szCs w:val="20"/>
-        </w:rPr>
-        <w:t>Fuxing forum</w:t>
-      </w:r>
-      <w:bookmarkStart w:id="0" w:name="_GoBack"/>
-      <w:bookmarkEnd w:id="0"/>
+      <w:proofErr w:type="spellStart"/>
+      <w:r>
+        <w:rPr>
+          <w:rFonts w:hint="eastAsia"/>
+          <w:b/>
+          <w:sz w:val="20"/>
+          <w:szCs w:val="20"/>
+        </w:rPr>
+        <w:t>Fuxing</w:t>
+      </w:r>
+      <w:proofErr w:type="spellEnd"/>
+      <w:r>
+        <w:rPr>
+          <w:rFonts w:hint="eastAsia"/>
+          <w:b/>
+          <w:sz w:val="20"/>
+          <w:szCs w:val="20"/>
+        </w:rPr>
+        <w:t xml:space="preserve"> forum</w:t>
+      </w:r>
       <w:r>
         <w:rPr>
           <w:rFonts w:hint="eastAsia"/>
@@ -7529,15 +9296,29 @@
         </w:rPr>
         <w:t>：</w:t>
       </w:r>
-      <w:hyperlink r:id="rId29" w:history="1">
-        <w:r>
-          <w:rPr>
-            <w:sz w:val="20"/>
-            <w:szCs w:val="20"/>
-          </w:rPr>
-          <w:t>http://fuxing.bbs.cctv.com</w:t>
-        </w:r>
-      </w:hyperlink>
+      <w:r>
+        <w:fldChar w:fldCharType="begin"/>
+      </w:r>
+      <w:r>
+        <w:instrText xml:space="preserve"> HYPERLINK "http://fuxing.bbs.cctv.com" </w:instrText>
+      </w:r>
+      <w:r>
+        <w:fldChar w:fldCharType="separate"/>
+      </w:r>
+      <w:r>
+        <w:rPr>
+          <w:sz w:val="20"/>
+          <w:szCs w:val="20"/>
+        </w:rPr>
+        <w:t>http://fuxing.bbs.cctv.com</w:t>
+      </w:r>
+      <w:r>
+        <w:rPr>
+          <w:sz w:val="20"/>
+          <w:szCs w:val="20"/>
+        </w:rPr>
+        <w:fldChar w:fldCharType="end"/>
+      </w:r>
       <w:r>
         <w:rPr>
           <w:rFonts w:hint="eastAsia"/>
@@ -7554,6 +9335,7 @@
           <w:szCs w:val="20"/>
         </w:rPr>
       </w:pPr>
+      <w:proofErr w:type="spellStart"/>
       <w:r>
         <w:rPr>
           <w:b/>
@@ -7569,7 +9351,17 @@
           <w:sz w:val="20"/>
           <w:szCs w:val="20"/>
         </w:rPr>
-        <w:t>v forum</w:t>
+        <w:t>v</w:t>
+      </w:r>
+      <w:proofErr w:type="spellEnd"/>
+      <w:r>
+        <w:rPr>
+          <w:rFonts w:hint="eastAsia"/>
+          <w:b/>
+          <w:sz w:val="20"/>
+          <w:szCs w:val="20"/>
+        </w:rPr>
+        <w:t xml:space="preserve"> forum</w:t>
       </w:r>
       <w:r>
         <w:rPr>
@@ -7579,15 +9371,29 @@
         </w:rPr>
         <w:t>：</w:t>
       </w:r>
-      <w:hyperlink r:id="rId30" w:history="1">
-        <w:r>
-          <w:rPr>
-            <w:sz w:val="20"/>
-            <w:szCs w:val="20"/>
-          </w:rPr>
-          <w:t>http://bbs.cctv.com</w:t>
-        </w:r>
-      </w:hyperlink>
+      <w:r>
+        <w:fldChar w:fldCharType="begin"/>
+      </w:r>
+      <w:r>
+        <w:instrText xml:space="preserve"> HYPERLINK "http://bbs.cctv.com" </w:instrText>
+      </w:r>
+      <w:r>
+        <w:fldChar w:fldCharType="separate"/>
+      </w:r>
+      <w:r>
+        <w:rPr>
+          <w:sz w:val="20"/>
+          <w:szCs w:val="20"/>
+        </w:rPr>
+        <w:t>http://bbs.cctv.com</w:t>
+      </w:r>
+      <w:r>
+        <w:rPr>
+          <w:sz w:val="20"/>
+          <w:szCs w:val="20"/>
+        </w:rPr>
+        <w:fldChar w:fldCharType="end"/>
+      </w:r>
       <w:r>
         <w:rPr>
           <w:rFonts w:hint="eastAsia"/>
@@ -7620,15 +9426,29 @@
         </w:rPr>
         <w:t>：</w:t>
       </w:r>
-      <w:hyperlink r:id="rId31" w:history="1">
-        <w:r>
-          <w:rPr>
-            <w:sz w:val="20"/>
-            <w:szCs w:val="20"/>
-          </w:rPr>
-          <w:t>http://yulechengbao.bbs.cctv.com</w:t>
-        </w:r>
-      </w:hyperlink>
+      <w:r>
+        <w:fldChar w:fldCharType="begin"/>
+      </w:r>
+      <w:r>
+        <w:instrText xml:space="preserve"> HYPERLINK "http://yulechengbao.bbs.cctv.com" </w:instrText>
+      </w:r>
+      <w:r>
+        <w:fldChar w:fldCharType="separate"/>
+      </w:r>
+      <w:r>
+        <w:rPr>
+          <w:sz w:val="20"/>
+          <w:szCs w:val="20"/>
+        </w:rPr>
+        <w:t>http://yulechengbao.bbs.cctv.com</w:t>
+      </w:r>
+      <w:r>
+        <w:rPr>
+          <w:sz w:val="20"/>
+          <w:szCs w:val="20"/>
+        </w:rPr>
+        <w:fldChar w:fldCharType="end"/>
+      </w:r>
       <w:r>
         <w:rPr>
           <w:rFonts w:hint="eastAsia"/>
@@ -7678,15 +9498,29 @@
         </w:rPr>
         <w:t>：</w:t>
       </w:r>
-      <w:hyperlink r:id="rId32" w:history="1">
-        <w:r>
-          <w:rPr>
-            <w:sz w:val="20"/>
-            <w:szCs w:val="20"/>
-          </w:rPr>
-          <w:t>http://fangtan.bbs.cctv.com</w:t>
-        </w:r>
-      </w:hyperlink>
+      <w:r>
+        <w:fldChar w:fldCharType="begin"/>
+      </w:r>
+      <w:r>
+        <w:instrText xml:space="preserve"> HYPERLINK "http://fangtan.bbs.cctv.com" </w:instrText>
+      </w:r>
+      <w:r>
+        <w:fldChar w:fldCharType="separate"/>
+      </w:r>
+      <w:r>
+        <w:rPr>
+          <w:sz w:val="20"/>
+          <w:szCs w:val="20"/>
+        </w:rPr>
+        <w:t>http://fangtan.bbs.cctv.com</w:t>
+      </w:r>
+      <w:r>
+        <w:rPr>
+          <w:sz w:val="20"/>
+          <w:szCs w:val="20"/>
+        </w:rPr>
+        <w:fldChar w:fldCharType="end"/>
+      </w:r>
       <w:r>
         <w:rPr>
           <w:rFonts w:hint="eastAsia"/>
@@ -7703,14 +9537,25 @@
           <w:szCs w:val="20"/>
         </w:rPr>
       </w:pPr>
-      <w:r>
-        <w:rPr>
-          <w:rFonts w:hint="eastAsia"/>
-          <w:b/>
-          <w:sz w:val="20"/>
-          <w:szCs w:val="20"/>
-        </w:rPr>
-        <w:t>Uchome ask plugin</w:t>
+      <w:proofErr w:type="spellStart"/>
+      <w:r>
+        <w:rPr>
+          <w:rFonts w:hint="eastAsia"/>
+          <w:b/>
+          <w:sz w:val="20"/>
+          <w:szCs w:val="20"/>
+        </w:rPr>
+        <w:t>Uchome</w:t>
+      </w:r>
+      <w:proofErr w:type="spellEnd"/>
+      <w:r>
+        <w:rPr>
+          <w:rFonts w:hint="eastAsia"/>
+          <w:b/>
+          <w:sz w:val="20"/>
+          <w:szCs w:val="20"/>
+        </w:rPr>
+        <w:t xml:space="preserve"> ask plugin</w:t>
       </w:r>
       <w:r>
         <w:rPr>
@@ -7760,7 +9605,7 @@
         </w:rPr>
         <w:t>：</w:t>
       </w:r>
-      <w:hyperlink r:id="rId33" w:history="1">
+      <w:hyperlink r:id="rId23" w:history="1">
         <w:r>
           <w:rPr>
             <w:sz w:val="20"/>
@@ -7779,7 +9624,7 @@
       </w:pPr>
     </w:p>
     <w:sectPr>
-      <w:headerReference w:type="default" r:id="rId34"/>
+      <w:headerReference w:type="default" r:id="rId24"/>
       <w:pgSz w:w="11900" w:h="16840"/>
       <w:pgMar w:top="720" w:right="720" w:bottom="720" w:left="720" w:header="284" w:footer="708" w:gutter="0"/>
       <w:pgBorders>
@@ -7926,8 +9771,18 @@
                               <w:sz w:val="20"/>
                               <w:szCs w:val="20"/>
                             </w:rPr>
-                            <w:t>Email:lishuzu@gmail.com</w:t>
+                            <w:t>Email</w:t>
                           </w:r>
+                          <w:proofErr w:type="gramStart"/>
+                          <w:r>
+                            <w:rPr>
+                              <w:color w:val="000090"/>
+                              <w:sz w:val="20"/>
+                              <w:szCs w:val="20"/>
+                            </w:rPr>
+                            <w:t>:lishuzu@gmail.com</w:t>
+                          </w:r>
+                          <w:proofErr w:type="gramEnd"/>
                         </w:p>
                       </w:txbxContent>
                     </wps:txbx>
@@ -8014,6 +9869,7 @@
         </mc:Fallback>
       </mc:AlternateContent>
     </w:r>
+    <w:proofErr w:type="spellStart"/>
     <w:r>
       <w:rPr>
         <w:b/>
@@ -8021,7 +9877,17 @@
         <w:sz w:val="48"/>
         <w:szCs w:val="48"/>
       </w:rPr>
-      <w:t xml:space="preserve">Shuzu </w:t>
+      <w:t>Shuzu</w:t>
+    </w:r>
+    <w:proofErr w:type="spellEnd"/>
+    <w:r>
+      <w:rPr>
+        <w:b/>
+        <w:color w:val="000090"/>
+        <w:sz w:val="48"/>
+        <w:szCs w:val="48"/>
+      </w:rPr>
+      <w:t xml:space="preserve"> </w:t>
     </w:r>
     <w:r>
       <w:rPr>
@@ -10718,7 +12584,7 @@
 </file>
 
 <file path=customXml/itemProps1.xml><?xml version="1.0" encoding="utf-8"?>
-<ds:datastoreItem xmlns:ds="http://schemas.openxmlformats.org/officeDocument/2006/customXml" ds:itemID="{8AABCF6B-03EB-1744-A2A2-4AF815EAEFEB}">
+<ds:datastoreItem xmlns:ds="http://schemas.openxmlformats.org/officeDocument/2006/customXml" ds:itemID="{35773EB7-6F6D-FB45-94B1-C29953EE9495}">
   <ds:schemaRefs>
     <ds:schemaRef ds:uri="http://schemas.openxmlformats.org/officeDocument/2006/bibliography"/>
   </ds:schemaRefs>

</xml_diff>

<commit_message>
fix white line  of resume
</commit_message>
<xml_diff>
--- a/Resume/lishuzu_en.docx
+++ b/Resume/lishuzu_en.docx
@@ -2128,8 +2128,6 @@
         </w:rPr>
         <w:t>was</w:t>
       </w:r>
-      <w:bookmarkStart w:id="0" w:name="_GoBack"/>
-      <w:bookmarkEnd w:id="0"/>
       <w:r>
         <w:rPr>
           <w:rFonts w:hint="eastAsia"/>
@@ -2788,7 +2786,7 @@
         <w:pStyle w:val="a7"/>
         <w:numPr>
           <w:ilvl w:val="0"/>
-          <w:numId w:val="8"/>
+          <w:numId w:val="21"/>
         </w:numPr>
         <w:rPr>
           <w:sz w:val="20"/>
@@ -2861,7 +2859,7 @@
         <w:pStyle w:val="a7"/>
         <w:numPr>
           <w:ilvl w:val="0"/>
-          <w:numId w:val="8"/>
+          <w:numId w:val="21"/>
         </w:numPr>
         <w:rPr>
           <w:sz w:val="20"/>
@@ -2908,7 +2906,7 @@
         <w:pStyle w:val="a7"/>
         <w:numPr>
           <w:ilvl w:val="0"/>
-          <w:numId w:val="8"/>
+          <w:numId w:val="21"/>
         </w:numPr>
         <w:rPr>
           <w:sz w:val="20"/>
@@ -2972,7 +2970,7 @@
         <w:pStyle w:val="a7"/>
         <w:numPr>
           <w:ilvl w:val="0"/>
-          <w:numId w:val="8"/>
+          <w:numId w:val="21"/>
         </w:numPr>
         <w:rPr>
           <w:sz w:val="20"/>
@@ -3010,7 +3008,7 @@
         <w:pStyle w:val="a7"/>
         <w:numPr>
           <w:ilvl w:val="0"/>
-          <w:numId w:val="8"/>
+          <w:numId w:val="21"/>
         </w:numPr>
         <w:rPr>
           <w:sz w:val="20"/>
@@ -3580,6 +3578,7 @@
     <w:p>
       <w:pPr>
         <w:rPr>
+          <w:rFonts w:hint="eastAsia"/>
           <w:sz w:val="20"/>
           <w:szCs w:val="20"/>
         </w:rPr>
@@ -3622,24 +3621,18 @@
     <w:p>
       <w:pPr>
         <w:rPr>
-          <w:sz w:val="20"/>
-          <w:szCs w:val="20"/>
-        </w:rPr>
-      </w:pPr>
-    </w:p>
-    <w:p>
-      <w:pPr>
-        <w:autoSpaceDE w:val="0"/>
-        <w:autoSpaceDN w:val="0"/>
-        <w:adjustRightInd w:val="0"/>
-        <w:spacing w:after="240"/>
-        <w:rPr>
-          <w:rFonts w:ascii="Arial" w:hAnsi="Arial" w:cs="Arial"/>
-          <w:b/>
-          <w:bCs/>
-          <w:color w:val="261F88"/>
-          <w:sz w:val="22"/>
-          <w:szCs w:val="22"/>
+          <w:rFonts w:hint="eastAsia"/>
+          <w:sz w:val="20"/>
+          <w:szCs w:val="20"/>
+        </w:rPr>
+      </w:pPr>
+    </w:p>
+    <w:p>
+      <w:pPr>
+        <w:rPr>
+          <w:rFonts w:hint="eastAsia"/>
+          <w:sz w:val="20"/>
+          <w:szCs w:val="20"/>
         </w:rPr>
       </w:pPr>
     </w:p>
@@ -4030,6 +4023,38 @@
           <w:szCs w:val="20"/>
         </w:rPr>
         <w:t xml:space="preserve"> ) </w:t>
+      </w:r>
+    </w:p>
+    <w:p>
+      <w:pPr>
+        <w:pStyle w:val="a7"/>
+        <w:numPr>
+          <w:ilvl w:val="0"/>
+          <w:numId w:val="11"/>
+        </w:numPr>
+        <w:rPr>
+          <w:b/>
+          <w:sz w:val="20"/>
+          <w:szCs w:val="20"/>
+        </w:rPr>
+      </w:pPr>
+      <w:proofErr w:type="gramStart"/>
+      <w:r>
+        <w:rPr>
+          <w:b/>
+          <w:sz w:val="20"/>
+          <w:szCs w:val="20"/>
+        </w:rPr>
+        <w:t>Perl(</w:t>
+      </w:r>
+      <w:proofErr w:type="gramEnd"/>
+      <w:r>
+        <w:rPr>
+          <w:b/>
+          <w:sz w:val="20"/>
+          <w:szCs w:val="20"/>
+        </w:rPr>
+        <w:t>1yr)</w:t>
       </w:r>
     </w:p>
     <w:p>
@@ -4049,6 +4074,14 @@
           <w:szCs w:val="20"/>
         </w:rPr>
       </w:pPr>
+      <w:r>
+        <w:rPr>
+          <w:b/>
+          <w:sz w:val="20"/>
+          <w:szCs w:val="20"/>
+        </w:rPr>
+        <w:t>Object-</w:t>
+      </w:r>
       <w:proofErr w:type="gramStart"/>
       <w:r>
         <w:rPr>
@@ -4056,7 +4089,15 @@
           <w:sz w:val="20"/>
           <w:szCs w:val="20"/>
         </w:rPr>
-        <w:t>Perl(</w:t>
+        <w:t>C</w:t>
+      </w:r>
+      <w:r>
+        <w:rPr>
+          <w:b/>
+          <w:sz w:val="20"/>
+          <w:szCs w:val="20"/>
+        </w:rPr>
+        <w:t>(</w:t>
       </w:r>
       <w:proofErr w:type="gramEnd"/>
       <w:r>
@@ -4071,72 +4112,567 @@
     </w:p>
     <w:p>
       <w:pPr>
-        <w:pStyle w:val="a7"/>
-        <w:numPr>
-          <w:ilvl w:val="0"/>
-          <w:numId w:val="11"/>
-        </w:numPr>
-        <w:rPr>
-          <w:b/>
-          <w:sz w:val="20"/>
-          <w:szCs w:val="20"/>
-        </w:rPr>
-      </w:pPr>
-      <w:r>
-        <w:rPr>
-          <w:b/>
-          <w:sz w:val="20"/>
-          <w:szCs w:val="20"/>
-        </w:rPr>
-        <w:t xml:space="preserve">Object-C </w:t>
-      </w:r>
-      <w:proofErr w:type="gramStart"/>
-      <w:r>
-        <w:rPr>
-          <w:b/>
-          <w:sz w:val="20"/>
-          <w:szCs w:val="20"/>
-        </w:rPr>
-        <w:t>( 1</w:t>
-      </w:r>
-      <w:proofErr w:type="gramEnd"/>
-      <w:r>
-        <w:rPr>
-          <w:b/>
-          <w:sz w:val="20"/>
-          <w:szCs w:val="20"/>
-        </w:rPr>
-        <w:t xml:space="preserve"> </w:t>
-      </w:r>
-      <w:proofErr w:type="spellStart"/>
-      <w:r>
-        <w:rPr>
-          <w:b/>
-          <w:sz w:val="20"/>
-          <w:szCs w:val="20"/>
-        </w:rPr>
-        <w:t>yr</w:t>
-      </w:r>
-      <w:proofErr w:type="spellEnd"/>
-      <w:r>
-        <w:rPr>
-          <w:b/>
-          <w:sz w:val="20"/>
-          <w:szCs w:val="20"/>
-        </w:rPr>
-        <w:t xml:space="preserve"> ) </w:t>
-      </w:r>
-    </w:p>
-    <w:p>
-      <w:pPr>
-        <w:pStyle w:val="a7"/>
         <w:autoSpaceDE w:val="0"/>
         <w:autoSpaceDN w:val="0"/>
         <w:adjustRightInd w:val="0"/>
         <w:spacing w:after="240"/>
-        <w:ind w:left="480" w:firstLine="0"/>
-        <w:rPr>
-          <w:b/>
+        <w:rPr>
+          <w:rFonts w:ascii="Arial" w:hAnsi="Arial" w:cs="Arial"/>
+          <w:b/>
+          <w:bCs/>
+          <w:color w:val="261F88"/>
+        </w:rPr>
+      </w:pPr>
+      <w:r>
+        <w:rPr>
+          <w:rFonts w:ascii="Arial" w:hAnsi="Arial" w:cs="Arial"/>
+          <w:b/>
+          <w:bCs/>
+          <w:color w:val="261F88"/>
+        </w:rPr>
+        <w:t>TECHNICAL EXPERTIES</w:t>
+      </w:r>
+    </w:p>
+    <w:p>
+      <w:pPr>
+        <w:rPr>
+          <w:b/>
+          <w:sz w:val="20"/>
+          <w:szCs w:val="20"/>
+        </w:rPr>
+      </w:pPr>
+      <w:r>
+        <w:rPr>
+          <w:b/>
+          <w:sz w:val="20"/>
+          <w:szCs w:val="20"/>
+        </w:rPr>
+        <w:t>Cross</w:t>
+      </w:r>
+      <w:r>
+        <w:rPr>
+          <w:b/>
+          <w:sz w:val="20"/>
+          <w:szCs w:val="20"/>
+        </w:rPr>
+        <w:t xml:space="preserve"> Platform Proficiency </w:t>
+      </w:r>
+    </w:p>
+    <w:p>
+      <w:pPr>
+        <w:rPr>
+          <w:sz w:val="20"/>
+          <w:szCs w:val="20"/>
+        </w:rPr>
+      </w:pPr>
+      <w:r>
+        <w:rPr>
+          <w:sz w:val="20"/>
+          <w:szCs w:val="20"/>
+        </w:rPr>
+        <w:t xml:space="preserve">(Windows, </w:t>
+      </w:r>
+      <w:r>
+        <w:rPr>
+          <w:sz w:val="20"/>
+          <w:szCs w:val="20"/>
+        </w:rPr>
+        <w:t xml:space="preserve">Mac OS, </w:t>
+      </w:r>
+      <w:r>
+        <w:rPr>
+          <w:sz w:val="20"/>
+          <w:szCs w:val="20"/>
+        </w:rPr>
+        <w:t>UNIX and Linux)  +</w:t>
+      </w:r>
+    </w:p>
+    <w:p>
+      <w:pPr>
+        <w:rPr>
+          <w:sz w:val="20"/>
+          <w:szCs w:val="20"/>
+        </w:rPr>
+      </w:pPr>
+    </w:p>
+    <w:p>
+      <w:pPr>
+        <w:rPr>
+          <w:b/>
+          <w:sz w:val="20"/>
+          <w:szCs w:val="20"/>
+        </w:rPr>
+      </w:pPr>
+      <w:r>
+        <w:rPr>
+          <w:b/>
+          <w:sz w:val="20"/>
+          <w:szCs w:val="20"/>
+        </w:rPr>
+        <w:t>MVC Framework</w:t>
+      </w:r>
+    </w:p>
+    <w:p>
+      <w:pPr>
+        <w:rPr>
+          <w:sz w:val="20"/>
+          <w:szCs w:val="20"/>
+        </w:rPr>
+      </w:pPr>
+      <w:r>
+        <w:rPr>
+          <w:sz w:val="20"/>
+          <w:szCs w:val="20"/>
+        </w:rPr>
+        <w:t>(</w:t>
+      </w:r>
+      <w:proofErr w:type="spellStart"/>
+      <w:r>
+        <w:rPr>
+          <w:sz w:val="20"/>
+          <w:szCs w:val="20"/>
+        </w:rPr>
+        <w:t>Yii</w:t>
+      </w:r>
+      <w:proofErr w:type="spellEnd"/>
+      <w:r>
+        <w:rPr>
+          <w:sz w:val="20"/>
+          <w:szCs w:val="20"/>
+        </w:rPr>
+        <w:t xml:space="preserve">, CI, </w:t>
+      </w:r>
+      <w:proofErr w:type="spellStart"/>
+      <w:r>
+        <w:rPr>
+          <w:sz w:val="20"/>
+          <w:szCs w:val="20"/>
+        </w:rPr>
+        <w:t>ThinkPHP</w:t>
+      </w:r>
+      <w:proofErr w:type="spellEnd"/>
+      <w:r>
+        <w:rPr>
+          <w:sz w:val="20"/>
+          <w:szCs w:val="20"/>
+        </w:rPr>
+        <w:t xml:space="preserve">, DISCUZ, PHPCMS, </w:t>
+      </w:r>
+      <w:proofErr w:type="spellStart"/>
+      <w:r>
+        <w:rPr>
+          <w:sz w:val="20"/>
+          <w:szCs w:val="20"/>
+        </w:rPr>
+        <w:t>CakePHP</w:t>
+      </w:r>
+      <w:proofErr w:type="spellEnd"/>
+      <w:r>
+        <w:rPr>
+          <w:sz w:val="20"/>
+          <w:szCs w:val="20"/>
+        </w:rPr>
+        <w:t xml:space="preserve">) </w:t>
+      </w:r>
+    </w:p>
+    <w:p>
+      <w:pPr>
+        <w:rPr>
+          <w:sz w:val="20"/>
+          <w:szCs w:val="20"/>
+        </w:rPr>
+      </w:pPr>
+    </w:p>
+    <w:p>
+      <w:pPr>
+        <w:rPr>
+          <w:b/>
+          <w:sz w:val="20"/>
+          <w:szCs w:val="20"/>
+        </w:rPr>
+      </w:pPr>
+      <w:r>
+        <w:rPr>
+          <w:b/>
+          <w:sz w:val="20"/>
+          <w:szCs w:val="20"/>
+        </w:rPr>
+        <w:t>AJAX</w:t>
+      </w:r>
+    </w:p>
+    <w:p>
+      <w:pPr>
+        <w:rPr>
+          <w:sz w:val="20"/>
+          <w:szCs w:val="20"/>
+        </w:rPr>
+      </w:pPr>
+      <w:r>
+        <w:rPr>
+          <w:sz w:val="20"/>
+          <w:szCs w:val="20"/>
+        </w:rPr>
+        <w:t>(</w:t>
+      </w:r>
+      <w:proofErr w:type="spellStart"/>
+      <w:proofErr w:type="gramStart"/>
+      <w:r>
+        <w:rPr>
+          <w:sz w:val="20"/>
+          <w:szCs w:val="20"/>
+        </w:rPr>
+        <w:t>jQuery</w:t>
+      </w:r>
+      <w:proofErr w:type="spellEnd"/>
+      <w:proofErr w:type="gramEnd"/>
+      <w:r>
+        <w:rPr>
+          <w:sz w:val="20"/>
+          <w:szCs w:val="20"/>
+        </w:rPr>
+        <w:t xml:space="preserve">, YUI) </w:t>
+      </w:r>
+    </w:p>
+    <w:p>
+      <w:pPr>
+        <w:rPr>
+          <w:sz w:val="20"/>
+          <w:szCs w:val="20"/>
+        </w:rPr>
+      </w:pPr>
+    </w:p>
+    <w:p>
+      <w:pPr>
+        <w:rPr>
+          <w:b/>
+          <w:sz w:val="20"/>
+          <w:szCs w:val="20"/>
+        </w:rPr>
+      </w:pPr>
+      <w:r>
+        <w:rPr>
+          <w:b/>
+          <w:sz w:val="20"/>
+          <w:szCs w:val="20"/>
+        </w:rPr>
+        <w:t xml:space="preserve">Fluency in various </w:t>
+      </w:r>
+      <w:r>
+        <w:rPr>
+          <w:b/>
+          <w:sz w:val="20"/>
+          <w:szCs w:val="20"/>
+        </w:rPr>
+        <w:t>Scrip</w:t>
+      </w:r>
+      <w:r>
+        <w:rPr>
+          <w:b/>
+          <w:sz w:val="20"/>
+          <w:szCs w:val="20"/>
+        </w:rPr>
+        <w:t xml:space="preserve">ting Languages </w:t>
+      </w:r>
+    </w:p>
+    <w:p>
+      <w:pPr>
+        <w:rPr>
+          <w:sz w:val="20"/>
+          <w:szCs w:val="20"/>
+        </w:rPr>
+      </w:pPr>
+      <w:r>
+        <w:rPr>
+          <w:sz w:val="20"/>
+          <w:szCs w:val="20"/>
+        </w:rPr>
+        <w:t>(</w:t>
+      </w:r>
+      <w:r>
+        <w:rPr>
+          <w:sz w:val="20"/>
+          <w:szCs w:val="20"/>
+        </w:rPr>
+        <w:t>PHP,</w:t>
+      </w:r>
+      <w:r>
+        <w:rPr>
+          <w:sz w:val="20"/>
+          <w:szCs w:val="20"/>
+        </w:rPr>
+        <w:t xml:space="preserve"> </w:t>
+      </w:r>
+      <w:r>
+        <w:rPr>
+          <w:sz w:val="20"/>
+          <w:szCs w:val="20"/>
+        </w:rPr>
+        <w:t>Python, Perl, Shell, HTML, XHTML, XML,</w:t>
+      </w:r>
+      <w:r>
+        <w:rPr>
+          <w:sz w:val="20"/>
+          <w:szCs w:val="20"/>
+        </w:rPr>
+        <w:t xml:space="preserve"> </w:t>
+      </w:r>
+      <w:proofErr w:type="spellStart"/>
+      <w:r>
+        <w:rPr>
+          <w:sz w:val="20"/>
+          <w:szCs w:val="20"/>
+        </w:rPr>
+        <w:t>jQuery</w:t>
+      </w:r>
+      <w:proofErr w:type="spellEnd"/>
+      <w:r>
+        <w:rPr>
+          <w:sz w:val="20"/>
+          <w:szCs w:val="20"/>
+        </w:rPr>
+        <w:t>)  +</w:t>
+      </w:r>
+    </w:p>
+    <w:p>
+      <w:pPr>
+        <w:rPr>
+          <w:sz w:val="20"/>
+          <w:szCs w:val="20"/>
+        </w:rPr>
+      </w:pPr>
+    </w:p>
+    <w:p>
+      <w:pPr>
+        <w:rPr>
+          <w:b/>
+          <w:sz w:val="20"/>
+          <w:szCs w:val="20"/>
+        </w:rPr>
+      </w:pPr>
+      <w:r>
+        <w:rPr>
+          <w:b/>
+          <w:sz w:val="20"/>
+          <w:szCs w:val="20"/>
+        </w:rPr>
+        <w:t xml:space="preserve">Multiple IDE Proficiency </w:t>
+      </w:r>
+    </w:p>
+    <w:p>
+      <w:pPr>
+        <w:rPr>
+          <w:sz w:val="20"/>
+          <w:szCs w:val="20"/>
+        </w:rPr>
+      </w:pPr>
+      <w:r>
+        <w:rPr>
+          <w:sz w:val="20"/>
+          <w:szCs w:val="20"/>
+        </w:rPr>
+        <w:t>(</w:t>
+      </w:r>
+      <w:proofErr w:type="spellStart"/>
+      <w:r>
+        <w:rPr>
+          <w:sz w:val="20"/>
+          <w:szCs w:val="20"/>
+        </w:rPr>
+        <w:t>NetBeans</w:t>
+      </w:r>
+      <w:proofErr w:type="spellEnd"/>
+      <w:r>
+        <w:rPr>
+          <w:sz w:val="20"/>
+          <w:szCs w:val="20"/>
+        </w:rPr>
+        <w:t xml:space="preserve">, ZEND Studio, </w:t>
+      </w:r>
+      <w:proofErr w:type="spellStart"/>
+      <w:r>
+        <w:rPr>
+          <w:sz w:val="20"/>
+          <w:szCs w:val="20"/>
+        </w:rPr>
+        <w:t>Textmate</w:t>
+      </w:r>
+      <w:proofErr w:type="spellEnd"/>
+      <w:r>
+        <w:rPr>
+          <w:sz w:val="20"/>
+          <w:szCs w:val="20"/>
+        </w:rPr>
+        <w:t xml:space="preserve">, Sublime, Vim </w:t>
+      </w:r>
+      <w:r>
+        <w:rPr>
+          <w:sz w:val="20"/>
+          <w:szCs w:val="20"/>
+        </w:rPr>
+        <w:t>etc</w:t>
+      </w:r>
+      <w:r>
+        <w:rPr>
+          <w:sz w:val="20"/>
+          <w:szCs w:val="20"/>
+        </w:rPr>
+        <w:t>.</w:t>
+      </w:r>
+      <w:r>
+        <w:rPr>
+          <w:sz w:val="20"/>
+          <w:szCs w:val="20"/>
+        </w:rPr>
+        <w:t>)</w:t>
+      </w:r>
+    </w:p>
+    <w:p>
+      <w:pPr>
+        <w:rPr>
+          <w:sz w:val="20"/>
+          <w:szCs w:val="20"/>
+        </w:rPr>
+      </w:pPr>
+    </w:p>
+    <w:p>
+      <w:pPr>
+        <w:rPr>
+          <w:b/>
+          <w:sz w:val="20"/>
+          <w:szCs w:val="20"/>
+        </w:rPr>
+      </w:pPr>
+      <w:r>
+        <w:rPr>
+          <w:b/>
+          <w:sz w:val="20"/>
+          <w:szCs w:val="20"/>
+        </w:rPr>
+        <w:t>API and concept</w:t>
+      </w:r>
+    </w:p>
+    <w:p>
+      <w:pPr>
+        <w:rPr>
+          <w:sz w:val="20"/>
+          <w:szCs w:val="20"/>
+        </w:rPr>
+      </w:pPr>
+      <w:r>
+        <w:rPr>
+          <w:sz w:val="20"/>
+          <w:szCs w:val="20"/>
+        </w:rPr>
+        <w:t xml:space="preserve">OOD, UML </w:t>
+      </w:r>
+    </w:p>
+    <w:p>
+      <w:pPr>
+        <w:rPr>
+          <w:sz w:val="20"/>
+          <w:szCs w:val="20"/>
+        </w:rPr>
+      </w:pPr>
+      <w:r>
+        <w:rPr>
+          <w:sz w:val="20"/>
+          <w:szCs w:val="20"/>
+        </w:rPr>
+        <w:t>Multi-threading.</w:t>
+      </w:r>
+    </w:p>
+    <w:p>
+      <w:pPr>
+        <w:rPr>
+          <w:sz w:val="20"/>
+          <w:szCs w:val="20"/>
+        </w:rPr>
+      </w:pPr>
+    </w:p>
+    <w:p>
+      <w:pPr>
+        <w:rPr>
+          <w:b/>
+          <w:sz w:val="20"/>
+          <w:szCs w:val="20"/>
+        </w:rPr>
+      </w:pPr>
+      <w:r>
+        <w:rPr>
+          <w:b/>
+          <w:sz w:val="20"/>
+          <w:szCs w:val="20"/>
+        </w:rPr>
+        <w:t xml:space="preserve">MySQL, </w:t>
+      </w:r>
+      <w:proofErr w:type="spellStart"/>
+      <w:r>
+        <w:rPr>
+          <w:b/>
+          <w:sz w:val="20"/>
+          <w:szCs w:val="20"/>
+        </w:rPr>
+        <w:t>MongoDB</w:t>
+      </w:r>
+      <w:proofErr w:type="spellEnd"/>
+      <w:r>
+        <w:rPr>
+          <w:b/>
+          <w:sz w:val="20"/>
+          <w:szCs w:val="20"/>
+        </w:rPr>
+        <w:t>,</w:t>
+      </w:r>
+      <w:r>
+        <w:rPr>
+          <w:b/>
+          <w:sz w:val="20"/>
+          <w:szCs w:val="20"/>
+        </w:rPr>
+        <w:t xml:space="preserve"> </w:t>
+      </w:r>
+      <w:proofErr w:type="spellStart"/>
+      <w:r>
+        <w:rPr>
+          <w:b/>
+          <w:sz w:val="20"/>
+          <w:szCs w:val="20"/>
+        </w:rPr>
+        <w:t>Hbase</w:t>
+      </w:r>
+      <w:proofErr w:type="spellEnd"/>
+    </w:p>
+    <w:p>
+      <w:pPr>
+        <w:rPr>
+          <w:sz w:val="20"/>
+          <w:szCs w:val="20"/>
+        </w:rPr>
+      </w:pPr>
+    </w:p>
+    <w:p>
+      <w:pPr>
+        <w:rPr>
+          <w:b/>
+          <w:sz w:val="20"/>
+          <w:szCs w:val="20"/>
+        </w:rPr>
+      </w:pPr>
+      <w:r>
+        <w:rPr>
+          <w:b/>
+          <w:sz w:val="20"/>
+          <w:szCs w:val="20"/>
+        </w:rPr>
+        <w:t>Development &amp; Test Methodologies  +</w:t>
+      </w:r>
+    </w:p>
+    <w:p>
+      <w:pPr>
+        <w:rPr>
           <w:sz w:val="20"/>
           <w:szCs w:val="20"/>
         </w:rPr>
@@ -4162,274 +4698,28 @@
           <w:bCs/>
           <w:color w:val="261F88"/>
         </w:rPr>
-        <w:t>TECHNICAL EXPERTIES</w:t>
-      </w:r>
-    </w:p>
-    <w:p>
-      <w:pPr>
-        <w:rPr>
-          <w:b/>
-          <w:sz w:val="20"/>
-          <w:szCs w:val="20"/>
-        </w:rPr>
-      </w:pPr>
-      <w:r>
-        <w:rPr>
-          <w:b/>
-          <w:sz w:val="20"/>
-          <w:szCs w:val="20"/>
-        </w:rPr>
-        <w:t>Cross</w:t>
-      </w:r>
-      <w:r>
-        <w:rPr>
-          <w:b/>
-          <w:sz w:val="20"/>
-          <w:szCs w:val="20"/>
-        </w:rPr>
-        <w:t xml:space="preserve"> Platform Proficiency </w:t>
-      </w:r>
-    </w:p>
-    <w:p>
-      <w:pPr>
-        <w:rPr>
-          <w:sz w:val="20"/>
-          <w:szCs w:val="20"/>
-        </w:rPr>
-      </w:pPr>
-      <w:r>
-        <w:rPr>
-          <w:sz w:val="20"/>
-          <w:szCs w:val="20"/>
-        </w:rPr>
-        <w:t xml:space="preserve">(Windows, </w:t>
-      </w:r>
-      <w:r>
-        <w:rPr>
-          <w:sz w:val="20"/>
-          <w:szCs w:val="20"/>
-        </w:rPr>
-        <w:t xml:space="preserve">Mac OS, </w:t>
-      </w:r>
-      <w:r>
-        <w:rPr>
-          <w:sz w:val="20"/>
-          <w:szCs w:val="20"/>
-        </w:rPr>
-        <w:t>UNIX and Linux)  -</w:t>
-      </w:r>
-    </w:p>
-    <w:p>
-      <w:pPr>
-        <w:rPr>
-          <w:sz w:val="20"/>
-          <w:szCs w:val="20"/>
-        </w:rPr>
-      </w:pPr>
-    </w:p>
-    <w:p>
-      <w:pPr>
-        <w:rPr>
-          <w:b/>
-          <w:sz w:val="20"/>
-          <w:szCs w:val="20"/>
-        </w:rPr>
-      </w:pPr>
-      <w:r>
-        <w:rPr>
-          <w:b/>
-          <w:sz w:val="20"/>
-          <w:szCs w:val="20"/>
-        </w:rPr>
-        <w:t>MVC Framework</w:t>
-      </w:r>
-    </w:p>
-    <w:p>
-      <w:pPr>
-        <w:rPr>
-          <w:sz w:val="20"/>
-          <w:szCs w:val="20"/>
-        </w:rPr>
-      </w:pPr>
-      <w:r>
-        <w:rPr>
-          <w:sz w:val="20"/>
-          <w:szCs w:val="20"/>
-        </w:rPr>
-        <w:t>(</w:t>
-      </w:r>
-      <w:proofErr w:type="spellStart"/>
-      <w:r>
-        <w:rPr>
-          <w:sz w:val="20"/>
-          <w:szCs w:val="20"/>
-        </w:rPr>
-        <w:t>Yii</w:t>
-      </w:r>
-      <w:proofErr w:type="spellEnd"/>
-      <w:r>
-        <w:rPr>
-          <w:sz w:val="20"/>
-          <w:szCs w:val="20"/>
-        </w:rPr>
-        <w:t xml:space="preserve">, CI, </w:t>
-      </w:r>
-      <w:proofErr w:type="spellStart"/>
-      <w:r>
-        <w:rPr>
-          <w:sz w:val="20"/>
-          <w:szCs w:val="20"/>
-        </w:rPr>
-        <w:t>ThinkPHP</w:t>
-      </w:r>
-      <w:proofErr w:type="spellEnd"/>
-      <w:r>
-        <w:rPr>
-          <w:sz w:val="20"/>
-          <w:szCs w:val="20"/>
-        </w:rPr>
-        <w:t xml:space="preserve">, DISCUZ, PHPCMS, </w:t>
-      </w:r>
-      <w:proofErr w:type="spellStart"/>
-      <w:r>
-        <w:rPr>
-          <w:sz w:val="20"/>
-          <w:szCs w:val="20"/>
-        </w:rPr>
-        <w:t>CakePHP</w:t>
-      </w:r>
-      <w:proofErr w:type="spellEnd"/>
-      <w:r>
-        <w:rPr>
-          <w:sz w:val="20"/>
-          <w:szCs w:val="20"/>
-        </w:rPr>
-        <w:t xml:space="preserve">) </w:t>
-      </w:r>
-    </w:p>
-    <w:p>
-      <w:pPr>
-        <w:rPr>
-          <w:sz w:val="20"/>
-          <w:szCs w:val="20"/>
-        </w:rPr>
-      </w:pPr>
-    </w:p>
-    <w:p>
-      <w:pPr>
-        <w:rPr>
-          <w:b/>
-          <w:sz w:val="20"/>
-          <w:szCs w:val="20"/>
-        </w:rPr>
-      </w:pPr>
-      <w:r>
-        <w:rPr>
-          <w:b/>
-          <w:sz w:val="20"/>
-          <w:szCs w:val="20"/>
-        </w:rPr>
-        <w:t>AJAX</w:t>
-      </w:r>
-    </w:p>
-    <w:p>
-      <w:pPr>
-        <w:rPr>
-          <w:sz w:val="20"/>
-          <w:szCs w:val="20"/>
-        </w:rPr>
-      </w:pPr>
-      <w:r>
-        <w:rPr>
-          <w:sz w:val="20"/>
-          <w:szCs w:val="20"/>
-        </w:rPr>
-        <w:t>(</w:t>
-      </w:r>
-      <w:proofErr w:type="spellStart"/>
-      <w:proofErr w:type="gramStart"/>
-      <w:r>
-        <w:rPr>
-          <w:sz w:val="20"/>
-          <w:szCs w:val="20"/>
-        </w:rPr>
-        <w:t>jQuery</w:t>
-      </w:r>
-      <w:proofErr w:type="spellEnd"/>
-      <w:proofErr w:type="gramEnd"/>
-      <w:r>
-        <w:rPr>
-          <w:sz w:val="20"/>
-          <w:szCs w:val="20"/>
-        </w:rPr>
-        <w:t xml:space="preserve">, YUI) </w:t>
-      </w:r>
-    </w:p>
-    <w:p>
-      <w:pPr>
-        <w:rPr>
-          <w:sz w:val="20"/>
-          <w:szCs w:val="20"/>
-        </w:rPr>
-      </w:pPr>
-    </w:p>
-    <w:p>
-      <w:pPr>
-        <w:rPr>
-          <w:b/>
-          <w:sz w:val="20"/>
-          <w:szCs w:val="20"/>
-        </w:rPr>
-      </w:pPr>
-      <w:r>
-        <w:rPr>
-          <w:b/>
-          <w:sz w:val="20"/>
-          <w:szCs w:val="20"/>
-        </w:rPr>
-        <w:t xml:space="preserve">Fluency in various </w:t>
-      </w:r>
-      <w:r>
-        <w:rPr>
-          <w:b/>
-          <w:sz w:val="20"/>
-          <w:szCs w:val="20"/>
-        </w:rPr>
-        <w:t>Scrip</w:t>
-      </w:r>
-      <w:r>
-        <w:rPr>
-          <w:b/>
-          <w:sz w:val="20"/>
-          <w:szCs w:val="20"/>
-        </w:rPr>
-        <w:t xml:space="preserve">ting Languages </w:t>
-      </w:r>
-    </w:p>
-    <w:p>
-      <w:pPr>
-        <w:rPr>
-          <w:sz w:val="20"/>
-          <w:szCs w:val="20"/>
-        </w:rPr>
-      </w:pPr>
-      <w:r>
-        <w:rPr>
-          <w:sz w:val="20"/>
-          <w:szCs w:val="20"/>
-        </w:rPr>
-        <w:t>(</w:t>
-      </w:r>
-      <w:r>
-        <w:rPr>
-          <w:sz w:val="20"/>
-          <w:szCs w:val="20"/>
-        </w:rPr>
-        <w:t>PHP,</w:t>
-      </w:r>
-      <w:r>
-        <w:rPr>
+        <w:t>EDUCATION</w:t>
+      </w:r>
+    </w:p>
+    <w:p>
+      <w:pPr>
+        <w:rPr>
+          <w:b/>
+          <w:sz w:val="20"/>
+          <w:szCs w:val="20"/>
+        </w:rPr>
+      </w:pPr>
+      <w:r>
+        <w:rPr>
+          <w:b/>
+          <w:sz w:val="20"/>
+          <w:szCs w:val="20"/>
+        </w:rPr>
+        <w:t>Bachelor in Computer</w:t>
+      </w:r>
+      <w:r>
+        <w:rPr>
+          <w:b/>
           <w:sz w:val="20"/>
           <w:szCs w:val="20"/>
         </w:rPr>
@@ -4437,10 +4727,33 @@
       </w:r>
       <w:r>
         <w:rPr>
-          <w:sz w:val="20"/>
-          <w:szCs w:val="20"/>
-        </w:rPr>
-        <w:t>Python, Perl, Shell, HTML, XHTML, XML,</w:t>
+          <w:b/>
+          <w:sz w:val="20"/>
+          <w:szCs w:val="20"/>
+        </w:rPr>
+        <w:t>Science</w:t>
+      </w:r>
+    </w:p>
+    <w:p>
+      <w:pPr>
+        <w:rPr>
+          <w:sz w:val="20"/>
+          <w:szCs w:val="20"/>
+        </w:rPr>
+      </w:pPr>
+      <w:r>
+        <w:rPr>
+          <w:sz w:val="20"/>
+          <w:szCs w:val="20"/>
+        </w:rPr>
+        <w:t>East University of HEILO</w:t>
+      </w:r>
+      <w:r>
+        <w:rPr>
+          <w:sz w:val="20"/>
+          <w:szCs w:val="20"/>
+        </w:rPr>
+        <w:t>NGJIANG</w:t>
       </w:r>
       <w:r>
         <w:rPr>
@@ -4449,213 +4762,47 @@
         </w:rPr>
         <w:t xml:space="preserve"> </w:t>
       </w:r>
-      <w:proofErr w:type="spellStart"/>
-      <w:r>
-        <w:rPr>
-          <w:sz w:val="20"/>
-          <w:szCs w:val="20"/>
-        </w:rPr>
-        <w:t>jQuery</w:t>
-      </w:r>
-      <w:proofErr w:type="spellEnd"/>
-      <w:r>
-        <w:rPr>
-          <w:sz w:val="20"/>
-          <w:szCs w:val="20"/>
-        </w:rPr>
-        <w:t>)  -</w:t>
-      </w:r>
-    </w:p>
-    <w:p>
-      <w:pPr>
-        <w:rPr>
-          <w:sz w:val="20"/>
-          <w:szCs w:val="20"/>
-        </w:rPr>
-      </w:pPr>
-    </w:p>
-    <w:p>
-      <w:pPr>
-        <w:rPr>
-          <w:b/>
-          <w:sz w:val="20"/>
-          <w:szCs w:val="20"/>
-        </w:rPr>
-      </w:pPr>
-      <w:r>
-        <w:rPr>
-          <w:b/>
-          <w:sz w:val="20"/>
-          <w:szCs w:val="20"/>
-        </w:rPr>
-        <w:t xml:space="preserve">Multiple IDE Proficiency </w:t>
-      </w:r>
-    </w:p>
-    <w:p>
-      <w:pPr>
-        <w:rPr>
-          <w:sz w:val="20"/>
-          <w:szCs w:val="20"/>
-        </w:rPr>
-      </w:pPr>
-      <w:r>
-        <w:rPr>
-          <w:sz w:val="20"/>
-          <w:szCs w:val="20"/>
-        </w:rPr>
-        <w:t>(</w:t>
-      </w:r>
-      <w:proofErr w:type="spellStart"/>
-      <w:r>
-        <w:rPr>
-          <w:sz w:val="20"/>
-          <w:szCs w:val="20"/>
-        </w:rPr>
-        <w:t>NetBeans</w:t>
-      </w:r>
-      <w:proofErr w:type="spellEnd"/>
-      <w:r>
-        <w:rPr>
-          <w:sz w:val="20"/>
-          <w:szCs w:val="20"/>
-        </w:rPr>
-        <w:t xml:space="preserve">, ZEND Studio, </w:t>
-      </w:r>
-      <w:proofErr w:type="spellStart"/>
-      <w:r>
-        <w:rPr>
-          <w:sz w:val="20"/>
-          <w:szCs w:val="20"/>
-        </w:rPr>
-        <w:t>Textmate</w:t>
-      </w:r>
-      <w:proofErr w:type="spellEnd"/>
-      <w:r>
-        <w:rPr>
-          <w:sz w:val="20"/>
-          <w:szCs w:val="20"/>
-        </w:rPr>
-        <w:t xml:space="preserve">, Sublime, Vim </w:t>
-      </w:r>
-      <w:r>
-        <w:rPr>
-          <w:sz w:val="20"/>
-          <w:szCs w:val="20"/>
-        </w:rPr>
-        <w:t>etc</w:t>
-      </w:r>
-      <w:r>
-        <w:rPr>
-          <w:sz w:val="20"/>
-          <w:szCs w:val="20"/>
-        </w:rPr>
-        <w:t>.</w:t>
-      </w:r>
-      <w:r>
-        <w:rPr>
-          <w:sz w:val="20"/>
-          <w:szCs w:val="20"/>
-        </w:rPr>
-        <w:t>)</w:t>
-      </w:r>
-    </w:p>
-    <w:p>
-      <w:pPr>
-        <w:rPr>
-          <w:sz w:val="20"/>
-          <w:szCs w:val="20"/>
-        </w:rPr>
-      </w:pPr>
-    </w:p>
-    <w:p>
-      <w:pPr>
-        <w:rPr>
-          <w:b/>
-          <w:sz w:val="20"/>
-          <w:szCs w:val="20"/>
-        </w:rPr>
-      </w:pPr>
-      <w:r>
-        <w:rPr>
-          <w:b/>
-          <w:sz w:val="20"/>
-          <w:szCs w:val="20"/>
-        </w:rPr>
-        <w:t>API and concept</w:t>
-      </w:r>
-    </w:p>
-    <w:p>
-      <w:pPr>
-        <w:rPr>
-          <w:sz w:val="20"/>
-          <w:szCs w:val="20"/>
-        </w:rPr>
-      </w:pPr>
-      <w:r>
-        <w:rPr>
-          <w:sz w:val="20"/>
-          <w:szCs w:val="20"/>
-        </w:rPr>
-        <w:t xml:space="preserve">OOD, UML </w:t>
-      </w:r>
-    </w:p>
-    <w:p>
-      <w:pPr>
-        <w:rPr>
-          <w:sz w:val="20"/>
-          <w:szCs w:val="20"/>
-        </w:rPr>
-      </w:pPr>
-      <w:r>
-        <w:rPr>
-          <w:sz w:val="20"/>
-          <w:szCs w:val="20"/>
-        </w:rPr>
-        <w:t>Multi-threading.</w:t>
-      </w:r>
-    </w:p>
-    <w:p>
-      <w:pPr>
-        <w:rPr>
-          <w:sz w:val="20"/>
-          <w:szCs w:val="20"/>
-        </w:rPr>
-      </w:pPr>
-    </w:p>
-    <w:p>
-      <w:pPr>
-        <w:rPr>
-          <w:b/>
-          <w:sz w:val="20"/>
-          <w:szCs w:val="20"/>
-        </w:rPr>
-      </w:pPr>
-      <w:r>
-        <w:rPr>
-          <w:b/>
-          <w:sz w:val="20"/>
-          <w:szCs w:val="20"/>
-        </w:rPr>
-        <w:t xml:space="preserve">MySQL, </w:t>
-      </w:r>
-      <w:proofErr w:type="spellStart"/>
-      <w:r>
-        <w:rPr>
-          <w:b/>
-          <w:sz w:val="20"/>
-          <w:szCs w:val="20"/>
-        </w:rPr>
-        <w:t>MongoDB</w:t>
-      </w:r>
-      <w:proofErr w:type="spellEnd"/>
-      <w:r>
-        <w:rPr>
-          <w:b/>
-          <w:sz w:val="20"/>
-          <w:szCs w:val="20"/>
-        </w:rPr>
-        <w:t>,</w:t>
+    </w:p>
+    <w:p>
+      <w:pPr>
+        <w:jc w:val="right"/>
+        <w:rPr>
+          <w:b/>
+          <w:sz w:val="20"/>
+          <w:szCs w:val="20"/>
+        </w:rPr>
+      </w:pPr>
+      <w:r>
+        <w:rPr>
+          <w:b/>
+          <w:sz w:val="20"/>
+          <w:szCs w:val="20"/>
+        </w:rPr>
+        <w:t>200</w:t>
+      </w:r>
+      <w:r>
+        <w:rPr>
+          <w:b/>
+          <w:sz w:val="20"/>
+          <w:szCs w:val="20"/>
+        </w:rPr>
+        <w:t>4</w:t>
+      </w:r>
+      <w:r>
+        <w:rPr>
+          <w:b/>
+          <w:sz w:val="20"/>
+          <w:szCs w:val="20"/>
+        </w:rPr>
+        <w:t>-200</w:t>
+      </w:r>
+      <w:r>
+        <w:rPr>
+          <w:b/>
+          <w:sz w:val="20"/>
+          <w:szCs w:val="20"/>
+        </w:rPr>
+        <w:t>8</w:t>
       </w:r>
       <w:r>
         <w:rPr>
@@ -4665,57 +4812,9 @@
         </w:rPr>
         <w:t xml:space="preserve"> </w:t>
       </w:r>
-      <w:proofErr w:type="spellStart"/>
-      <w:r>
-        <w:rPr>
-          <w:b/>
-          <w:sz w:val="20"/>
-          <w:szCs w:val="20"/>
-        </w:rPr>
-        <w:t>Hbase</w:t>
-      </w:r>
-      <w:proofErr w:type="spellEnd"/>
-    </w:p>
-    <w:p>
-      <w:pPr>
-        <w:rPr>
-          <w:sz w:val="20"/>
-          <w:szCs w:val="20"/>
-        </w:rPr>
-      </w:pPr>
-    </w:p>
-    <w:p>
-      <w:pPr>
-        <w:rPr>
-          <w:b/>
-          <w:sz w:val="20"/>
-          <w:szCs w:val="20"/>
-        </w:rPr>
-      </w:pPr>
-      <w:r>
-        <w:rPr>
-          <w:b/>
-          <w:sz w:val="20"/>
-          <w:szCs w:val="20"/>
-        </w:rPr>
-        <w:t>Development &amp; Test Methodologies  -</w:t>
-      </w:r>
-    </w:p>
-    <w:p>
-      <w:pPr>
-        <w:rPr>
-          <w:sz w:val="20"/>
-          <w:szCs w:val="20"/>
-        </w:rPr>
-      </w:pPr>
-    </w:p>
-    <w:p>
-      <w:pPr>
-        <w:autoSpaceDE w:val="0"/>
-        <w:autoSpaceDN w:val="0"/>
-        <w:adjustRightInd w:val="0"/>
-        <w:spacing w:after="240"/>
+    </w:p>
+    <w:p>
+      <w:pPr>
         <w:rPr>
           <w:rFonts w:ascii="Arial" w:hAnsi="Arial" w:cs="Arial"/>
           <w:b/>
@@ -4730,119 +4829,7 @@
           <w:bCs/>
           <w:color w:val="261F88"/>
         </w:rPr>
-        <w:t>EDUCATION</w:t>
-      </w:r>
-    </w:p>
-    <w:p>
-      <w:pPr>
-        <w:rPr>
-          <w:b/>
-          <w:sz w:val="20"/>
-          <w:szCs w:val="20"/>
-        </w:rPr>
-      </w:pPr>
-      <w:r>
-        <w:rPr>
-          <w:b/>
-          <w:sz w:val="20"/>
-          <w:szCs w:val="20"/>
-        </w:rPr>
-        <w:t>Bachelor in Computer</w:t>
-      </w:r>
-      <w:r>
-        <w:rPr>
-          <w:b/>
-          <w:sz w:val="20"/>
-          <w:szCs w:val="20"/>
-        </w:rPr>
-        <w:t xml:space="preserve"> </w:t>
-      </w:r>
-      <w:r>
-        <w:rPr>
-          <w:b/>
-          <w:sz w:val="20"/>
-          <w:szCs w:val="20"/>
-        </w:rPr>
-        <w:t>Science</w:t>
-      </w:r>
-    </w:p>
-    <w:p>
-      <w:pPr>
-        <w:rPr>
-          <w:sz w:val="20"/>
-          <w:szCs w:val="20"/>
-        </w:rPr>
-      </w:pPr>
-      <w:r>
-        <w:rPr>
-          <w:sz w:val="20"/>
-          <w:szCs w:val="20"/>
-        </w:rPr>
-        <w:t>East University of HEILO</w:t>
-      </w:r>
-      <w:r>
-        <w:rPr>
-          <w:sz w:val="20"/>
-          <w:szCs w:val="20"/>
-        </w:rPr>
-        <w:t>NGJIANG</w:t>
-      </w:r>
-      <w:r>
-        <w:rPr>
-          <w:sz w:val="20"/>
-          <w:szCs w:val="20"/>
-        </w:rPr>
-        <w:t xml:space="preserve"> </w:t>
-      </w:r>
-    </w:p>
-    <w:p>
-      <w:pPr>
-        <w:jc w:val="right"/>
-        <w:rPr>
-          <w:b/>
-          <w:sz w:val="20"/>
-          <w:szCs w:val="20"/>
-        </w:rPr>
-      </w:pPr>
-      <w:r>
-        <w:rPr>
-          <w:b/>
-          <w:sz w:val="20"/>
-          <w:szCs w:val="20"/>
-        </w:rPr>
-        <w:t>200</w:t>
-      </w:r>
-      <w:r>
-        <w:rPr>
-          <w:b/>
-          <w:sz w:val="20"/>
-          <w:szCs w:val="20"/>
-        </w:rPr>
-        <w:t>4</w:t>
-      </w:r>
-      <w:r>
-        <w:rPr>
-          <w:b/>
-          <w:sz w:val="20"/>
-          <w:szCs w:val="20"/>
-        </w:rPr>
-        <w:t>-200</w:t>
-      </w:r>
-      <w:r>
-        <w:rPr>
-          <w:b/>
-          <w:sz w:val="20"/>
-          <w:szCs w:val="20"/>
-        </w:rPr>
-        <w:t>8</w:t>
-      </w:r>
-      <w:r>
-        <w:rPr>
-          <w:b/>
-          <w:sz w:val="20"/>
-          <w:szCs w:val="20"/>
-        </w:rPr>
-        <w:t xml:space="preserve"> </w:t>
+        <w:t>Certificates:</w:t>
       </w:r>
     </w:p>
     <w:p>
@@ -4854,25 +4841,6 @@
           <w:color w:val="261F88"/>
         </w:rPr>
       </w:pPr>
-      <w:r>
-        <w:rPr>
-          <w:rFonts w:ascii="Arial" w:hAnsi="Arial" w:cs="Arial"/>
-          <w:b/>
-          <w:bCs/>
-          <w:color w:val="261F88"/>
-        </w:rPr>
-        <w:t>Certificates:</w:t>
-      </w:r>
-    </w:p>
-    <w:p>
-      <w:pPr>
-        <w:rPr>
-          <w:rFonts w:ascii="Arial" w:hAnsi="Arial" w:cs="Arial"/>
-          <w:b/>
-          <w:bCs/>
-          <w:color w:val="261F88"/>
-        </w:rPr>
-      </w:pPr>
     </w:p>
     <w:p>
       <w:pPr>
@@ -5071,6 +5039,26 @@
         </w:rPr>
         <w:t xml:space="preserve">  </w:t>
       </w:r>
+    </w:p>
+    <w:p>
+      <w:pPr>
+        <w:rPr>
+          <w:b/>
+          <w:color w:val="000090"/>
+          <w:sz w:val="20"/>
+          <w:szCs w:val="20"/>
+        </w:rPr>
+      </w:pPr>
+    </w:p>
+    <w:p>
+      <w:pPr>
+        <w:rPr>
+          <w:b/>
+          <w:color w:val="000090"/>
+          <w:sz w:val="20"/>
+          <w:szCs w:val="20"/>
+        </w:rPr>
+      </w:pPr>
     </w:p>
     <w:p>
       <w:pPr>
@@ -6809,7 +6797,7 @@
         <w:pStyle w:val="a7"/>
         <w:numPr>
           <w:ilvl w:val="0"/>
-          <w:numId w:val="18"/>
+          <w:numId w:val="22"/>
         </w:numPr>
         <w:rPr>
           <w:sz w:val="20"/>
@@ -6867,7 +6855,7 @@
         <w:pStyle w:val="a7"/>
         <w:numPr>
           <w:ilvl w:val="0"/>
-          <w:numId w:val="18"/>
+          <w:numId w:val="22"/>
         </w:numPr>
         <w:rPr>
           <w:sz w:val="20"/>
@@ -6891,36 +6879,22 @@
         </w:rPr>
         <w:t>：</w:t>
       </w:r>
-      <w:r>
-        <w:fldChar w:fldCharType="begin"/>
-      </w:r>
-      <w:r>
-        <w:instrText xml:space="preserve"> HYPERLINK "http://panda.hd.duba.net/pandacard/" </w:instrText>
-      </w:r>
-      <w:r>
-        <w:fldChar w:fldCharType="separate"/>
-      </w:r>
-      <w:r>
-        <w:rPr>
-          <w:sz w:val="20"/>
-          <w:szCs w:val="20"/>
-        </w:rPr>
-        <w:t>http://panda.hd.duba.net/pandacard/</w:t>
-      </w:r>
-      <w:r>
-        <w:rPr>
-          <w:sz w:val="20"/>
-          <w:szCs w:val="20"/>
-        </w:rPr>
-        <w:fldChar w:fldCharType="end"/>
-      </w:r>
+      <w:hyperlink r:id="rId19" w:history="1">
+        <w:r>
+          <w:rPr>
+            <w:sz w:val="20"/>
+            <w:szCs w:val="20"/>
+          </w:rPr>
+          <w:t>http://panda.hd.duba.net/pandacard/</w:t>
+        </w:r>
+      </w:hyperlink>
     </w:p>
     <w:p>
       <w:pPr>
         <w:pStyle w:val="a7"/>
         <w:numPr>
           <w:ilvl w:val="0"/>
-          <w:numId w:val="18"/>
+          <w:numId w:val="22"/>
         </w:numPr>
         <w:rPr>
           <w:sz w:val="20"/>
@@ -6944,36 +6918,22 @@
         </w:rPr>
         <w:t>：</w:t>
       </w:r>
-      <w:r>
-        <w:fldChar w:fldCharType="begin"/>
-      </w:r>
-      <w:r>
-        <w:instrText xml:space="preserve"> HYPERLINK "http://pay.kingsoft.com/love_sell512/" </w:instrText>
-      </w:r>
-      <w:r>
-        <w:fldChar w:fldCharType="separate"/>
-      </w:r>
-      <w:r>
-        <w:rPr>
-          <w:sz w:val="20"/>
-          <w:szCs w:val="20"/>
-        </w:rPr>
-        <w:t>http://pay.kingsoft.com/love_sell512/</w:t>
-      </w:r>
-      <w:r>
-        <w:rPr>
-          <w:sz w:val="20"/>
-          <w:szCs w:val="20"/>
-        </w:rPr>
-        <w:fldChar w:fldCharType="end"/>
-      </w:r>
+      <w:hyperlink r:id="rId20" w:history="1">
+        <w:r>
+          <w:rPr>
+            <w:sz w:val="20"/>
+            <w:szCs w:val="20"/>
+          </w:rPr>
+          <w:t>http://pay.kingsoft.com/love_sell512/</w:t>
+        </w:r>
+      </w:hyperlink>
     </w:p>
     <w:p>
       <w:pPr>
         <w:pStyle w:val="a7"/>
         <w:numPr>
           <w:ilvl w:val="0"/>
-          <w:numId w:val="18"/>
+          <w:numId w:val="22"/>
         </w:numPr>
         <w:rPr>
           <w:sz w:val="20"/>
@@ -7043,7 +7003,7 @@
         </w:rPr>
         <w:t>:</w:t>
       </w:r>
-      <w:hyperlink r:id="rId19" w:history="1">
+      <w:hyperlink r:id="rId21" w:history="1">
         <w:r>
           <w:rPr>
             <w:sz w:val="20"/>
@@ -7634,7 +7594,7 @@
         <w:pStyle w:val="a7"/>
         <w:numPr>
           <w:ilvl w:val="0"/>
-          <w:numId w:val="18"/>
+          <w:numId w:val="22"/>
         </w:numPr>
         <w:rPr>
           <w:sz w:val="20"/>
@@ -7675,36 +7635,22 @@
         </w:rPr>
         <w:t>：</w:t>
       </w:r>
-      <w:r>
-        <w:fldChar w:fldCharType="begin"/>
-      </w:r>
-      <w:r>
-        <w:instrText xml:space="preserve"> HYPERLINK "http://pay.kingsoft.com/" </w:instrText>
-      </w:r>
-      <w:r>
-        <w:fldChar w:fldCharType="separate"/>
-      </w:r>
-      <w:r>
-        <w:rPr>
-          <w:sz w:val="20"/>
-          <w:szCs w:val="20"/>
-        </w:rPr>
-        <w:t>http://pay.kingsoft.com/</w:t>
-      </w:r>
-      <w:r>
-        <w:rPr>
-          <w:sz w:val="20"/>
-          <w:szCs w:val="20"/>
-        </w:rPr>
-        <w:fldChar w:fldCharType="end"/>
-      </w:r>
+      <w:hyperlink r:id="rId22" w:history="1">
+        <w:r>
+          <w:rPr>
+            <w:sz w:val="20"/>
+            <w:szCs w:val="20"/>
+          </w:rPr>
+          <w:t>http://pay.kingsoft.com/</w:t>
+        </w:r>
+      </w:hyperlink>
     </w:p>
     <w:p>
       <w:pPr>
         <w:pStyle w:val="a7"/>
         <w:numPr>
           <w:ilvl w:val="0"/>
-          <w:numId w:val="18"/>
+          <w:numId w:val="22"/>
         </w:numPr>
         <w:rPr>
           <w:sz w:val="20"/>
@@ -7791,7 +7737,7 @@
         </w:rPr>
         <w:t xml:space="preserve"> </w:t>
       </w:r>
-      <w:hyperlink r:id="rId20" w:history="1">
+      <w:hyperlink r:id="rId23" w:history="1">
         <w:r>
           <w:rPr>
             <w:sz w:val="20"/>
@@ -7814,7 +7760,7 @@
         <w:pStyle w:val="a7"/>
         <w:numPr>
           <w:ilvl w:val="0"/>
-          <w:numId w:val="18"/>
+          <w:numId w:val="22"/>
         </w:numPr>
         <w:rPr>
           <w:b/>
@@ -7837,7 +7783,7 @@
         <w:pStyle w:val="a7"/>
         <w:numPr>
           <w:ilvl w:val="0"/>
-          <w:numId w:val="18"/>
+          <w:numId w:val="22"/>
         </w:numPr>
         <w:rPr>
           <w:sz w:val="20"/>
@@ -7896,7 +7842,7 @@
         </w:rPr>
         <w:t xml:space="preserve"> </w:t>
       </w:r>
-      <w:hyperlink r:id="rId21" w:history="1">
+      <w:hyperlink r:id="rId24" w:history="1">
         <w:r>
           <w:rPr>
             <w:sz w:val="20"/>
@@ -7911,7 +7857,7 @@
         <w:pStyle w:val="a7"/>
         <w:numPr>
           <w:ilvl w:val="0"/>
-          <w:numId w:val="18"/>
+          <w:numId w:val="22"/>
         </w:numPr>
         <w:rPr>
           <w:sz w:val="20"/>
@@ -7974,7 +7920,7 @@
         </w:rPr>
         <w:t xml:space="preserve">: </w:t>
       </w:r>
-      <w:hyperlink r:id="rId22" w:history="1">
+      <w:hyperlink r:id="rId25" w:history="1">
         <w:r>
           <w:rPr>
             <w:sz w:val="20"/>
@@ -7989,7 +7935,7 @@
         <w:pStyle w:val="a7"/>
         <w:numPr>
           <w:ilvl w:val="0"/>
-          <w:numId w:val="18"/>
+          <w:numId w:val="22"/>
         </w:numPr>
         <w:rPr>
           <w:b/>
@@ -9068,6 +9014,11 @@
     </w:p>
     <w:p>
       <w:pPr>
+        <w:pStyle w:val="a7"/>
+        <w:numPr>
+          <w:ilvl w:val="0"/>
+          <w:numId w:val="23"/>
+        </w:numPr>
         <w:rPr>
           <w:sz w:val="20"/>
           <w:szCs w:val="20"/>
@@ -9089,32 +9040,23 @@
         </w:rPr>
         <w:t>：</w:t>
       </w:r>
-      <w:r>
-        <w:fldChar w:fldCharType="begin"/>
-      </w:r>
-      <w:r>
-        <w:instrText xml:space="preserve"> HYPERLINK "http://my.tv.cctv.com" </w:instrText>
-      </w:r>
-      <w:r>
-        <w:fldChar w:fldCharType="separate"/>
-      </w:r>
-      <w:r>
-        <w:rPr>
-          <w:sz w:val="20"/>
-          <w:szCs w:val="20"/>
-        </w:rPr>
-        <w:t>http://my.tv.cctv.com</w:t>
-      </w:r>
-      <w:r>
-        <w:rPr>
-          <w:sz w:val="20"/>
-          <w:szCs w:val="20"/>
-        </w:rPr>
-        <w:fldChar w:fldCharType="end"/>
-      </w:r>
-    </w:p>
-    <w:p>
-      <w:pPr>
+      <w:hyperlink r:id="rId26" w:history="1">
+        <w:r>
+          <w:rPr>
+            <w:sz w:val="20"/>
+            <w:szCs w:val="20"/>
+          </w:rPr>
+          <w:t>http://my.tv.cctv.com</w:t>
+        </w:r>
+      </w:hyperlink>
+    </w:p>
+    <w:p>
+      <w:pPr>
+        <w:pStyle w:val="a7"/>
+        <w:numPr>
+          <w:ilvl w:val="0"/>
+          <w:numId w:val="23"/>
+        </w:numPr>
         <w:rPr>
           <w:sz w:val="20"/>
           <w:szCs w:val="20"/>
@@ -9165,29 +9107,15 @@
         </w:rPr>
         <w:t>：</w:t>
       </w:r>
-      <w:r>
-        <w:fldChar w:fldCharType="begin"/>
-      </w:r>
-      <w:r>
-        <w:instrText xml:space="preserve"> HYPERLINK "http://fuxing.bbs.cctv.com" </w:instrText>
-      </w:r>
-      <w:r>
-        <w:fldChar w:fldCharType="separate"/>
-      </w:r>
-      <w:r>
-        <w:rPr>
-          <w:sz w:val="20"/>
-          <w:szCs w:val="20"/>
-        </w:rPr>
-        <w:t>http://fuxing.bbs.cctv.com</w:t>
-      </w:r>
-      <w:r>
-        <w:rPr>
-          <w:sz w:val="20"/>
-          <w:szCs w:val="20"/>
-        </w:rPr>
-        <w:fldChar w:fldCharType="end"/>
-      </w:r>
+      <w:hyperlink r:id="rId27" w:history="1">
+        <w:r>
+          <w:rPr>
+            <w:sz w:val="20"/>
+            <w:szCs w:val="20"/>
+          </w:rPr>
+          <w:t>http://fuxing.bbs.cctv.com</w:t>
+        </w:r>
+      </w:hyperlink>
       <w:r>
         <w:rPr>
           <w:rFonts w:hint="eastAsia"/>
@@ -9199,6 +9127,11 @@
     </w:p>
     <w:p>
       <w:pPr>
+        <w:pStyle w:val="a7"/>
+        <w:numPr>
+          <w:ilvl w:val="0"/>
+          <w:numId w:val="23"/>
+        </w:numPr>
         <w:rPr>
           <w:sz w:val="20"/>
           <w:szCs w:val="20"/>
@@ -9229,29 +9162,15 @@
         </w:rPr>
         <w:t>：</w:t>
       </w:r>
-      <w:r>
-        <w:fldChar w:fldCharType="begin"/>
-      </w:r>
-      <w:r>
-        <w:instrText xml:space="preserve"> HYPERLINK "http://blog.cctv.com/blog" </w:instrText>
-      </w:r>
-      <w:r>
-        <w:fldChar w:fldCharType="separate"/>
-      </w:r>
-      <w:r>
-        <w:rPr>
-          <w:sz w:val="20"/>
-          <w:szCs w:val="20"/>
-        </w:rPr>
-        <w:t>http://blog.cctv.com/blog</w:t>
-      </w:r>
-      <w:r>
-        <w:rPr>
-          <w:sz w:val="20"/>
-          <w:szCs w:val="20"/>
-        </w:rPr>
-        <w:fldChar w:fldCharType="end"/>
-      </w:r>
+      <w:hyperlink r:id="rId28" w:history="1">
+        <w:r>
+          <w:rPr>
+            <w:sz w:val="20"/>
+            <w:szCs w:val="20"/>
+          </w:rPr>
+          <w:t>http://blog.cctv.com/blog</w:t>
+        </w:r>
+      </w:hyperlink>
       <w:r>
         <w:rPr>
           <w:rFonts w:hint="eastAsia"/>
@@ -9263,6 +9182,11 @@
     </w:p>
     <w:p>
       <w:pPr>
+        <w:pStyle w:val="a7"/>
+        <w:numPr>
+          <w:ilvl w:val="0"/>
+          <w:numId w:val="23"/>
+        </w:numPr>
         <w:rPr>
           <w:sz w:val="20"/>
           <w:szCs w:val="20"/>
@@ -9296,29 +9220,15 @@
         </w:rPr>
         <w:t>：</w:t>
       </w:r>
-      <w:r>
-        <w:fldChar w:fldCharType="begin"/>
-      </w:r>
-      <w:r>
-        <w:instrText xml:space="preserve"> HYPERLINK "http://fuxing.bbs.cctv.com" </w:instrText>
-      </w:r>
-      <w:r>
-        <w:fldChar w:fldCharType="separate"/>
-      </w:r>
-      <w:r>
-        <w:rPr>
-          <w:sz w:val="20"/>
-          <w:szCs w:val="20"/>
-        </w:rPr>
-        <w:t>http://fuxing.bbs.cctv.com</w:t>
-      </w:r>
-      <w:r>
-        <w:rPr>
-          <w:sz w:val="20"/>
-          <w:szCs w:val="20"/>
-        </w:rPr>
-        <w:fldChar w:fldCharType="end"/>
-      </w:r>
+      <w:hyperlink r:id="rId29" w:history="1">
+        <w:r>
+          <w:rPr>
+            <w:sz w:val="20"/>
+            <w:szCs w:val="20"/>
+          </w:rPr>
+          <w:t>http://fuxing.bbs.cctv.com</w:t>
+        </w:r>
+      </w:hyperlink>
       <w:r>
         <w:rPr>
           <w:rFonts w:hint="eastAsia"/>
@@ -9330,6 +9240,11 @@
     </w:p>
     <w:p>
       <w:pPr>
+        <w:pStyle w:val="a7"/>
+        <w:numPr>
+          <w:ilvl w:val="0"/>
+          <w:numId w:val="23"/>
+        </w:numPr>
         <w:rPr>
           <w:sz w:val="20"/>
           <w:szCs w:val="20"/>
@@ -9371,29 +9286,15 @@
         </w:rPr>
         <w:t>：</w:t>
       </w:r>
-      <w:r>
-        <w:fldChar w:fldCharType="begin"/>
-      </w:r>
-      <w:r>
-        <w:instrText xml:space="preserve"> HYPERLINK "http://bbs.cctv.com" </w:instrText>
-      </w:r>
-      <w:r>
-        <w:fldChar w:fldCharType="separate"/>
-      </w:r>
-      <w:r>
-        <w:rPr>
-          <w:sz w:val="20"/>
-          <w:szCs w:val="20"/>
-        </w:rPr>
-        <w:t>http://bbs.cctv.com</w:t>
-      </w:r>
-      <w:r>
-        <w:rPr>
-          <w:sz w:val="20"/>
-          <w:szCs w:val="20"/>
-        </w:rPr>
-        <w:fldChar w:fldCharType="end"/>
-      </w:r>
+      <w:hyperlink r:id="rId30" w:history="1">
+        <w:r>
+          <w:rPr>
+            <w:sz w:val="20"/>
+            <w:szCs w:val="20"/>
+          </w:rPr>
+          <w:t>http://bbs.cctv.com</w:t>
+        </w:r>
+      </w:hyperlink>
       <w:r>
         <w:rPr>
           <w:rFonts w:hint="eastAsia"/>
@@ -9405,6 +9306,11 @@
     </w:p>
     <w:p>
       <w:pPr>
+        <w:pStyle w:val="a7"/>
+        <w:numPr>
+          <w:ilvl w:val="0"/>
+          <w:numId w:val="23"/>
+        </w:numPr>
         <w:rPr>
           <w:sz w:val="20"/>
           <w:szCs w:val="20"/>
@@ -9426,29 +9332,15 @@
         </w:rPr>
         <w:t>：</w:t>
       </w:r>
-      <w:r>
-        <w:fldChar w:fldCharType="begin"/>
-      </w:r>
-      <w:r>
-        <w:instrText xml:space="preserve"> HYPERLINK "http://yulechengbao.bbs.cctv.com" </w:instrText>
-      </w:r>
-      <w:r>
-        <w:fldChar w:fldCharType="separate"/>
-      </w:r>
-      <w:r>
-        <w:rPr>
-          <w:sz w:val="20"/>
-          <w:szCs w:val="20"/>
-        </w:rPr>
-        <w:t>http://yulechengbao.bbs.cctv.com</w:t>
-      </w:r>
-      <w:r>
-        <w:rPr>
-          <w:sz w:val="20"/>
-          <w:szCs w:val="20"/>
-        </w:rPr>
-        <w:fldChar w:fldCharType="end"/>
-      </w:r>
+      <w:hyperlink r:id="rId31" w:history="1">
+        <w:r>
+          <w:rPr>
+            <w:sz w:val="20"/>
+            <w:szCs w:val="20"/>
+          </w:rPr>
+          <w:t>http://yulechengbao.bbs.cctv.com</w:t>
+        </w:r>
+      </w:hyperlink>
       <w:r>
         <w:rPr>
           <w:rFonts w:hint="eastAsia"/>
@@ -9460,6 +9352,11 @@
     </w:p>
     <w:p>
       <w:pPr>
+        <w:pStyle w:val="a7"/>
+        <w:numPr>
+          <w:ilvl w:val="0"/>
+          <w:numId w:val="23"/>
+        </w:numPr>
         <w:rPr>
           <w:sz w:val="20"/>
           <w:szCs w:val="20"/>
@@ -9498,29 +9395,15 @@
         </w:rPr>
         <w:t>：</w:t>
       </w:r>
-      <w:r>
-        <w:fldChar w:fldCharType="begin"/>
-      </w:r>
-      <w:r>
-        <w:instrText xml:space="preserve"> HYPERLINK "http://fangtan.bbs.cctv.com" </w:instrText>
-      </w:r>
-      <w:r>
-        <w:fldChar w:fldCharType="separate"/>
-      </w:r>
-      <w:r>
-        <w:rPr>
-          <w:sz w:val="20"/>
-          <w:szCs w:val="20"/>
-        </w:rPr>
-        <w:t>http://fangtan.bbs.cctv.com</w:t>
-      </w:r>
-      <w:r>
-        <w:rPr>
-          <w:sz w:val="20"/>
-          <w:szCs w:val="20"/>
-        </w:rPr>
-        <w:fldChar w:fldCharType="end"/>
-      </w:r>
+      <w:hyperlink r:id="rId32" w:history="1">
+        <w:r>
+          <w:rPr>
+            <w:sz w:val="20"/>
+            <w:szCs w:val="20"/>
+          </w:rPr>
+          <w:t>http://fangtan.bbs.cctv.com</w:t>
+        </w:r>
+      </w:hyperlink>
       <w:r>
         <w:rPr>
           <w:rFonts w:hint="eastAsia"/>
@@ -9532,6 +9415,11 @@
     </w:p>
     <w:p>
       <w:pPr>
+        <w:pStyle w:val="a7"/>
+        <w:numPr>
+          <w:ilvl w:val="0"/>
+          <w:numId w:val="23"/>
+        </w:numPr>
         <w:rPr>
           <w:sz w:val="20"/>
           <w:szCs w:val="20"/>
@@ -9575,6 +9463,11 @@
     </w:p>
     <w:p>
       <w:pPr>
+        <w:pStyle w:val="a7"/>
+        <w:numPr>
+          <w:ilvl w:val="0"/>
+          <w:numId w:val="23"/>
+        </w:numPr>
         <w:rPr>
           <w:sz w:val="20"/>
           <w:szCs w:val="20"/>
@@ -9605,7 +9498,7 @@
         </w:rPr>
         <w:t>：</w:t>
       </w:r>
-      <w:hyperlink r:id="rId23" w:history="1">
+      <w:hyperlink r:id="rId33" w:history="1">
         <w:r>
           <w:rPr>
             <w:sz w:val="20"/>
@@ -9614,6 +9507,8 @@
           <w:t>http://bbs.118114.cn</w:t>
         </w:r>
       </w:hyperlink>
+      <w:bookmarkStart w:id="0" w:name="_GoBack"/>
+      <w:bookmarkEnd w:id="0"/>
     </w:p>
     <w:p>
       <w:pPr>
@@ -9624,7 +9519,7 @@
       </w:pPr>
     </w:p>
     <w:sectPr>
-      <w:headerReference w:type="default" r:id="rId24"/>
+      <w:headerReference w:type="default" r:id="rId34"/>
       <w:pgSz w:w="11900" w:h="16840"/>
       <w:pgMar w:top="720" w:right="720" w:bottom="720" w:left="720" w:header="284" w:footer="708" w:gutter="0"/>
       <w:pgBorders>
@@ -10084,6 +9979,95 @@
     </w:lvl>
   </w:abstractNum>
   <w:abstractNum w:abstractNumId="2">
+    <w:nsid w:val="042C3AB3"/>
+    <w:multiLevelType w:val="hybridMultilevel"/>
+    <w:tmpl w:val="3BCED920"/>
+    <w:lvl w:ilvl="0" w:tplc="04090009">
+      <w:start w:val="1"/>
+      <w:numFmt w:val="bullet"/>
+      <w:lvlText w:val=""/>
+      <w:lvlJc w:val="left"/>
+      <w:pPr>
+        <w:ind w:left="480" w:hanging="480"/>
+      </w:pPr>
+      <w:rPr>
+        <w:rFonts w:ascii="Wingdings" w:hAnsi="Wingdings" w:hint="default"/>
+      </w:rPr>
+    </w:lvl>
+    <w:lvl w:ilvl="1" w:tplc="04090019" w:tentative="1">
+      <w:start w:val="1"/>
+      <w:numFmt w:val="lowerLetter"/>
+      <w:lvlText w:val="%2)"/>
+      <w:lvlJc w:val="left"/>
+      <w:pPr>
+        <w:ind w:left="960" w:hanging="480"/>
+      </w:pPr>
+    </w:lvl>
+    <w:lvl w:ilvl="2" w:tplc="0409001B" w:tentative="1">
+      <w:start w:val="1"/>
+      <w:numFmt w:val="lowerRoman"/>
+      <w:lvlText w:val="%3."/>
+      <w:lvlJc w:val="right"/>
+      <w:pPr>
+        <w:ind w:left="1440" w:hanging="480"/>
+      </w:pPr>
+    </w:lvl>
+    <w:lvl w:ilvl="3" w:tplc="0409000F" w:tentative="1">
+      <w:start w:val="1"/>
+      <w:numFmt w:val="decimal"/>
+      <w:lvlText w:val="%4."/>
+      <w:lvlJc w:val="left"/>
+      <w:pPr>
+        <w:ind w:left="1920" w:hanging="480"/>
+      </w:pPr>
+    </w:lvl>
+    <w:lvl w:ilvl="4" w:tplc="04090019" w:tentative="1">
+      <w:start w:val="1"/>
+      <w:numFmt w:val="lowerLetter"/>
+      <w:lvlText w:val="%5)"/>
+      <w:lvlJc w:val="left"/>
+      <w:pPr>
+        <w:ind w:left="2400" w:hanging="480"/>
+      </w:pPr>
+    </w:lvl>
+    <w:lvl w:ilvl="5" w:tplc="0409001B" w:tentative="1">
+      <w:start w:val="1"/>
+      <w:numFmt w:val="lowerRoman"/>
+      <w:lvlText w:val="%6."/>
+      <w:lvlJc w:val="right"/>
+      <w:pPr>
+        <w:ind w:left="2880" w:hanging="480"/>
+      </w:pPr>
+    </w:lvl>
+    <w:lvl w:ilvl="6" w:tplc="0409000F" w:tentative="1">
+      <w:start w:val="1"/>
+      <w:numFmt w:val="decimal"/>
+      <w:lvlText w:val="%7."/>
+      <w:lvlJc w:val="left"/>
+      <w:pPr>
+        <w:ind w:left="3360" w:hanging="480"/>
+      </w:pPr>
+    </w:lvl>
+    <w:lvl w:ilvl="7" w:tplc="04090019" w:tentative="1">
+      <w:start w:val="1"/>
+      <w:numFmt w:val="lowerLetter"/>
+      <w:lvlText w:val="%8)"/>
+      <w:lvlJc w:val="left"/>
+      <w:pPr>
+        <w:ind w:left="3840" w:hanging="480"/>
+      </w:pPr>
+    </w:lvl>
+    <w:lvl w:ilvl="8" w:tplc="0409001B" w:tentative="1">
+      <w:start w:val="1"/>
+      <w:numFmt w:val="lowerRoman"/>
+      <w:lvlText w:val="%9."/>
+      <w:lvlJc w:val="right"/>
+      <w:pPr>
+        <w:ind w:left="4320" w:hanging="480"/>
+      </w:pPr>
+    </w:lvl>
+  </w:abstractNum>
+  <w:abstractNum w:abstractNumId="3">
     <w:nsid w:val="067311FD"/>
     <w:multiLevelType w:val="hybridMultilevel"/>
     <w:tmpl w:val="8372312E"/>
@@ -10169,7 +10153,7 @@
       </w:pPr>
     </w:lvl>
   </w:abstractNum>
-  <w:abstractNum w:abstractNumId="3">
+  <w:abstractNum w:abstractNumId="4">
     <w:nsid w:val="0965088C"/>
     <w:multiLevelType w:val="hybridMultilevel"/>
     <w:tmpl w:val="4052F8DE"/>
@@ -10282,7 +10266,7 @@
       </w:rPr>
     </w:lvl>
   </w:abstractNum>
-  <w:abstractNum w:abstractNumId="4">
+  <w:abstractNum w:abstractNumId="5">
     <w:nsid w:val="0E5805B3"/>
     <w:multiLevelType w:val="hybridMultilevel"/>
     <w:tmpl w:val="9B8E0E50"/>
@@ -10368,7 +10352,7 @@
       </w:pPr>
     </w:lvl>
   </w:abstractNum>
-  <w:abstractNum w:abstractNumId="5">
+  <w:abstractNum w:abstractNumId="6">
     <w:nsid w:val="25E74E94"/>
     <w:multiLevelType w:val="hybridMultilevel"/>
     <w:tmpl w:val="2572D278"/>
@@ -10457,7 +10441,7 @@
       </w:pPr>
     </w:lvl>
   </w:abstractNum>
-  <w:abstractNum w:abstractNumId="6">
+  <w:abstractNum w:abstractNumId="7">
     <w:nsid w:val="2DD63060"/>
     <w:multiLevelType w:val="hybridMultilevel"/>
     <w:tmpl w:val="3586BD50"/>
@@ -10570,7 +10554,7 @@
       </w:rPr>
     </w:lvl>
   </w:abstractNum>
-  <w:abstractNum w:abstractNumId="7">
+  <w:abstractNum w:abstractNumId="8">
     <w:nsid w:val="31705CAD"/>
     <w:multiLevelType w:val="hybridMultilevel"/>
     <w:tmpl w:val="552E249E"/>
@@ -10659,7 +10643,7 @@
       </w:pPr>
     </w:lvl>
   </w:abstractNum>
-  <w:abstractNum w:abstractNumId="8">
+  <w:abstractNum w:abstractNumId="9">
     <w:nsid w:val="3D6A4AF1"/>
     <w:multiLevelType w:val="hybridMultilevel"/>
     <w:tmpl w:val="7B32A5D8"/>
@@ -10745,7 +10729,120 @@
       </w:pPr>
     </w:lvl>
   </w:abstractNum>
-  <w:abstractNum w:abstractNumId="9">
+  <w:abstractNum w:abstractNumId="10">
+    <w:nsid w:val="3DD431FF"/>
+    <w:multiLevelType w:val="hybridMultilevel"/>
+    <w:tmpl w:val="9F60A344"/>
+    <w:lvl w:ilvl="0" w:tplc="04090009">
+      <w:start w:val="1"/>
+      <w:numFmt w:val="bullet"/>
+      <w:lvlText w:val=""/>
+      <w:lvlJc w:val="left"/>
+      <w:pPr>
+        <w:ind w:left="480" w:hanging="480"/>
+      </w:pPr>
+      <w:rPr>
+        <w:rFonts w:ascii="Wingdings" w:hAnsi="Wingdings" w:hint="default"/>
+      </w:rPr>
+    </w:lvl>
+    <w:lvl w:ilvl="1" w:tplc="04090003" w:tentative="1">
+      <w:start w:val="1"/>
+      <w:numFmt w:val="bullet"/>
+      <w:lvlText w:val=""/>
+      <w:lvlJc w:val="left"/>
+      <w:pPr>
+        <w:ind w:left="960" w:hanging="480"/>
+      </w:pPr>
+      <w:rPr>
+        <w:rFonts w:ascii="Wingdings" w:hAnsi="Wingdings" w:hint="default"/>
+      </w:rPr>
+    </w:lvl>
+    <w:lvl w:ilvl="2" w:tplc="04090005" w:tentative="1">
+      <w:start w:val="1"/>
+      <w:numFmt w:val="bullet"/>
+      <w:lvlText w:val=""/>
+      <w:lvlJc w:val="left"/>
+      <w:pPr>
+        <w:ind w:left="1440" w:hanging="480"/>
+      </w:pPr>
+      <w:rPr>
+        <w:rFonts w:ascii="Wingdings" w:hAnsi="Wingdings" w:hint="default"/>
+      </w:rPr>
+    </w:lvl>
+    <w:lvl w:ilvl="3" w:tplc="04090001" w:tentative="1">
+      <w:start w:val="1"/>
+      <w:numFmt w:val="bullet"/>
+      <w:lvlText w:val=""/>
+      <w:lvlJc w:val="left"/>
+      <w:pPr>
+        <w:ind w:left="1920" w:hanging="480"/>
+      </w:pPr>
+      <w:rPr>
+        <w:rFonts w:ascii="Wingdings" w:hAnsi="Wingdings" w:hint="default"/>
+      </w:rPr>
+    </w:lvl>
+    <w:lvl w:ilvl="4" w:tplc="04090003" w:tentative="1">
+      <w:start w:val="1"/>
+      <w:numFmt w:val="bullet"/>
+      <w:lvlText w:val=""/>
+      <w:lvlJc w:val="left"/>
+      <w:pPr>
+        <w:ind w:left="2400" w:hanging="480"/>
+      </w:pPr>
+      <w:rPr>
+        <w:rFonts w:ascii="Wingdings" w:hAnsi="Wingdings" w:hint="default"/>
+      </w:rPr>
+    </w:lvl>
+    <w:lvl w:ilvl="5" w:tplc="04090005" w:tentative="1">
+      <w:start w:val="1"/>
+      <w:numFmt w:val="bullet"/>
+      <w:lvlText w:val=""/>
+      <w:lvlJc w:val="left"/>
+      <w:pPr>
+        <w:ind w:left="2880" w:hanging="480"/>
+      </w:pPr>
+      <w:rPr>
+        <w:rFonts w:ascii="Wingdings" w:hAnsi="Wingdings" w:hint="default"/>
+      </w:rPr>
+    </w:lvl>
+    <w:lvl w:ilvl="6" w:tplc="04090001" w:tentative="1">
+      <w:start w:val="1"/>
+      <w:numFmt w:val="bullet"/>
+      <w:lvlText w:val=""/>
+      <w:lvlJc w:val="left"/>
+      <w:pPr>
+        <w:ind w:left="3360" w:hanging="480"/>
+      </w:pPr>
+      <w:rPr>
+        <w:rFonts w:ascii="Wingdings" w:hAnsi="Wingdings" w:hint="default"/>
+      </w:rPr>
+    </w:lvl>
+    <w:lvl w:ilvl="7" w:tplc="04090003" w:tentative="1">
+      <w:start w:val="1"/>
+      <w:numFmt w:val="bullet"/>
+      <w:lvlText w:val=""/>
+      <w:lvlJc w:val="left"/>
+      <w:pPr>
+        <w:ind w:left="3840" w:hanging="480"/>
+      </w:pPr>
+      <w:rPr>
+        <w:rFonts w:ascii="Wingdings" w:hAnsi="Wingdings" w:hint="default"/>
+      </w:rPr>
+    </w:lvl>
+    <w:lvl w:ilvl="8" w:tplc="04090005" w:tentative="1">
+      <w:start w:val="1"/>
+      <w:numFmt w:val="bullet"/>
+      <w:lvlText w:val=""/>
+      <w:lvlJc w:val="left"/>
+      <w:pPr>
+        <w:ind w:left="4320" w:hanging="480"/>
+      </w:pPr>
+      <w:rPr>
+        <w:rFonts w:ascii="Wingdings" w:hAnsi="Wingdings" w:hint="default"/>
+      </w:rPr>
+    </w:lvl>
+  </w:abstractNum>
+  <w:abstractNum w:abstractNumId="11">
     <w:nsid w:val="3FB83676"/>
     <w:multiLevelType w:val="hybridMultilevel"/>
     <w:tmpl w:val="242E7730"/>
@@ -10858,7 +10955,97 @@
       </w:rPr>
     </w:lvl>
   </w:abstractNum>
-  <w:abstractNum w:abstractNumId="10">
+  <w:abstractNum w:abstractNumId="12">
+    <w:nsid w:val="502327AD"/>
+    <w:multiLevelType w:val="hybridMultilevel"/>
+    <w:tmpl w:val="84DE9DDC"/>
+    <w:lvl w:ilvl="0" w:tplc="04090009">
+      <w:start w:val="1"/>
+      <w:numFmt w:val="bullet"/>
+      <w:lvlText w:val=""/>
+      <w:lvlJc w:val="left"/>
+      <w:pPr>
+        <w:ind w:left="480" w:hanging="480"/>
+      </w:pPr>
+      <w:rPr>
+        <w:rFonts w:ascii="Wingdings" w:hAnsi="Wingdings" w:hint="default"/>
+        <w:b w:val="0"/>
+      </w:rPr>
+    </w:lvl>
+    <w:lvl w:ilvl="1" w:tplc="04090019" w:tentative="1">
+      <w:start w:val="1"/>
+      <w:numFmt w:val="lowerLetter"/>
+      <w:lvlText w:val="%2)"/>
+      <w:lvlJc w:val="left"/>
+      <w:pPr>
+        <w:ind w:left="960" w:hanging="480"/>
+      </w:pPr>
+    </w:lvl>
+    <w:lvl w:ilvl="2" w:tplc="0409001B" w:tentative="1">
+      <w:start w:val="1"/>
+      <w:numFmt w:val="lowerRoman"/>
+      <w:lvlText w:val="%3."/>
+      <w:lvlJc w:val="right"/>
+      <w:pPr>
+        <w:ind w:left="1440" w:hanging="480"/>
+      </w:pPr>
+    </w:lvl>
+    <w:lvl w:ilvl="3" w:tplc="0409000F" w:tentative="1">
+      <w:start w:val="1"/>
+      <w:numFmt w:val="decimal"/>
+      <w:lvlText w:val="%4."/>
+      <w:lvlJc w:val="left"/>
+      <w:pPr>
+        <w:ind w:left="1920" w:hanging="480"/>
+      </w:pPr>
+    </w:lvl>
+    <w:lvl w:ilvl="4" w:tplc="04090019" w:tentative="1">
+      <w:start w:val="1"/>
+      <w:numFmt w:val="lowerLetter"/>
+      <w:lvlText w:val="%5)"/>
+      <w:lvlJc w:val="left"/>
+      <w:pPr>
+        <w:ind w:left="2400" w:hanging="480"/>
+      </w:pPr>
+    </w:lvl>
+    <w:lvl w:ilvl="5" w:tplc="0409001B" w:tentative="1">
+      <w:start w:val="1"/>
+      <w:numFmt w:val="lowerRoman"/>
+      <w:lvlText w:val="%6."/>
+      <w:lvlJc w:val="right"/>
+      <w:pPr>
+        <w:ind w:left="2880" w:hanging="480"/>
+      </w:pPr>
+    </w:lvl>
+    <w:lvl w:ilvl="6" w:tplc="0409000F" w:tentative="1">
+      <w:start w:val="1"/>
+      <w:numFmt w:val="decimal"/>
+      <w:lvlText w:val="%7."/>
+      <w:lvlJc w:val="left"/>
+      <w:pPr>
+        <w:ind w:left="3360" w:hanging="480"/>
+      </w:pPr>
+    </w:lvl>
+    <w:lvl w:ilvl="7" w:tplc="04090019" w:tentative="1">
+      <w:start w:val="1"/>
+      <w:numFmt w:val="lowerLetter"/>
+      <w:lvlText w:val="%8)"/>
+      <w:lvlJc w:val="left"/>
+      <w:pPr>
+        <w:ind w:left="3840" w:hanging="480"/>
+      </w:pPr>
+    </w:lvl>
+    <w:lvl w:ilvl="8" w:tplc="0409001B" w:tentative="1">
+      <w:start w:val="1"/>
+      <w:numFmt w:val="lowerRoman"/>
+      <w:lvlText w:val="%9."/>
+      <w:lvlJc w:val="right"/>
+      <w:pPr>
+        <w:ind w:left="4320" w:hanging="480"/>
+      </w:pPr>
+    </w:lvl>
+  </w:abstractNum>
+  <w:abstractNum w:abstractNumId="13">
     <w:nsid w:val="51155810"/>
     <w:multiLevelType w:val="hybridMultilevel"/>
     <w:tmpl w:val="5802C884"/>
@@ -10944,7 +11131,7 @@
       </w:pPr>
     </w:lvl>
   </w:abstractNum>
-  <w:abstractNum w:abstractNumId="11">
+  <w:abstractNum w:abstractNumId="14">
     <w:nsid w:val="597243CC"/>
     <w:multiLevelType w:val="hybridMultilevel"/>
     <w:tmpl w:val="4AE6C21E"/>
@@ -11030,7 +11217,7 @@
       </w:pPr>
     </w:lvl>
   </w:abstractNum>
-  <w:abstractNum w:abstractNumId="12">
+  <w:abstractNum w:abstractNumId="15">
     <w:nsid w:val="5A7F0FD2"/>
     <w:multiLevelType w:val="hybridMultilevel"/>
     <w:tmpl w:val="4386E040"/>
@@ -11143,7 +11330,7 @@
       </w:rPr>
     </w:lvl>
   </w:abstractNum>
-  <w:abstractNum w:abstractNumId="13">
+  <w:abstractNum w:abstractNumId="16">
     <w:nsid w:val="6C320F02"/>
     <w:multiLevelType w:val="hybridMultilevel"/>
     <w:tmpl w:val="EF8A2716"/>
@@ -11256,7 +11443,7 @@
       </w:rPr>
     </w:lvl>
   </w:abstractNum>
-  <w:abstractNum w:abstractNumId="14">
+  <w:abstractNum w:abstractNumId="17">
     <w:nsid w:val="6FA00A1F"/>
     <w:multiLevelType w:val="hybridMultilevel"/>
     <w:tmpl w:val="D95067F0"/>
@@ -11369,7 +11556,185 @@
       </w:rPr>
     </w:lvl>
   </w:abstractNum>
-  <w:abstractNum w:abstractNumId="15">
+  <w:abstractNum w:abstractNumId="18">
+    <w:nsid w:val="789372EA"/>
+    <w:multiLevelType w:val="hybridMultilevel"/>
+    <w:tmpl w:val="7EA023E8"/>
+    <w:lvl w:ilvl="0" w:tplc="04090003">
+      <w:start w:val="1"/>
+      <w:numFmt w:val="bullet"/>
+      <w:lvlText w:val=""/>
+      <w:lvlJc w:val="left"/>
+      <w:pPr>
+        <w:ind w:left="480" w:hanging="480"/>
+      </w:pPr>
+      <w:rPr>
+        <w:rFonts w:ascii="Wingdings" w:hAnsi="Wingdings" w:hint="default"/>
+      </w:rPr>
+    </w:lvl>
+    <w:lvl w:ilvl="1" w:tplc="04090019" w:tentative="1">
+      <w:start w:val="1"/>
+      <w:numFmt w:val="lowerLetter"/>
+      <w:lvlText w:val="%2)"/>
+      <w:lvlJc w:val="left"/>
+      <w:pPr>
+        <w:ind w:left="960" w:hanging="480"/>
+      </w:pPr>
+    </w:lvl>
+    <w:lvl w:ilvl="2" w:tplc="0409001B" w:tentative="1">
+      <w:start w:val="1"/>
+      <w:numFmt w:val="lowerRoman"/>
+      <w:lvlText w:val="%3."/>
+      <w:lvlJc w:val="right"/>
+      <w:pPr>
+        <w:ind w:left="1440" w:hanging="480"/>
+      </w:pPr>
+    </w:lvl>
+    <w:lvl w:ilvl="3" w:tplc="0409000F" w:tentative="1">
+      <w:start w:val="1"/>
+      <w:numFmt w:val="decimal"/>
+      <w:lvlText w:val="%4."/>
+      <w:lvlJc w:val="left"/>
+      <w:pPr>
+        <w:ind w:left="1920" w:hanging="480"/>
+      </w:pPr>
+    </w:lvl>
+    <w:lvl w:ilvl="4" w:tplc="04090019" w:tentative="1">
+      <w:start w:val="1"/>
+      <w:numFmt w:val="lowerLetter"/>
+      <w:lvlText w:val="%5)"/>
+      <w:lvlJc w:val="left"/>
+      <w:pPr>
+        <w:ind w:left="2400" w:hanging="480"/>
+      </w:pPr>
+    </w:lvl>
+    <w:lvl w:ilvl="5" w:tplc="0409001B" w:tentative="1">
+      <w:start w:val="1"/>
+      <w:numFmt w:val="lowerRoman"/>
+      <w:lvlText w:val="%6."/>
+      <w:lvlJc w:val="right"/>
+      <w:pPr>
+        <w:ind w:left="2880" w:hanging="480"/>
+      </w:pPr>
+    </w:lvl>
+    <w:lvl w:ilvl="6" w:tplc="0409000F" w:tentative="1">
+      <w:start w:val="1"/>
+      <w:numFmt w:val="decimal"/>
+      <w:lvlText w:val="%7."/>
+      <w:lvlJc w:val="left"/>
+      <w:pPr>
+        <w:ind w:left="3360" w:hanging="480"/>
+      </w:pPr>
+    </w:lvl>
+    <w:lvl w:ilvl="7" w:tplc="04090019" w:tentative="1">
+      <w:start w:val="1"/>
+      <w:numFmt w:val="lowerLetter"/>
+      <w:lvlText w:val="%8)"/>
+      <w:lvlJc w:val="left"/>
+      <w:pPr>
+        <w:ind w:left="3840" w:hanging="480"/>
+      </w:pPr>
+    </w:lvl>
+    <w:lvl w:ilvl="8" w:tplc="0409001B" w:tentative="1">
+      <w:start w:val="1"/>
+      <w:numFmt w:val="lowerRoman"/>
+      <w:lvlText w:val="%9."/>
+      <w:lvlJc w:val="right"/>
+      <w:pPr>
+        <w:ind w:left="4320" w:hanging="480"/>
+      </w:pPr>
+    </w:lvl>
+  </w:abstractNum>
+  <w:abstractNum w:abstractNumId="19">
+    <w:nsid w:val="79417DBB"/>
+    <w:multiLevelType w:val="hybridMultilevel"/>
+    <w:tmpl w:val="6E5C3EF8"/>
+    <w:lvl w:ilvl="0" w:tplc="04090005">
+      <w:start w:val="1"/>
+      <w:numFmt w:val="bullet"/>
+      <w:lvlText w:val=""/>
+      <w:lvlJc w:val="left"/>
+      <w:pPr>
+        <w:ind w:left="480" w:hanging="480"/>
+      </w:pPr>
+      <w:rPr>
+        <w:rFonts w:ascii="Wingdings" w:hAnsi="Wingdings" w:hint="default"/>
+      </w:rPr>
+    </w:lvl>
+    <w:lvl w:ilvl="1" w:tplc="04090019" w:tentative="1">
+      <w:start w:val="1"/>
+      <w:numFmt w:val="lowerLetter"/>
+      <w:lvlText w:val="%2)"/>
+      <w:lvlJc w:val="left"/>
+      <w:pPr>
+        <w:ind w:left="960" w:hanging="480"/>
+      </w:pPr>
+    </w:lvl>
+    <w:lvl w:ilvl="2" w:tplc="0409001B" w:tentative="1">
+      <w:start w:val="1"/>
+      <w:numFmt w:val="lowerRoman"/>
+      <w:lvlText w:val="%3."/>
+      <w:lvlJc w:val="right"/>
+      <w:pPr>
+        <w:ind w:left="1440" w:hanging="480"/>
+      </w:pPr>
+    </w:lvl>
+    <w:lvl w:ilvl="3" w:tplc="0409000F" w:tentative="1">
+      <w:start w:val="1"/>
+      <w:numFmt w:val="decimal"/>
+      <w:lvlText w:val="%4."/>
+      <w:lvlJc w:val="left"/>
+      <w:pPr>
+        <w:ind w:left="1920" w:hanging="480"/>
+      </w:pPr>
+    </w:lvl>
+    <w:lvl w:ilvl="4" w:tplc="04090019" w:tentative="1">
+      <w:start w:val="1"/>
+      <w:numFmt w:val="lowerLetter"/>
+      <w:lvlText w:val="%5)"/>
+      <w:lvlJc w:val="left"/>
+      <w:pPr>
+        <w:ind w:left="2400" w:hanging="480"/>
+      </w:pPr>
+    </w:lvl>
+    <w:lvl w:ilvl="5" w:tplc="0409001B" w:tentative="1">
+      <w:start w:val="1"/>
+      <w:numFmt w:val="lowerRoman"/>
+      <w:lvlText w:val="%6."/>
+      <w:lvlJc w:val="right"/>
+      <w:pPr>
+        <w:ind w:left="2880" w:hanging="480"/>
+      </w:pPr>
+    </w:lvl>
+    <w:lvl w:ilvl="6" w:tplc="0409000F" w:tentative="1">
+      <w:start w:val="1"/>
+      <w:numFmt w:val="decimal"/>
+      <w:lvlText w:val="%7."/>
+      <w:lvlJc w:val="left"/>
+      <w:pPr>
+        <w:ind w:left="3360" w:hanging="480"/>
+      </w:pPr>
+    </w:lvl>
+    <w:lvl w:ilvl="7" w:tplc="04090019" w:tentative="1">
+      <w:start w:val="1"/>
+      <w:numFmt w:val="lowerLetter"/>
+      <w:lvlText w:val="%8)"/>
+      <w:lvlJc w:val="left"/>
+      <w:pPr>
+        <w:ind w:left="3840" w:hanging="480"/>
+      </w:pPr>
+    </w:lvl>
+    <w:lvl w:ilvl="8" w:tplc="0409001B" w:tentative="1">
+      <w:start w:val="1"/>
+      <w:numFmt w:val="lowerRoman"/>
+      <w:lvlText w:val="%9."/>
+      <w:lvlJc w:val="right"/>
+      <w:pPr>
+        <w:ind w:left="4320" w:hanging="480"/>
+      </w:pPr>
+    </w:lvl>
+  </w:abstractNum>
+  <w:abstractNum w:abstractNumId="20">
     <w:nsid w:val="7A9B4CCF"/>
     <w:multiLevelType w:val="hybridMultilevel"/>
     <w:tmpl w:val="C7280416"/>
@@ -11482,7 +11847,7 @@
       </w:rPr>
     </w:lvl>
   </w:abstractNum>
-  <w:abstractNum w:abstractNumId="16">
+  <w:abstractNum w:abstractNumId="21">
     <w:nsid w:val="7FA10B40"/>
     <w:multiLevelType w:val="hybridMultilevel"/>
     <w:tmpl w:val="91888CA4"/>
@@ -11595,7 +11960,7 @@
       </w:rPr>
     </w:lvl>
   </w:abstractNum>
-  <w:abstractNum w:abstractNumId="17">
+  <w:abstractNum w:abstractNumId="22">
     <w:nsid w:val="7FF821B1"/>
     <w:multiLevelType w:val="hybridMultilevel"/>
     <w:tmpl w:val="9552DAEE"/>
@@ -11709,58 +12074,73 @@
     </w:lvl>
   </w:abstractNum>
   <w:num w:numId="1">
-    <w:abstractNumId w:val="12"/>
+    <w:abstractNumId w:val="15"/>
   </w:num>
   <w:num w:numId="2">
-    <w:abstractNumId w:val="3"/>
+    <w:abstractNumId w:val="4"/>
   </w:num>
   <w:num w:numId="3">
     <w:abstractNumId w:val="0"/>
   </w:num>
   <w:num w:numId="4">
+    <w:abstractNumId w:val="11"/>
+  </w:num>
+  <w:num w:numId="5">
+    <w:abstractNumId w:val="20"/>
+  </w:num>
+  <w:num w:numId="6">
+    <w:abstractNumId w:val="8"/>
+  </w:num>
+  <w:num w:numId="7">
+    <w:abstractNumId w:val="14"/>
+  </w:num>
+  <w:num w:numId="8">
     <w:abstractNumId w:val="9"/>
   </w:num>
-  <w:num w:numId="5">
-    <w:abstractNumId w:val="15"/>
-  </w:num>
-  <w:num w:numId="6">
-    <w:abstractNumId w:val="7"/>
-  </w:num>
-  <w:num w:numId="7">
-    <w:abstractNumId w:val="11"/>
-  </w:num>
-  <w:num w:numId="8">
-    <w:abstractNumId w:val="8"/>
-  </w:num>
   <w:num w:numId="9">
-    <w:abstractNumId w:val="14"/>
+    <w:abstractNumId w:val="17"/>
   </w:num>
   <w:num w:numId="10">
     <w:abstractNumId w:val="1"/>
   </w:num>
   <w:num w:numId="11">
+    <w:abstractNumId w:val="16"/>
+  </w:num>
+  <w:num w:numId="12">
     <w:abstractNumId w:val="13"/>
   </w:num>
-  <w:num w:numId="12">
-    <w:abstractNumId w:val="10"/>
-  </w:num>
   <w:num w:numId="13">
-    <w:abstractNumId w:val="17"/>
+    <w:abstractNumId w:val="22"/>
   </w:num>
   <w:num w:numId="14">
-    <w:abstractNumId w:val="4"/>
+    <w:abstractNumId w:val="5"/>
   </w:num>
   <w:num w:numId="15">
+    <w:abstractNumId w:val="7"/>
+  </w:num>
+  <w:num w:numId="16">
+    <w:abstractNumId w:val="21"/>
+  </w:num>
+  <w:num w:numId="17">
+    <w:abstractNumId w:val="3"/>
+  </w:num>
+  <w:num w:numId="18">
     <w:abstractNumId w:val="6"/>
   </w:num>
-  <w:num w:numId="16">
-    <w:abstractNumId w:val="16"/>
+  <w:num w:numId="19">
+    <w:abstractNumId w:val="18"/>
   </w:num>
-  <w:num w:numId="17">
+  <w:num w:numId="20">
+    <w:abstractNumId w:val="19"/>
+  </w:num>
+  <w:num w:numId="21">
     <w:abstractNumId w:val="2"/>
   </w:num>
-  <w:num w:numId="18">
-    <w:abstractNumId w:val="5"/>
+  <w:num w:numId="22">
+    <w:abstractNumId w:val="12"/>
+  </w:num>
+  <w:num w:numId="23">
+    <w:abstractNumId w:val="10"/>
   </w:num>
 </w:numbering>
 </file>
@@ -12584,7 +12964,7 @@
 </file>
 
 <file path=customXml/itemProps1.xml><?xml version="1.0" encoding="utf-8"?>
-<ds:datastoreItem xmlns:ds="http://schemas.openxmlformats.org/officeDocument/2006/customXml" ds:itemID="{35773EB7-6F6D-FB45-94B1-C29953EE9495}">
+<ds:datastoreItem xmlns:ds="http://schemas.openxmlformats.org/officeDocument/2006/customXml" ds:itemID="{DC616DB9-C516-EB4E-9045-82DE4157F390}">
   <ds:schemaRefs>
     <ds:schemaRef ds:uri="http://schemas.openxmlformats.org/officeDocument/2006/bibliography"/>
   </ds:schemaRefs>

</xml_diff>